<commit_message>
developed soul economy, ability flags, level system, spawn monster-specific animated souls on monster death, souls only visible to clients in ghostmode ( re: server-side executable changed )
</commit_message>
<xml_diff>
--- a/documents/Freehill Q2 Mod Abstract.docx
+++ b/documents/Freehill Q2 Mod Abstract.docx
@@ -33,16 +33,8 @@
         <w:rPr>
           <w:rFonts w:ascii="Times New Roman" w:hAnsi="Times New Roman" w:cs="Times New Roman"/>
         </w:rPr>
-        <w:t xml:space="preserve">By Thomas </w:t>
-      </w:r>
-      <w:proofErr w:type="spellStart"/>
-      <w:r>
-        <w:rPr>
-          <w:rFonts w:ascii="Times New Roman" w:hAnsi="Times New Roman" w:cs="Times New Roman"/>
-        </w:rPr>
-        <w:t>Freehill</w:t>
-      </w:r>
-      <w:proofErr w:type="spellEnd"/>
+        <w:t>By Thomas Freehill</w:t>
+      </w:r>
     </w:p>
     <w:p>
       <w:pPr>
@@ -106,49 +98,46 @@
         <w:rPr>
           <w:rFonts w:ascii="Times New Roman" w:hAnsi="Times New Roman" w:cs="Times New Roman"/>
         </w:rPr>
+        <w:t xml:space="preserve"> (</w:t>
+      </w:r>
+      <w:r>
+        <w:rPr>
+          <w:rFonts w:ascii="Times New Roman" w:hAnsi="Times New Roman" w:cs="Times New Roman"/>
+        </w:rPr>
         <w:t xml:space="preserve"> </w:t>
       </w:r>
-      <w:proofErr w:type="gramStart"/>
-      <w:r>
-        <w:rPr>
-          <w:rFonts w:ascii="Times New Roman" w:hAnsi="Times New Roman" w:cs="Times New Roman"/>
-        </w:rPr>
-        <w:t>(</w:t>
-      </w:r>
-      <w:r>
-        <w:rPr>
-          <w:rFonts w:ascii="Times New Roman" w:hAnsi="Times New Roman" w:cs="Times New Roman"/>
-        </w:rPr>
-        <w:t xml:space="preserve"> </w:t>
-      </w:r>
-      <w:r>
-        <w:rPr>
-          <w:rFonts w:ascii="Times New Roman" w:hAnsi="Times New Roman" w:cs="Times New Roman"/>
-        </w:rPr>
-        <w:t>no</w:t>
-      </w:r>
-      <w:proofErr w:type="gramEnd"/>
-      <w:r>
-        <w:rPr>
-          <w:rFonts w:ascii="Times New Roman" w:hAnsi="Times New Roman" w:cs="Times New Roman"/>
-        </w:rPr>
-        <w:t xml:space="preserve"> </w:t>
-      </w:r>
-      <w:r>
-        <w:rPr>
-          <w:rFonts w:ascii="Times New Roman" w:hAnsi="Times New Roman" w:cs="Times New Roman"/>
-        </w:rPr>
-        <w:t>normal weapons, third person</w:t>
-      </w:r>
-      <w:r>
-        <w:rPr>
-          <w:rFonts w:ascii="Times New Roman" w:hAnsi="Times New Roman" w:cs="Times New Roman"/>
+      <w:r>
+        <w:rPr>
+          <w:rFonts w:ascii="Times New Roman" w:hAnsi="Times New Roman" w:cs="Times New Roman"/>
+        </w:rPr>
+        <w:t xml:space="preserve">no </w:t>
+      </w:r>
+      <w:r>
+        <w:rPr>
+          <w:rFonts w:ascii="Times New Roman" w:hAnsi="Times New Roman" w:cs="Times New Roman"/>
+        </w:rPr>
+        <w:t xml:space="preserve">normal weapons, </w:t>
+      </w:r>
+      <w:r>
+        <w:rPr>
+          <w:rFonts w:ascii="Times New Roman" w:hAnsi="Times New Roman" w:cs="Times New Roman"/>
+          <w:b/>
+          <w:color w:val="E36C0A" w:themeColor="accent6" w:themeShade="BF"/>
+        </w:rPr>
+        <w:t>third person</w:t>
+      </w:r>
+      <w:r>
+        <w:rPr>
+          <w:rFonts w:ascii="Times New Roman" w:hAnsi="Times New Roman" w:cs="Times New Roman"/>
+          <w:b/>
+          <w:color w:val="E36C0A" w:themeColor="accent6" w:themeShade="BF"/>
         </w:rPr>
         <w:t xml:space="preserve"> gameplay</w:t>
       </w:r>
       <w:r>
         <w:rPr>
           <w:rFonts w:ascii="Times New Roman" w:hAnsi="Times New Roman" w:cs="Times New Roman"/>
+          <w:color w:val="E36C0A" w:themeColor="accent6" w:themeShade="BF"/>
         </w:rPr>
         <w:t xml:space="preserve"> </w:t>
       </w:r>
@@ -202,23 +191,31 @@
         <w:spacing w:after="0" w:line="240" w:lineRule="auto"/>
         <w:rPr>
           <w:rFonts w:ascii="Times New Roman" w:hAnsi="Times New Roman" w:cs="Times New Roman"/>
-        </w:rPr>
-      </w:pPr>
-      <w:r>
-        <w:rPr>
-          <w:rFonts w:ascii="Times New Roman" w:hAnsi="Times New Roman" w:cs="Times New Roman"/>
+          <w:b/>
+          <w:color w:val="E36C0A" w:themeColor="accent6" w:themeShade="BF"/>
+        </w:rPr>
+      </w:pPr>
+      <w:r>
+        <w:rPr>
+          <w:rFonts w:ascii="Times New Roman" w:hAnsi="Times New Roman" w:cs="Times New Roman"/>
+          <w:b/>
+          <w:color w:val="E36C0A" w:themeColor="accent6" w:themeShade="BF"/>
         </w:rPr>
         <w:t>When</w:t>
       </w:r>
       <w:r>
         <w:rPr>
           <w:rFonts w:ascii="Times New Roman" w:hAnsi="Times New Roman" w:cs="Times New Roman"/>
+          <w:b/>
+          <w:color w:val="E36C0A" w:themeColor="accent6" w:themeShade="BF"/>
         </w:rPr>
         <w:t xml:space="preserve"> a monster dies it drops a soul-item</w:t>
       </w:r>
       <w:r>
         <w:rPr>
           <w:rFonts w:ascii="Times New Roman" w:hAnsi="Times New Roman" w:cs="Times New Roman"/>
+          <w:b/>
+          <w:color w:val="E36C0A" w:themeColor="accent6" w:themeShade="BF"/>
         </w:rPr>
         <w:t>, whose strength is proportional to monster mass.</w:t>
       </w:r>
@@ -276,568 +273,697 @@
         <w:rPr>
           <w:rFonts w:ascii="Times New Roman" w:hAnsi="Times New Roman" w:cs="Times New Roman"/>
         </w:rPr>
-        <w:t>HUD/UI elements: ability tree popup, current ability set, souls total</w:t>
+        <w:t xml:space="preserve">HUD/UI elements: ability tree popup, current ability set, </w:t>
+      </w:r>
+      <w:r>
+        <w:rPr>
+          <w:rFonts w:ascii="Times New Roman" w:hAnsi="Times New Roman" w:cs="Times New Roman"/>
+          <w:b/>
+          <w:color w:val="E36C0A" w:themeColor="accent6" w:themeShade="BF"/>
+        </w:rPr>
+        <w:t>souls total</w:t>
+      </w:r>
+    </w:p>
+    <w:p>
+      <w:pPr>
+        <w:spacing w:after="0" w:line="240" w:lineRule="auto"/>
+        <w:rPr>
+          <w:rFonts w:ascii="Times New Roman" w:hAnsi="Times New Roman" w:cs="Times New Roman"/>
+        </w:rPr>
+      </w:pPr>
+    </w:p>
+    <w:p>
+      <w:pPr>
+        <w:pStyle w:val="ListParagraph"/>
+        <w:numPr>
+          <w:ilvl w:val="0"/>
+          <w:numId w:val="1"/>
+        </w:numPr>
+        <w:spacing w:after="0" w:line="240" w:lineRule="auto"/>
+        <w:rPr>
+          <w:rFonts w:ascii="Times New Roman" w:hAnsi="Times New Roman" w:cs="Times New Roman"/>
+        </w:rPr>
+      </w:pPr>
+      <w:r>
+        <w:rPr>
+          <w:rFonts w:ascii="Times New Roman" w:hAnsi="Times New Roman" w:cs="Times New Roman"/>
+        </w:rPr>
+        <w:t>Ghost ability upgrades:</w:t>
+      </w:r>
+    </w:p>
+    <w:p>
+      <w:pPr>
+        <w:pStyle w:val="ListParagraph"/>
+        <w:numPr>
+          <w:ilvl w:val="1"/>
+          <w:numId w:val="3"/>
+        </w:numPr>
+        <w:spacing w:after="0" w:line="240" w:lineRule="auto"/>
+        <w:rPr>
+          <w:rFonts w:ascii="Times New Roman" w:hAnsi="Times New Roman" w:cs="Times New Roman"/>
+        </w:rPr>
+      </w:pPr>
+      <w:r>
+        <w:rPr>
+          <w:rFonts w:ascii="Times New Roman" w:hAnsi="Times New Roman" w:cs="Times New Roman"/>
+        </w:rPr>
+        <w:t>Soul walk duration ( very short at first )</w:t>
+      </w:r>
+    </w:p>
+    <w:p>
+      <w:pPr>
+        <w:pStyle w:val="ListParagraph"/>
+        <w:numPr>
+          <w:ilvl w:val="1"/>
+          <w:numId w:val="3"/>
+        </w:numPr>
+        <w:spacing w:after="0" w:line="240" w:lineRule="auto"/>
+        <w:rPr>
+          <w:rFonts w:ascii="Times New Roman" w:hAnsi="Times New Roman" w:cs="Times New Roman"/>
+        </w:rPr>
+      </w:pPr>
+      <w:r>
+        <w:rPr>
+          <w:rFonts w:ascii="Times New Roman" w:hAnsi="Times New Roman" w:cs="Times New Roman"/>
+        </w:rPr>
+        <w:t xml:space="preserve">Base: Touch </w:t>
+      </w:r>
+      <w:r>
+        <w:rPr>
+          <w:rFonts w:ascii="Times New Roman" w:hAnsi="Times New Roman" w:cs="Times New Roman"/>
+        </w:rPr>
+        <w:t>leeches life</w:t>
+      </w:r>
+      <w:r>
+        <w:rPr>
+          <w:rFonts w:ascii="Times New Roman" w:hAnsi="Times New Roman" w:cs="Times New Roman"/>
+        </w:rPr>
+        <w:t xml:space="preserve"> ( first rank )</w:t>
+      </w:r>
+    </w:p>
+    <w:p>
+      <w:pPr>
+        <w:pStyle w:val="ListParagraph"/>
+        <w:numPr>
+          <w:ilvl w:val="1"/>
+          <w:numId w:val="3"/>
+        </w:numPr>
+        <w:spacing w:after="0" w:line="240" w:lineRule="auto"/>
+        <w:rPr>
+          <w:rFonts w:ascii="Times New Roman" w:hAnsi="Times New Roman" w:cs="Times New Roman"/>
+          <w:color w:val="BFBFBF" w:themeColor="background1" w:themeShade="BF"/>
+        </w:rPr>
+      </w:pPr>
+      <w:r>
+        <w:rPr>
+          <w:rFonts w:ascii="Times New Roman" w:hAnsi="Times New Roman" w:cs="Times New Roman"/>
+          <w:color w:val="BFBFBF" w:themeColor="background1" w:themeShade="BF"/>
+        </w:rPr>
+        <w:t>Touch possession (second rank )</w:t>
+      </w:r>
+    </w:p>
+    <w:p>
+      <w:pPr>
+        <w:pStyle w:val="ListParagraph"/>
+        <w:numPr>
+          <w:ilvl w:val="1"/>
+          <w:numId w:val="3"/>
+        </w:numPr>
+        <w:spacing w:after="0" w:line="240" w:lineRule="auto"/>
+        <w:rPr>
+          <w:rFonts w:ascii="Times New Roman" w:hAnsi="Times New Roman" w:cs="Times New Roman"/>
+          <w:color w:val="BFBFBF" w:themeColor="background1" w:themeShade="BF"/>
+        </w:rPr>
+      </w:pPr>
+      <w:r>
+        <w:rPr>
+          <w:rFonts w:ascii="Times New Roman" w:hAnsi="Times New Roman" w:cs="Times New Roman"/>
+          <w:color w:val="BFBFBF" w:themeColor="background1" w:themeShade="BF"/>
+        </w:rPr>
+        <w:t>Radial possession of nearest monster</w:t>
+      </w:r>
+      <w:r>
+        <w:rPr>
+          <w:rFonts w:ascii="Times New Roman" w:hAnsi="Times New Roman" w:cs="Times New Roman"/>
+          <w:color w:val="BFBFBF" w:themeColor="background1" w:themeShade="BF"/>
+        </w:rPr>
+        <w:t xml:space="preserve"> ( third rank )</w:t>
+      </w:r>
+    </w:p>
+    <w:p>
+      <w:pPr>
+        <w:pStyle w:val="ListParagraph"/>
+        <w:numPr>
+          <w:ilvl w:val="1"/>
+          <w:numId w:val="3"/>
+        </w:numPr>
+        <w:spacing w:after="0" w:line="240" w:lineRule="auto"/>
+        <w:rPr>
+          <w:rFonts w:ascii="Times New Roman" w:hAnsi="Times New Roman" w:cs="Times New Roman"/>
+          <w:color w:val="BFBFBF" w:themeColor="background1" w:themeShade="BF"/>
+        </w:rPr>
+      </w:pPr>
+      <w:r>
+        <w:rPr>
+          <w:rFonts w:ascii="Times New Roman" w:hAnsi="Times New Roman" w:cs="Times New Roman"/>
+          <w:color w:val="BFBFBF" w:themeColor="background1" w:themeShade="BF"/>
+        </w:rPr>
+        <w:t>Targeted possession ( fourth rank )</w:t>
+      </w:r>
+    </w:p>
+    <w:p>
+      <w:pPr>
+        <w:pStyle w:val="ListParagraph"/>
+        <w:numPr>
+          <w:ilvl w:val="1"/>
+          <w:numId w:val="3"/>
+        </w:numPr>
+        <w:spacing w:after="0" w:line="240" w:lineRule="auto"/>
+        <w:rPr>
+          <w:rFonts w:ascii="Times New Roman" w:hAnsi="Times New Roman" w:cs="Times New Roman"/>
+        </w:rPr>
+      </w:pPr>
+      <w:r>
+        <w:rPr>
+          <w:rFonts w:ascii="Times New Roman" w:hAnsi="Times New Roman" w:cs="Times New Roman"/>
+        </w:rPr>
+        <w:t xml:space="preserve">Detect Life ( benign </w:t>
+      </w:r>
+      <w:r>
+        <w:rPr>
+          <w:rFonts w:ascii="Times New Roman" w:hAnsi="Times New Roman" w:cs="Times New Roman"/>
+        </w:rPr>
+        <w:t>BFG</w:t>
+      </w:r>
+      <w:r>
+        <w:rPr>
+          <w:rFonts w:ascii="Times New Roman" w:hAnsi="Times New Roman" w:cs="Times New Roman"/>
+        </w:rPr>
+        <w:t xml:space="preserve"> laser points to all monster/souls in range )</w:t>
+      </w:r>
+    </w:p>
+    <w:p>
+      <w:pPr>
+        <w:pStyle w:val="ListParagraph"/>
+        <w:numPr>
+          <w:ilvl w:val="1"/>
+          <w:numId w:val="3"/>
+        </w:numPr>
+        <w:spacing w:after="0" w:line="240" w:lineRule="auto"/>
+        <w:rPr>
+          <w:rFonts w:ascii="Times New Roman" w:hAnsi="Times New Roman" w:cs="Times New Roman"/>
+        </w:rPr>
+      </w:pPr>
+      <w:r>
+        <w:rPr>
+          <w:rFonts w:ascii="Times New Roman" w:hAnsi="Times New Roman" w:cs="Times New Roman"/>
+        </w:rPr>
+        <w:t>Fly</w:t>
+      </w:r>
+    </w:p>
+    <w:p>
+      <w:pPr>
+        <w:pStyle w:val="ListParagraph"/>
+        <w:numPr>
+          <w:ilvl w:val="1"/>
+          <w:numId w:val="3"/>
+        </w:numPr>
+        <w:spacing w:after="0" w:line="240" w:lineRule="auto"/>
+        <w:rPr>
+          <w:rFonts w:ascii="Times New Roman" w:hAnsi="Times New Roman" w:cs="Times New Roman"/>
+        </w:rPr>
+      </w:pPr>
+      <w:r>
+        <w:rPr>
+          <w:rFonts w:ascii="Times New Roman" w:hAnsi="Times New Roman" w:cs="Times New Roman"/>
+        </w:rPr>
+        <w:t>Pull freed souls in range</w:t>
+      </w:r>
+    </w:p>
+    <w:p>
+      <w:pPr>
+        <w:pStyle w:val="ListParagraph"/>
+        <w:numPr>
+          <w:ilvl w:val="1"/>
+          <w:numId w:val="3"/>
+        </w:numPr>
+        <w:spacing w:after="0" w:line="240" w:lineRule="auto"/>
+        <w:rPr>
+          <w:rFonts w:ascii="Times New Roman" w:hAnsi="Times New Roman" w:cs="Times New Roman"/>
+        </w:rPr>
+      </w:pPr>
+      <w:r>
+        <w:rPr>
+          <w:rFonts w:ascii="Times New Roman" w:hAnsi="Times New Roman" w:cs="Times New Roman"/>
+        </w:rPr>
+        <w:t xml:space="preserve">Rip souls from </w:t>
+      </w:r>
+      <w:r>
+        <w:rPr>
+          <w:rFonts w:ascii="Times New Roman" w:hAnsi="Times New Roman" w:cs="Times New Roman"/>
+        </w:rPr>
+        <w:t xml:space="preserve">all nearby </w:t>
+      </w:r>
+      <w:r>
+        <w:rPr>
+          <w:rFonts w:ascii="Times New Roman" w:hAnsi="Times New Roman" w:cs="Times New Roman"/>
+        </w:rPr>
+        <w:t>living monsters</w:t>
+      </w:r>
+      <w:r>
+        <w:rPr>
+          <w:rFonts w:ascii="Times New Roman" w:hAnsi="Times New Roman" w:cs="Times New Roman"/>
+        </w:rPr>
+        <w:t xml:space="preserve"> ( </w:t>
+      </w:r>
+      <w:r>
+        <w:rPr>
+          <w:rFonts w:ascii="Times New Roman" w:hAnsi="Times New Roman" w:cs="Times New Roman"/>
+        </w:rPr>
+        <w:t>instant</w:t>
+      </w:r>
+      <w:r>
+        <w:rPr>
+          <w:rFonts w:ascii="Times New Roman" w:hAnsi="Times New Roman" w:cs="Times New Roman"/>
+        </w:rPr>
+        <w:t>-kills )</w:t>
+      </w:r>
+    </w:p>
+    <w:p>
+      <w:pPr>
+        <w:pStyle w:val="ListParagraph"/>
+        <w:numPr>
+          <w:ilvl w:val="0"/>
+          <w:numId w:val="1"/>
+        </w:numPr>
+        <w:spacing w:after="0" w:line="240" w:lineRule="auto"/>
+        <w:rPr>
+          <w:rFonts w:ascii="Times New Roman" w:hAnsi="Times New Roman" w:cs="Times New Roman"/>
+        </w:rPr>
+      </w:pPr>
+      <w:r>
+        <w:rPr>
+          <w:rFonts w:ascii="Times New Roman" w:hAnsi="Times New Roman" w:cs="Times New Roman"/>
+        </w:rPr>
+        <w:t>Host ability upgrades:</w:t>
+      </w:r>
+    </w:p>
+    <w:p>
+      <w:pPr>
+        <w:pStyle w:val="ListParagraph"/>
+        <w:numPr>
+          <w:ilvl w:val="1"/>
+          <w:numId w:val="4"/>
+        </w:numPr>
+        <w:spacing w:after="0" w:line="240" w:lineRule="auto"/>
+        <w:rPr>
+          <w:rFonts w:ascii="Times New Roman" w:hAnsi="Times New Roman" w:cs="Times New Roman"/>
+        </w:rPr>
+      </w:pPr>
+      <w:r>
+        <w:rPr>
+          <w:rFonts w:ascii="Times New Roman" w:hAnsi="Times New Roman" w:cs="Times New Roman"/>
+        </w:rPr>
+        <w:t>Possession d</w:t>
+      </w:r>
+      <w:r>
+        <w:rPr>
+          <w:rFonts w:ascii="Times New Roman" w:hAnsi="Times New Roman" w:cs="Times New Roman"/>
+        </w:rPr>
+        <w:t>uration ( very short at first )</w:t>
+      </w:r>
+    </w:p>
+    <w:p>
+      <w:pPr>
+        <w:pStyle w:val="ListParagraph"/>
+        <w:numPr>
+          <w:ilvl w:val="2"/>
+          <w:numId w:val="4"/>
+        </w:numPr>
+        <w:spacing w:after="0" w:line="240" w:lineRule="auto"/>
+        <w:rPr>
+          <w:rFonts w:ascii="Times New Roman" w:hAnsi="Times New Roman" w:cs="Times New Roman"/>
+        </w:rPr>
+      </w:pPr>
+      <w:r>
+        <w:rPr>
+          <w:rFonts w:ascii="Times New Roman" w:hAnsi="Times New Roman" w:cs="Times New Roman"/>
+        </w:rPr>
+        <w:t>Proportional to level/monster-health ( tougher are harder to sustain )</w:t>
+      </w:r>
+    </w:p>
+    <w:p>
+      <w:pPr>
+        <w:pStyle w:val="ListParagraph"/>
+        <w:numPr>
+          <w:ilvl w:val="1"/>
+          <w:numId w:val="4"/>
+        </w:numPr>
+        <w:spacing w:after="0" w:line="240" w:lineRule="auto"/>
+        <w:rPr>
+          <w:rFonts w:ascii="Times New Roman" w:hAnsi="Times New Roman" w:cs="Times New Roman"/>
+          <w:color w:val="BFBFBF" w:themeColor="background1" w:themeShade="BF"/>
+        </w:rPr>
+      </w:pPr>
+      <w:r>
+        <w:rPr>
+          <w:rFonts w:ascii="Times New Roman" w:hAnsi="Times New Roman" w:cs="Times New Roman"/>
+          <w:color w:val="BFBFBF" w:themeColor="background1" w:themeShade="BF"/>
+        </w:rPr>
+        <w:t xml:space="preserve">Base: </w:t>
+      </w:r>
+      <w:r>
+        <w:rPr>
+          <w:rFonts w:ascii="Times New Roman" w:hAnsi="Times New Roman" w:cs="Times New Roman"/>
+          <w:color w:val="BFBFBF" w:themeColor="background1" w:themeShade="BF"/>
+        </w:rPr>
+        <w:t xml:space="preserve">Host control </w:t>
+      </w:r>
+      <w:r>
+        <w:rPr>
+          <w:rFonts w:ascii="Times New Roman" w:hAnsi="Times New Roman" w:cs="Times New Roman"/>
+          <w:color w:val="BFBFBF" w:themeColor="background1" w:themeShade="BF"/>
+        </w:rPr>
+        <w:t xml:space="preserve">( </w:t>
+      </w:r>
+      <w:r>
+        <w:rPr>
+          <w:rFonts w:ascii="Times New Roman" w:hAnsi="Times New Roman" w:cs="Times New Roman"/>
+          <w:color w:val="BFBFBF" w:themeColor="background1" w:themeShade="BF"/>
+        </w:rPr>
+        <w:t>rodeo-</w:t>
+      </w:r>
+      <w:r>
+        <w:rPr>
+          <w:rFonts w:ascii="Times New Roman" w:hAnsi="Times New Roman" w:cs="Times New Roman"/>
+          <w:color w:val="BFBFBF" w:themeColor="background1" w:themeShade="BF"/>
+        </w:rPr>
+        <w:t>s</w:t>
+      </w:r>
+      <w:r>
+        <w:rPr>
+          <w:rFonts w:ascii="Times New Roman" w:hAnsi="Times New Roman" w:cs="Times New Roman"/>
+          <w:color w:val="BFBFBF" w:themeColor="background1" w:themeShade="BF"/>
+        </w:rPr>
+        <w:t xml:space="preserve">tyle </w:t>
+      </w:r>
+      <w:r>
+        <w:rPr>
+          <w:rFonts w:ascii="Times New Roman" w:hAnsi="Times New Roman" w:cs="Times New Roman"/>
+          <w:color w:val="BFBFBF" w:themeColor="background1" w:themeShade="BF"/>
+        </w:rPr>
+        <w:t>)</w:t>
+      </w:r>
+    </w:p>
+    <w:p>
+      <w:pPr>
+        <w:pStyle w:val="ListParagraph"/>
+        <w:numPr>
+          <w:ilvl w:val="1"/>
+          <w:numId w:val="4"/>
+        </w:numPr>
+        <w:spacing w:after="0" w:line="240" w:lineRule="auto"/>
+        <w:rPr>
+          <w:rFonts w:ascii="Times New Roman" w:hAnsi="Times New Roman" w:cs="Times New Roman"/>
+          <w:color w:val="BFBFBF" w:themeColor="background1" w:themeShade="BF"/>
+        </w:rPr>
+      </w:pPr>
+      <w:r>
+        <w:rPr>
+          <w:rFonts w:ascii="Times New Roman" w:hAnsi="Times New Roman" w:cs="Times New Roman"/>
+          <w:color w:val="BFBFBF" w:themeColor="background1" w:themeShade="BF"/>
+        </w:rPr>
+        <w:t>Host control ( precision )</w:t>
+      </w:r>
+    </w:p>
+    <w:p>
+      <w:pPr>
+        <w:pStyle w:val="ListParagraph"/>
+        <w:numPr>
+          <w:ilvl w:val="1"/>
+          <w:numId w:val="4"/>
+        </w:numPr>
+        <w:spacing w:after="0" w:line="240" w:lineRule="auto"/>
+        <w:rPr>
+          <w:rFonts w:ascii="Times New Roman" w:hAnsi="Times New Roman" w:cs="Times New Roman"/>
+        </w:rPr>
+      </w:pPr>
+      <w:r>
+        <w:rPr>
+          <w:rFonts w:ascii="Times New Roman" w:hAnsi="Times New Roman" w:cs="Times New Roman"/>
+          <w:color w:val="BFBFBF" w:themeColor="background1" w:themeShade="BF"/>
+        </w:rPr>
+        <w:t xml:space="preserve">Obliterate host </w:t>
+      </w:r>
+      <w:r>
+        <w:rPr>
+          <w:rFonts w:ascii="Times New Roman" w:hAnsi="Times New Roman" w:cs="Times New Roman"/>
+        </w:rPr>
+        <w:t xml:space="preserve">( and scare nearby </w:t>
+      </w:r>
+      <w:r>
+        <w:rPr>
+          <w:rFonts w:ascii="Times New Roman" w:hAnsi="Times New Roman" w:cs="Times New Roman"/>
+        </w:rPr>
+        <w:t xml:space="preserve">monsters [set move to run] </w:t>
+      </w:r>
+      <w:r>
+        <w:rPr>
+          <w:rFonts w:ascii="Times New Roman" w:hAnsi="Times New Roman" w:cs="Times New Roman"/>
+        </w:rPr>
+        <w:t>)</w:t>
+      </w:r>
+    </w:p>
+    <w:p>
+      <w:pPr>
+        <w:pStyle w:val="ListParagraph"/>
+        <w:numPr>
+          <w:ilvl w:val="1"/>
+          <w:numId w:val="4"/>
+        </w:numPr>
+        <w:spacing w:after="0" w:line="240" w:lineRule="auto"/>
+        <w:rPr>
+          <w:rFonts w:ascii="Times New Roman" w:hAnsi="Times New Roman" w:cs="Times New Roman"/>
+        </w:rPr>
+      </w:pPr>
+      <w:r>
+        <w:rPr>
+          <w:rFonts w:ascii="Times New Roman" w:hAnsi="Times New Roman" w:cs="Times New Roman"/>
+        </w:rPr>
+        <w:t xml:space="preserve">Recruit monster followers that </w:t>
+      </w:r>
+      <w:r>
+        <w:rPr>
+          <w:rFonts w:ascii="Times New Roman" w:hAnsi="Times New Roman" w:cs="Times New Roman"/>
+        </w:rPr>
+        <w:t>attack</w:t>
+      </w:r>
+      <w:r>
+        <w:rPr>
+          <w:rFonts w:ascii="Times New Roman" w:hAnsi="Times New Roman" w:cs="Times New Roman"/>
+        </w:rPr>
+        <w:t xml:space="preserve"> other monsters.</w:t>
+      </w:r>
+    </w:p>
+    <w:p>
+      <w:pPr>
+        <w:pStyle w:val="ListParagraph"/>
+        <w:numPr>
+          <w:ilvl w:val="1"/>
+          <w:numId w:val="4"/>
+        </w:numPr>
+        <w:spacing w:after="0" w:line="240" w:lineRule="auto"/>
+        <w:rPr>
+          <w:rFonts w:ascii="Times New Roman" w:hAnsi="Times New Roman" w:cs="Times New Roman"/>
+        </w:rPr>
+      </w:pPr>
+      <w:r>
+        <w:rPr>
+          <w:rFonts w:ascii="Times New Roman" w:hAnsi="Times New Roman" w:cs="Times New Roman"/>
+        </w:rPr>
+        <w:t>Transform the ho</w:t>
+      </w:r>
+      <w:r>
+        <w:rPr>
+          <w:rFonts w:ascii="Times New Roman" w:hAnsi="Times New Roman" w:cs="Times New Roman"/>
+        </w:rPr>
+        <w:t>st into a more powerful monster ( one higher</w:t>
+      </w:r>
+      <w:r>
+        <w:rPr>
+          <w:rFonts w:ascii="Times New Roman" w:hAnsi="Times New Roman" w:cs="Times New Roman"/>
+        </w:rPr>
+        <w:t>,</w:t>
+      </w:r>
+      <w:r>
+        <w:rPr>
+          <w:rFonts w:ascii="Times New Roman" w:hAnsi="Times New Roman" w:cs="Times New Roman"/>
+        </w:rPr>
+        <w:t xml:space="preserve"> up to </w:t>
+      </w:r>
+      <w:r>
+        <w:rPr>
+          <w:rFonts w:ascii="Times New Roman" w:hAnsi="Times New Roman" w:cs="Times New Roman"/>
+        </w:rPr>
+        <w:t xml:space="preserve">current </w:t>
+      </w:r>
+      <w:r>
+        <w:rPr>
+          <w:rFonts w:ascii="Times New Roman" w:hAnsi="Times New Roman" w:cs="Times New Roman"/>
+        </w:rPr>
+        <w:t>level )</w:t>
+      </w:r>
+    </w:p>
+    <w:p>
+      <w:pPr>
+        <w:pStyle w:val="ListParagraph"/>
+        <w:numPr>
+          <w:ilvl w:val="0"/>
+          <w:numId w:val="1"/>
+        </w:numPr>
+        <w:spacing w:after="0" w:line="240" w:lineRule="auto"/>
+        <w:rPr>
+          <w:rFonts w:ascii="Times New Roman" w:hAnsi="Times New Roman" w:cs="Times New Roman"/>
+        </w:rPr>
+      </w:pPr>
+      <w:r>
+        <w:rPr>
+          <w:rFonts w:ascii="Times New Roman" w:hAnsi="Times New Roman" w:cs="Times New Roman"/>
+        </w:rPr>
+        <w:t>Player body ( husk ) upgrades:</w:t>
+      </w:r>
+    </w:p>
+    <w:p>
+      <w:pPr>
+        <w:pStyle w:val="ListParagraph"/>
+        <w:numPr>
+          <w:ilvl w:val="1"/>
+          <w:numId w:val="5"/>
+        </w:numPr>
+        <w:spacing w:after="0" w:line="240" w:lineRule="auto"/>
+        <w:rPr>
+          <w:rFonts w:ascii="Times New Roman" w:hAnsi="Times New Roman" w:cs="Times New Roman"/>
+          <w:color w:val="BFBFBF" w:themeColor="background1" w:themeShade="BF"/>
+        </w:rPr>
+      </w:pPr>
+      <w:r>
+        <w:rPr>
+          <w:rFonts w:ascii="Times New Roman" w:hAnsi="Times New Roman" w:cs="Times New Roman"/>
+          <w:color w:val="BFBFBF" w:themeColor="background1" w:themeShade="BF"/>
+        </w:rPr>
+        <w:t xml:space="preserve">Base: </w:t>
+      </w:r>
+      <w:r>
+        <w:rPr>
+          <w:rFonts w:ascii="Times New Roman" w:hAnsi="Times New Roman" w:cs="Times New Roman"/>
+          <w:color w:val="BFBFBF" w:themeColor="background1" w:themeShade="BF"/>
+        </w:rPr>
+        <w:t>Husk transfers all damage to player directly</w:t>
+      </w:r>
+    </w:p>
+    <w:p>
+      <w:pPr>
+        <w:pStyle w:val="ListParagraph"/>
+        <w:numPr>
+          <w:ilvl w:val="1"/>
+          <w:numId w:val="5"/>
+        </w:numPr>
+        <w:spacing w:after="0" w:line="240" w:lineRule="auto"/>
+        <w:rPr>
+          <w:rFonts w:ascii="Times New Roman" w:hAnsi="Times New Roman" w:cs="Times New Roman"/>
+        </w:rPr>
+      </w:pPr>
+      <w:r>
+        <w:rPr>
+          <w:rFonts w:ascii="Times New Roman" w:hAnsi="Times New Roman" w:cs="Times New Roman"/>
+        </w:rPr>
+        <w:t>Transfer damage to host instead</w:t>
+      </w:r>
+      <w:r>
+        <w:rPr>
+          <w:rFonts w:ascii="Times New Roman" w:hAnsi="Times New Roman" w:cs="Times New Roman"/>
+        </w:rPr>
+        <w:t xml:space="preserve"> of player</w:t>
+      </w:r>
+    </w:p>
+    <w:p>
+      <w:pPr>
+        <w:pStyle w:val="ListParagraph"/>
+        <w:numPr>
+          <w:ilvl w:val="1"/>
+          <w:numId w:val="5"/>
+        </w:numPr>
+        <w:spacing w:after="0" w:line="240" w:lineRule="auto"/>
+        <w:rPr>
+          <w:rFonts w:ascii="Times New Roman" w:hAnsi="Times New Roman" w:cs="Times New Roman"/>
+        </w:rPr>
+      </w:pPr>
+      <w:r>
+        <w:rPr>
+          <w:rFonts w:ascii="Times New Roman" w:hAnsi="Times New Roman" w:cs="Times New Roman"/>
+        </w:rPr>
+        <w:t xml:space="preserve">Regenerating </w:t>
+      </w:r>
+      <w:r>
+        <w:rPr>
+          <w:rFonts w:ascii="Times New Roman" w:hAnsi="Times New Roman" w:cs="Times New Roman"/>
+        </w:rPr>
+        <w:t>Soul shield ( zero d</w:t>
+      </w:r>
+      <w:r>
+        <w:rPr>
+          <w:rFonts w:ascii="Times New Roman" w:hAnsi="Times New Roman" w:cs="Times New Roman"/>
+        </w:rPr>
+        <w:t>amage transfer for given amount; item</w:t>
+      </w:r>
+      <w:r>
+        <w:rPr>
+          <w:rFonts w:ascii="Times New Roman" w:hAnsi="Times New Roman" w:cs="Times New Roman"/>
+        </w:rPr>
+        <w:t>s orbit</w:t>
+      </w:r>
+      <w:r>
+        <w:rPr>
+          <w:rFonts w:ascii="Times New Roman" w:hAnsi="Times New Roman" w:cs="Times New Roman"/>
+        </w:rPr>
+        <w:t xml:space="preserve"> husk </w:t>
+      </w:r>
+      <w:r>
+        <w:rPr>
+          <w:rFonts w:ascii="Times New Roman" w:hAnsi="Times New Roman" w:cs="Times New Roman"/>
+        </w:rPr>
+        <w:t>)</w:t>
+      </w:r>
+    </w:p>
+    <w:p>
+      <w:pPr>
+        <w:pStyle w:val="ListParagraph"/>
+        <w:numPr>
+          <w:ilvl w:val="1"/>
+          <w:numId w:val="5"/>
+        </w:numPr>
+        <w:spacing w:after="0" w:line="240" w:lineRule="auto"/>
+        <w:rPr>
+          <w:rFonts w:ascii="Times New Roman" w:hAnsi="Times New Roman" w:cs="Times New Roman"/>
+          <w:color w:val="BFBFBF" w:themeColor="background1" w:themeShade="BF"/>
+        </w:rPr>
+      </w:pPr>
+      <w:r>
+        <w:rPr>
+          <w:rFonts w:ascii="Times New Roman" w:hAnsi="Times New Roman" w:cs="Times New Roman"/>
+          <w:color w:val="BFBFBF" w:themeColor="background1" w:themeShade="BF"/>
+        </w:rPr>
+        <w:t xml:space="preserve">Teleport </w:t>
+      </w:r>
+      <w:r>
+        <w:rPr>
+          <w:rFonts w:ascii="Times New Roman" w:hAnsi="Times New Roman" w:cs="Times New Roman"/>
+          <w:color w:val="BFBFBF" w:themeColor="background1" w:themeShade="BF"/>
+        </w:rPr>
+        <w:t>Husk to Soul Location</w:t>
       </w:r>
       <w:bookmarkStart w:id="0" w:name="_GoBack"/>
       <w:bookmarkEnd w:id="0"/>
-    </w:p>
-    <w:p>
-      <w:pPr>
-        <w:spacing w:after="0" w:line="240" w:lineRule="auto"/>
-        <w:rPr>
-          <w:rFonts w:ascii="Times New Roman" w:hAnsi="Times New Roman" w:cs="Times New Roman"/>
-        </w:rPr>
-      </w:pPr>
-    </w:p>
-    <w:p>
-      <w:pPr>
-        <w:pStyle w:val="ListParagraph"/>
-        <w:numPr>
-          <w:ilvl w:val="0"/>
-          <w:numId w:val="1"/>
-        </w:numPr>
-        <w:spacing w:after="0" w:line="240" w:lineRule="auto"/>
-        <w:rPr>
-          <w:rFonts w:ascii="Times New Roman" w:hAnsi="Times New Roman" w:cs="Times New Roman"/>
-        </w:rPr>
-      </w:pPr>
-      <w:r>
-        <w:rPr>
-          <w:rFonts w:ascii="Times New Roman" w:hAnsi="Times New Roman" w:cs="Times New Roman"/>
-        </w:rPr>
-        <w:t>Ghost ability upgrades:</w:t>
-      </w:r>
-    </w:p>
-    <w:p>
-      <w:pPr>
-        <w:pStyle w:val="ListParagraph"/>
-        <w:numPr>
-          <w:ilvl w:val="1"/>
-          <w:numId w:val="3"/>
-        </w:numPr>
-        <w:spacing w:after="0" w:line="240" w:lineRule="auto"/>
-        <w:rPr>
-          <w:rFonts w:ascii="Times New Roman" w:hAnsi="Times New Roman" w:cs="Times New Roman"/>
-        </w:rPr>
-      </w:pPr>
-      <w:r>
-        <w:rPr>
-          <w:rFonts w:ascii="Times New Roman" w:hAnsi="Times New Roman" w:cs="Times New Roman"/>
-        </w:rPr>
-        <w:t>Soul walk duration ( very short at first )</w:t>
-      </w:r>
-    </w:p>
-    <w:p>
-      <w:pPr>
-        <w:pStyle w:val="ListParagraph"/>
-        <w:numPr>
-          <w:ilvl w:val="1"/>
-          <w:numId w:val="3"/>
-        </w:numPr>
-        <w:spacing w:after="0" w:line="240" w:lineRule="auto"/>
-        <w:rPr>
-          <w:rFonts w:ascii="Times New Roman" w:hAnsi="Times New Roman" w:cs="Times New Roman"/>
-        </w:rPr>
-      </w:pPr>
-      <w:r>
-        <w:rPr>
-          <w:rFonts w:ascii="Times New Roman" w:hAnsi="Times New Roman" w:cs="Times New Roman"/>
-        </w:rPr>
-        <w:t xml:space="preserve">Base: Touch </w:t>
-      </w:r>
-      <w:r>
-        <w:rPr>
-          <w:rFonts w:ascii="Times New Roman" w:hAnsi="Times New Roman" w:cs="Times New Roman"/>
-        </w:rPr>
-        <w:t>leeches life</w:t>
-      </w:r>
-      <w:r>
-        <w:rPr>
-          <w:rFonts w:ascii="Times New Roman" w:hAnsi="Times New Roman" w:cs="Times New Roman"/>
-        </w:rPr>
-        <w:t xml:space="preserve"> ( first rank )</w:t>
-      </w:r>
-    </w:p>
-    <w:p>
-      <w:pPr>
-        <w:pStyle w:val="ListParagraph"/>
-        <w:numPr>
-          <w:ilvl w:val="1"/>
-          <w:numId w:val="3"/>
-        </w:numPr>
-        <w:spacing w:after="0" w:line="240" w:lineRule="auto"/>
-        <w:rPr>
-          <w:rFonts w:ascii="Times New Roman" w:hAnsi="Times New Roman" w:cs="Times New Roman"/>
-        </w:rPr>
-      </w:pPr>
-      <w:r>
-        <w:rPr>
-          <w:rFonts w:ascii="Times New Roman" w:hAnsi="Times New Roman" w:cs="Times New Roman"/>
-        </w:rPr>
-        <w:t>Touch possession (second rank )</w:t>
-      </w:r>
-    </w:p>
-    <w:p>
-      <w:pPr>
-        <w:pStyle w:val="ListParagraph"/>
-        <w:numPr>
-          <w:ilvl w:val="1"/>
-          <w:numId w:val="3"/>
-        </w:numPr>
-        <w:spacing w:after="0" w:line="240" w:lineRule="auto"/>
-        <w:rPr>
-          <w:rFonts w:ascii="Times New Roman" w:hAnsi="Times New Roman" w:cs="Times New Roman"/>
-        </w:rPr>
-      </w:pPr>
-      <w:r>
-        <w:rPr>
-          <w:rFonts w:ascii="Times New Roman" w:hAnsi="Times New Roman" w:cs="Times New Roman"/>
-        </w:rPr>
-        <w:t>Radial possession of nearest monster</w:t>
-      </w:r>
-      <w:r>
-        <w:rPr>
-          <w:rFonts w:ascii="Times New Roman" w:hAnsi="Times New Roman" w:cs="Times New Roman"/>
-        </w:rPr>
-        <w:t xml:space="preserve"> ( third rank )</w:t>
-      </w:r>
-    </w:p>
-    <w:p>
-      <w:pPr>
-        <w:pStyle w:val="ListParagraph"/>
-        <w:numPr>
-          <w:ilvl w:val="1"/>
-          <w:numId w:val="3"/>
-        </w:numPr>
-        <w:spacing w:after="0" w:line="240" w:lineRule="auto"/>
-        <w:rPr>
-          <w:rFonts w:ascii="Times New Roman" w:hAnsi="Times New Roman" w:cs="Times New Roman"/>
-        </w:rPr>
-      </w:pPr>
-      <w:r>
-        <w:rPr>
-          <w:rFonts w:ascii="Times New Roman" w:hAnsi="Times New Roman" w:cs="Times New Roman"/>
-        </w:rPr>
-        <w:t>Targeted possession ( fourth rank )</w:t>
-      </w:r>
-    </w:p>
-    <w:p>
-      <w:pPr>
-        <w:pStyle w:val="ListParagraph"/>
-        <w:numPr>
-          <w:ilvl w:val="1"/>
-          <w:numId w:val="3"/>
-        </w:numPr>
-        <w:spacing w:after="0" w:line="240" w:lineRule="auto"/>
-        <w:rPr>
-          <w:rFonts w:ascii="Times New Roman" w:hAnsi="Times New Roman" w:cs="Times New Roman"/>
-        </w:rPr>
-      </w:pPr>
-      <w:r>
-        <w:rPr>
-          <w:rFonts w:ascii="Times New Roman" w:hAnsi="Times New Roman" w:cs="Times New Roman"/>
-        </w:rPr>
-        <w:t xml:space="preserve">Detect Life ( benign </w:t>
-      </w:r>
-      <w:r>
-        <w:rPr>
-          <w:rFonts w:ascii="Times New Roman" w:hAnsi="Times New Roman" w:cs="Times New Roman"/>
-        </w:rPr>
-        <w:t>BFG</w:t>
-      </w:r>
-      <w:r>
-        <w:rPr>
-          <w:rFonts w:ascii="Times New Roman" w:hAnsi="Times New Roman" w:cs="Times New Roman"/>
-        </w:rPr>
-        <w:t xml:space="preserve"> laser points to all monster/souls in range )</w:t>
-      </w:r>
-    </w:p>
-    <w:p>
-      <w:pPr>
-        <w:pStyle w:val="ListParagraph"/>
-        <w:numPr>
-          <w:ilvl w:val="1"/>
-          <w:numId w:val="3"/>
-        </w:numPr>
-        <w:spacing w:after="0" w:line="240" w:lineRule="auto"/>
-        <w:rPr>
-          <w:rFonts w:ascii="Times New Roman" w:hAnsi="Times New Roman" w:cs="Times New Roman"/>
-        </w:rPr>
-      </w:pPr>
-      <w:r>
-        <w:rPr>
-          <w:rFonts w:ascii="Times New Roman" w:hAnsi="Times New Roman" w:cs="Times New Roman"/>
-        </w:rPr>
-        <w:t>Fly</w:t>
-      </w:r>
-    </w:p>
-    <w:p>
-      <w:pPr>
-        <w:pStyle w:val="ListParagraph"/>
-        <w:numPr>
-          <w:ilvl w:val="1"/>
-          <w:numId w:val="3"/>
-        </w:numPr>
-        <w:spacing w:after="0" w:line="240" w:lineRule="auto"/>
-        <w:rPr>
-          <w:rFonts w:ascii="Times New Roman" w:hAnsi="Times New Roman" w:cs="Times New Roman"/>
-        </w:rPr>
-      </w:pPr>
-      <w:r>
-        <w:rPr>
-          <w:rFonts w:ascii="Times New Roman" w:hAnsi="Times New Roman" w:cs="Times New Roman"/>
-        </w:rPr>
-        <w:t>Pull freed souls in range</w:t>
-      </w:r>
-    </w:p>
-    <w:p>
-      <w:pPr>
-        <w:pStyle w:val="ListParagraph"/>
-        <w:numPr>
-          <w:ilvl w:val="1"/>
-          <w:numId w:val="3"/>
-        </w:numPr>
-        <w:spacing w:after="0" w:line="240" w:lineRule="auto"/>
-        <w:rPr>
-          <w:rFonts w:ascii="Times New Roman" w:hAnsi="Times New Roman" w:cs="Times New Roman"/>
-        </w:rPr>
-      </w:pPr>
-      <w:r>
-        <w:rPr>
-          <w:rFonts w:ascii="Times New Roman" w:hAnsi="Times New Roman" w:cs="Times New Roman"/>
-        </w:rPr>
-        <w:t>Rip souls from living monsters</w:t>
-      </w:r>
-      <w:r>
-        <w:rPr>
-          <w:rFonts w:ascii="Times New Roman" w:hAnsi="Times New Roman" w:cs="Times New Roman"/>
-        </w:rPr>
-        <w:t xml:space="preserve"> ( </w:t>
-      </w:r>
-      <w:r>
-        <w:rPr>
-          <w:rFonts w:ascii="Times New Roman" w:hAnsi="Times New Roman" w:cs="Times New Roman"/>
-        </w:rPr>
-        <w:t>instant</w:t>
-      </w:r>
-      <w:r>
-        <w:rPr>
-          <w:rFonts w:ascii="Times New Roman" w:hAnsi="Times New Roman" w:cs="Times New Roman"/>
-        </w:rPr>
-        <w:t>-kills )</w:t>
-      </w:r>
-    </w:p>
-    <w:p>
-      <w:pPr>
-        <w:pStyle w:val="ListParagraph"/>
-        <w:numPr>
-          <w:ilvl w:val="0"/>
-          <w:numId w:val="1"/>
-        </w:numPr>
-        <w:spacing w:after="0" w:line="240" w:lineRule="auto"/>
-        <w:rPr>
-          <w:rFonts w:ascii="Times New Roman" w:hAnsi="Times New Roman" w:cs="Times New Roman"/>
-        </w:rPr>
-      </w:pPr>
-      <w:r>
-        <w:rPr>
-          <w:rFonts w:ascii="Times New Roman" w:hAnsi="Times New Roman" w:cs="Times New Roman"/>
-        </w:rPr>
-        <w:t>Host ability upgrades:</w:t>
-      </w:r>
-    </w:p>
-    <w:p>
-      <w:pPr>
-        <w:pStyle w:val="ListParagraph"/>
-        <w:numPr>
-          <w:ilvl w:val="1"/>
-          <w:numId w:val="4"/>
-        </w:numPr>
-        <w:spacing w:after="0" w:line="240" w:lineRule="auto"/>
-        <w:rPr>
-          <w:rFonts w:ascii="Times New Roman" w:hAnsi="Times New Roman" w:cs="Times New Roman"/>
-        </w:rPr>
-      </w:pPr>
-      <w:r>
-        <w:rPr>
-          <w:rFonts w:ascii="Times New Roman" w:hAnsi="Times New Roman" w:cs="Times New Roman"/>
-        </w:rPr>
-        <w:t>Possession d</w:t>
-      </w:r>
-      <w:r>
-        <w:rPr>
-          <w:rFonts w:ascii="Times New Roman" w:hAnsi="Times New Roman" w:cs="Times New Roman"/>
-        </w:rPr>
-        <w:t>uration ( very short at first )</w:t>
-      </w:r>
-    </w:p>
-    <w:p>
-      <w:pPr>
-        <w:pStyle w:val="ListParagraph"/>
-        <w:numPr>
-          <w:ilvl w:val="1"/>
-          <w:numId w:val="4"/>
-        </w:numPr>
-        <w:spacing w:after="0" w:line="240" w:lineRule="auto"/>
-        <w:rPr>
-          <w:rFonts w:ascii="Times New Roman" w:hAnsi="Times New Roman" w:cs="Times New Roman"/>
-        </w:rPr>
-      </w:pPr>
-      <w:r>
-        <w:rPr>
-          <w:rFonts w:ascii="Times New Roman" w:hAnsi="Times New Roman" w:cs="Times New Roman"/>
-        </w:rPr>
-        <w:t xml:space="preserve">Base: </w:t>
-      </w:r>
-      <w:r>
-        <w:rPr>
-          <w:rFonts w:ascii="Times New Roman" w:hAnsi="Times New Roman" w:cs="Times New Roman"/>
-        </w:rPr>
-        <w:t xml:space="preserve">Host control </w:t>
-      </w:r>
-      <w:r>
-        <w:rPr>
-          <w:rFonts w:ascii="Times New Roman" w:hAnsi="Times New Roman" w:cs="Times New Roman"/>
-        </w:rPr>
-        <w:t xml:space="preserve">( </w:t>
-      </w:r>
-      <w:r>
-        <w:rPr>
-          <w:rFonts w:ascii="Times New Roman" w:hAnsi="Times New Roman" w:cs="Times New Roman"/>
-        </w:rPr>
-        <w:t>rodeo-</w:t>
-      </w:r>
-      <w:r>
-        <w:rPr>
-          <w:rFonts w:ascii="Times New Roman" w:hAnsi="Times New Roman" w:cs="Times New Roman"/>
-        </w:rPr>
-        <w:t>s</w:t>
-      </w:r>
-      <w:r>
-        <w:rPr>
-          <w:rFonts w:ascii="Times New Roman" w:hAnsi="Times New Roman" w:cs="Times New Roman"/>
-        </w:rPr>
-        <w:t xml:space="preserve">tyle </w:t>
-      </w:r>
-      <w:r>
-        <w:rPr>
-          <w:rFonts w:ascii="Times New Roman" w:hAnsi="Times New Roman" w:cs="Times New Roman"/>
-        </w:rPr>
-        <w:t>)</w:t>
-      </w:r>
-    </w:p>
-    <w:p>
-      <w:pPr>
-        <w:pStyle w:val="ListParagraph"/>
-        <w:numPr>
-          <w:ilvl w:val="1"/>
-          <w:numId w:val="4"/>
-        </w:numPr>
-        <w:spacing w:after="0" w:line="240" w:lineRule="auto"/>
-        <w:rPr>
-          <w:rFonts w:ascii="Times New Roman" w:hAnsi="Times New Roman" w:cs="Times New Roman"/>
-        </w:rPr>
-      </w:pPr>
-      <w:r>
-        <w:rPr>
-          <w:rFonts w:ascii="Times New Roman" w:hAnsi="Times New Roman" w:cs="Times New Roman"/>
-        </w:rPr>
-        <w:t>Host control ( precision )</w:t>
-      </w:r>
-    </w:p>
-    <w:p>
-      <w:pPr>
-        <w:pStyle w:val="ListParagraph"/>
-        <w:numPr>
-          <w:ilvl w:val="1"/>
-          <w:numId w:val="4"/>
-        </w:numPr>
-        <w:spacing w:after="0" w:line="240" w:lineRule="auto"/>
-        <w:rPr>
-          <w:rFonts w:ascii="Times New Roman" w:hAnsi="Times New Roman" w:cs="Times New Roman"/>
-        </w:rPr>
-      </w:pPr>
-      <w:r>
-        <w:rPr>
-          <w:rFonts w:ascii="Times New Roman" w:hAnsi="Times New Roman" w:cs="Times New Roman"/>
-        </w:rPr>
-        <w:t>Obliterate host ( and scare nearby monsters )</w:t>
-      </w:r>
-    </w:p>
-    <w:p>
-      <w:pPr>
-        <w:pStyle w:val="ListParagraph"/>
-        <w:numPr>
-          <w:ilvl w:val="1"/>
-          <w:numId w:val="4"/>
-        </w:numPr>
-        <w:spacing w:after="0" w:line="240" w:lineRule="auto"/>
-        <w:rPr>
-          <w:rFonts w:ascii="Times New Roman" w:hAnsi="Times New Roman" w:cs="Times New Roman"/>
-        </w:rPr>
-      </w:pPr>
-      <w:r>
-        <w:rPr>
-          <w:rFonts w:ascii="Times New Roman" w:hAnsi="Times New Roman" w:cs="Times New Roman"/>
-        </w:rPr>
-        <w:t xml:space="preserve">Recruit monster followers that </w:t>
-      </w:r>
-      <w:r>
-        <w:rPr>
-          <w:rFonts w:ascii="Times New Roman" w:hAnsi="Times New Roman" w:cs="Times New Roman"/>
-        </w:rPr>
-        <w:t>attack</w:t>
-      </w:r>
-      <w:r>
-        <w:rPr>
-          <w:rFonts w:ascii="Times New Roman" w:hAnsi="Times New Roman" w:cs="Times New Roman"/>
-        </w:rPr>
-        <w:t xml:space="preserve"> other monsters.</w:t>
-      </w:r>
-    </w:p>
-    <w:p>
-      <w:pPr>
-        <w:pStyle w:val="ListParagraph"/>
-        <w:numPr>
-          <w:ilvl w:val="1"/>
-          <w:numId w:val="4"/>
-        </w:numPr>
-        <w:spacing w:after="0" w:line="240" w:lineRule="auto"/>
-        <w:rPr>
-          <w:rFonts w:ascii="Times New Roman" w:hAnsi="Times New Roman" w:cs="Times New Roman"/>
-        </w:rPr>
-      </w:pPr>
-      <w:r>
-        <w:rPr>
-          <w:rFonts w:ascii="Times New Roman" w:hAnsi="Times New Roman" w:cs="Times New Roman"/>
-        </w:rPr>
-        <w:t>Transform the host into a more powerful monster.</w:t>
-      </w:r>
-      <w:r>
-        <w:rPr>
-          <w:rFonts w:ascii="Times New Roman" w:hAnsi="Times New Roman" w:cs="Times New Roman"/>
-        </w:rPr>
-        <w:t xml:space="preserve"> </w:t>
-      </w:r>
-    </w:p>
-    <w:p>
-      <w:pPr>
-        <w:pStyle w:val="ListParagraph"/>
-        <w:numPr>
-          <w:ilvl w:val="1"/>
-          <w:numId w:val="4"/>
-        </w:numPr>
-        <w:spacing w:after="0" w:line="240" w:lineRule="auto"/>
-        <w:rPr>
-          <w:rFonts w:ascii="Times New Roman" w:hAnsi="Times New Roman" w:cs="Times New Roman"/>
-        </w:rPr>
-      </w:pPr>
-      <w:r>
-        <w:rPr>
-          <w:rFonts w:ascii="Times New Roman" w:hAnsi="Times New Roman" w:cs="Times New Roman"/>
-        </w:rPr>
-        <w:t>Host transfers non-soul item pickups to player ( meh )</w:t>
-      </w:r>
-    </w:p>
-    <w:p>
-      <w:pPr>
-        <w:pStyle w:val="ListParagraph"/>
-        <w:numPr>
-          <w:ilvl w:val="0"/>
-          <w:numId w:val="1"/>
-        </w:numPr>
-        <w:spacing w:after="0" w:line="240" w:lineRule="auto"/>
-        <w:rPr>
-          <w:rFonts w:ascii="Times New Roman" w:hAnsi="Times New Roman" w:cs="Times New Roman"/>
-        </w:rPr>
-      </w:pPr>
-      <w:r>
-        <w:rPr>
-          <w:rFonts w:ascii="Times New Roman" w:hAnsi="Times New Roman" w:cs="Times New Roman"/>
-        </w:rPr>
-        <w:t>Player body ( husk ) upgrades:</w:t>
-      </w:r>
-    </w:p>
-    <w:p>
-      <w:pPr>
-        <w:pStyle w:val="ListParagraph"/>
-        <w:numPr>
-          <w:ilvl w:val="1"/>
-          <w:numId w:val="5"/>
-        </w:numPr>
-        <w:spacing w:after="0" w:line="240" w:lineRule="auto"/>
-        <w:rPr>
-          <w:rFonts w:ascii="Times New Roman" w:hAnsi="Times New Roman" w:cs="Times New Roman"/>
-        </w:rPr>
-      </w:pPr>
-      <w:r>
-        <w:rPr>
-          <w:rFonts w:ascii="Times New Roman" w:hAnsi="Times New Roman" w:cs="Times New Roman"/>
-        </w:rPr>
-        <w:t xml:space="preserve">Base: </w:t>
-      </w:r>
-      <w:r>
-        <w:rPr>
-          <w:rFonts w:ascii="Times New Roman" w:hAnsi="Times New Roman" w:cs="Times New Roman"/>
-        </w:rPr>
-        <w:t>Husk transfers all damage to player directly</w:t>
-      </w:r>
-    </w:p>
-    <w:p>
-      <w:pPr>
-        <w:pStyle w:val="ListParagraph"/>
-        <w:numPr>
-          <w:ilvl w:val="1"/>
-          <w:numId w:val="5"/>
-        </w:numPr>
-        <w:spacing w:after="0" w:line="240" w:lineRule="auto"/>
-        <w:rPr>
-          <w:rFonts w:ascii="Times New Roman" w:hAnsi="Times New Roman" w:cs="Times New Roman"/>
-        </w:rPr>
-      </w:pPr>
-      <w:r>
-        <w:rPr>
-          <w:rFonts w:ascii="Times New Roman" w:hAnsi="Times New Roman" w:cs="Times New Roman"/>
-        </w:rPr>
-        <w:t>Transfer damage to host instead</w:t>
-      </w:r>
-      <w:r>
-        <w:rPr>
-          <w:rFonts w:ascii="Times New Roman" w:hAnsi="Times New Roman" w:cs="Times New Roman"/>
-        </w:rPr>
-        <w:t xml:space="preserve"> of player</w:t>
-      </w:r>
-    </w:p>
-    <w:p>
-      <w:pPr>
-        <w:pStyle w:val="ListParagraph"/>
-        <w:numPr>
-          <w:ilvl w:val="1"/>
-          <w:numId w:val="5"/>
-        </w:numPr>
-        <w:spacing w:after="0" w:line="240" w:lineRule="auto"/>
-        <w:rPr>
-          <w:rFonts w:ascii="Times New Roman" w:hAnsi="Times New Roman" w:cs="Times New Roman"/>
-        </w:rPr>
-      </w:pPr>
-      <w:r>
-        <w:rPr>
-          <w:rFonts w:ascii="Times New Roman" w:hAnsi="Times New Roman" w:cs="Times New Roman"/>
-        </w:rPr>
-        <w:t>Soul shield ( zero d</w:t>
-      </w:r>
-      <w:r>
-        <w:rPr>
-          <w:rFonts w:ascii="Times New Roman" w:hAnsi="Times New Roman" w:cs="Times New Roman"/>
-        </w:rPr>
-        <w:t xml:space="preserve">amage transfer for given amount; item orbits husk </w:t>
-      </w:r>
-      <w:r>
-        <w:rPr>
-          <w:rFonts w:ascii="Times New Roman" w:hAnsi="Times New Roman" w:cs="Times New Roman"/>
-        </w:rPr>
-        <w:t>)</w:t>
-      </w:r>
     </w:p>
     <w:sectPr>
       <w:pgSz w:w="12240" w:h="15840"/>
@@ -1304,7 +1430,7 @@
         <w:rFonts w:hint="default"/>
       </w:rPr>
     </w:lvl>
-    <w:lvl w:ilvl="2" w:tplc="04090005" w:tentative="1">
+    <w:lvl w:ilvl="2" w:tplc="04090005">
       <w:start w:val="1"/>
       <w:numFmt w:val="bullet"/>
       <w:lvlText w:val=""/>

</xml_diff>

<commit_message>
leveling system, basic ability toggles, and level-set cheat in place, ability hud popup in progress, radial soul pull complete, new ghost effect
</commit_message>
<xml_diff>
--- a/documents/Freehill Q2 Mod Abstract.docx
+++ b/documents/Freehill Q2 Mod Abstract.docx
@@ -33,8 +33,16 @@
         <w:rPr>
           <w:rFonts w:ascii="Times New Roman" w:hAnsi="Times New Roman" w:cs="Times New Roman"/>
         </w:rPr>
-        <w:t>By Thomas Freehill</w:t>
-      </w:r>
+        <w:t xml:space="preserve">By Thomas </w:t>
+      </w:r>
+      <w:proofErr w:type="spellStart"/>
+      <w:r>
+        <w:rPr>
+          <w:rFonts w:ascii="Times New Roman" w:hAnsi="Times New Roman" w:cs="Times New Roman"/>
+        </w:rPr>
+        <w:t>Freehill</w:t>
+      </w:r>
+      <w:proofErr w:type="spellEnd"/>
     </w:p>
     <w:p>
       <w:pPr>
@@ -98,19 +106,33 @@
         <w:rPr>
           <w:rFonts w:ascii="Times New Roman" w:hAnsi="Times New Roman" w:cs="Times New Roman"/>
         </w:rPr>
-        <w:t xml:space="preserve"> (</w:t>
-      </w:r>
-      <w:r>
-        <w:rPr>
-          <w:rFonts w:ascii="Times New Roman" w:hAnsi="Times New Roman" w:cs="Times New Roman"/>
-        </w:rPr>
         <w:t xml:space="preserve"> </w:t>
       </w:r>
-      <w:r>
-        <w:rPr>
-          <w:rFonts w:ascii="Times New Roman" w:hAnsi="Times New Roman" w:cs="Times New Roman"/>
-        </w:rPr>
-        <w:t xml:space="preserve">no </w:t>
+      <w:proofErr w:type="gramStart"/>
+      <w:r>
+        <w:rPr>
+          <w:rFonts w:ascii="Times New Roman" w:hAnsi="Times New Roman" w:cs="Times New Roman"/>
+        </w:rPr>
+        <w:t>(</w:t>
+      </w:r>
+      <w:r>
+        <w:rPr>
+          <w:rFonts w:ascii="Times New Roman" w:hAnsi="Times New Roman" w:cs="Times New Roman"/>
+        </w:rPr>
+        <w:t xml:space="preserve"> </w:t>
+      </w:r>
+      <w:r>
+        <w:rPr>
+          <w:rFonts w:ascii="Times New Roman" w:hAnsi="Times New Roman" w:cs="Times New Roman"/>
+        </w:rPr>
+        <w:t>no</w:t>
+      </w:r>
+      <w:proofErr w:type="gramEnd"/>
+      <w:r>
+        <w:rPr>
+          <w:rFonts w:ascii="Times New Roman" w:hAnsi="Times New Roman" w:cs="Times New Roman"/>
+        </w:rPr>
+        <w:t xml:space="preserve"> </w:t>
       </w:r>
       <w:r>
         <w:rPr>
@@ -166,17 +188,20 @@
         <w:spacing w:after="0" w:line="240" w:lineRule="auto"/>
         <w:rPr>
           <w:rFonts w:ascii="Times New Roman" w:hAnsi="Times New Roman" w:cs="Times New Roman"/>
-        </w:rPr>
-      </w:pPr>
-      <w:r>
-        <w:rPr>
-          <w:rFonts w:ascii="Times New Roman" w:hAnsi="Times New Roman" w:cs="Times New Roman"/>
+          <w:color w:val="BFBFBF" w:themeColor="background1" w:themeShade="BF"/>
+        </w:rPr>
+      </w:pPr>
+      <w:r>
+        <w:rPr>
+          <w:rFonts w:ascii="Times New Roman" w:hAnsi="Times New Roman" w:cs="Times New Roman"/>
+          <w:color w:val="BFBFBF" w:themeColor="background1" w:themeShade="BF"/>
         </w:rPr>
         <w:t>Souls are required for upgrades.</w:t>
       </w:r>
       <w:r>
         <w:rPr>
           <w:rFonts w:ascii="Times New Roman" w:hAnsi="Times New Roman" w:cs="Times New Roman"/>
+          <w:color w:val="BFBFBF" w:themeColor="background1" w:themeShade="BF"/>
         </w:rPr>
         <w:t xml:space="preserve"> </w:t>
       </w:r>
@@ -191,25 +216,776 @@
         <w:spacing w:after="0" w:line="240" w:lineRule="auto"/>
         <w:rPr>
           <w:rFonts w:ascii="Times New Roman" w:hAnsi="Times New Roman" w:cs="Times New Roman"/>
+          <w:color w:val="BFBFBF" w:themeColor="background1" w:themeShade="BF"/>
+        </w:rPr>
+      </w:pPr>
+      <w:r>
+        <w:rPr>
+          <w:rFonts w:ascii="Times New Roman" w:hAnsi="Times New Roman" w:cs="Times New Roman"/>
+          <w:color w:val="BFBFBF" w:themeColor="background1" w:themeShade="BF"/>
+        </w:rPr>
+        <w:t>When</w:t>
+      </w:r>
+      <w:r>
+        <w:rPr>
+          <w:rFonts w:ascii="Times New Roman" w:hAnsi="Times New Roman" w:cs="Times New Roman"/>
+          <w:color w:val="BFBFBF" w:themeColor="background1" w:themeShade="BF"/>
+        </w:rPr>
+        <w:t xml:space="preserve"> a monster dies it drops a soul-item</w:t>
+      </w:r>
+      <w:r>
+        <w:rPr>
+          <w:rFonts w:ascii="Times New Roman" w:hAnsi="Times New Roman" w:cs="Times New Roman"/>
+          <w:color w:val="BFBFBF" w:themeColor="background1" w:themeShade="BF"/>
+        </w:rPr>
+        <w:t>, whose strength is proportional to monster mass.</w:t>
+      </w:r>
+    </w:p>
+    <w:p>
+      <w:pPr>
+        <w:pStyle w:val="ListParagraph"/>
+        <w:numPr>
+          <w:ilvl w:val="0"/>
+          <w:numId w:val="2"/>
+        </w:numPr>
+        <w:spacing w:after="0" w:line="240" w:lineRule="auto"/>
+        <w:rPr>
+          <w:rFonts w:ascii="Times New Roman" w:hAnsi="Times New Roman" w:cs="Times New Roman"/>
+          <w:color w:val="BFBFBF" w:themeColor="background1" w:themeShade="BF"/>
+        </w:rPr>
+      </w:pPr>
+      <w:r>
+        <w:rPr>
+          <w:rFonts w:ascii="Times New Roman" w:hAnsi="Times New Roman" w:cs="Times New Roman"/>
+          <w:color w:val="BFBFBF" w:themeColor="background1" w:themeShade="BF"/>
+        </w:rPr>
+        <w:t>Souls can only be seen</w:t>
+      </w:r>
+      <w:r>
+        <w:rPr>
+          <w:rFonts w:ascii="Times New Roman" w:hAnsi="Times New Roman" w:cs="Times New Roman"/>
+          <w:color w:val="BFBFBF" w:themeColor="background1" w:themeShade="BF"/>
+        </w:rPr>
+        <w:t xml:space="preserve"> and </w:t>
+      </w:r>
+      <w:r>
+        <w:rPr>
+          <w:rFonts w:ascii="Times New Roman" w:hAnsi="Times New Roman" w:cs="Times New Roman"/>
+          <w:color w:val="BFBFBF" w:themeColor="background1" w:themeShade="BF"/>
+        </w:rPr>
+        <w:t xml:space="preserve">picked up </w:t>
+      </w:r>
+      <w:r>
+        <w:rPr>
+          <w:rFonts w:ascii="Times New Roman" w:hAnsi="Times New Roman" w:cs="Times New Roman"/>
+          <w:color w:val="BFBFBF" w:themeColor="background1" w:themeShade="BF"/>
+        </w:rPr>
+        <w:t xml:space="preserve">in ghost form. </w:t>
+      </w:r>
+    </w:p>
+    <w:p>
+      <w:pPr>
+        <w:pStyle w:val="ListParagraph"/>
+        <w:numPr>
+          <w:ilvl w:val="0"/>
+          <w:numId w:val="2"/>
+        </w:numPr>
+        <w:spacing w:after="0" w:line="240" w:lineRule="auto"/>
+        <w:rPr>
+          <w:rFonts w:ascii="Times New Roman" w:hAnsi="Times New Roman" w:cs="Times New Roman"/>
+        </w:rPr>
+      </w:pPr>
+      <w:r>
+        <w:rPr>
+          <w:rFonts w:ascii="Times New Roman" w:hAnsi="Times New Roman" w:cs="Times New Roman"/>
+        </w:rPr>
+        <w:t xml:space="preserve">HUD/UI elements: </w:t>
+      </w:r>
+      <w:r>
+        <w:rPr>
+          <w:rFonts w:ascii="Times New Roman" w:hAnsi="Times New Roman" w:cs="Times New Roman"/>
           <w:b/>
           <w:color w:val="E36C0A" w:themeColor="accent6" w:themeShade="BF"/>
         </w:rPr>
-      </w:pPr>
-      <w:r>
+        <w:t>ability tree popup, current ability set, souls total</w:t>
+      </w:r>
+    </w:p>
+    <w:p>
+      <w:pPr>
+        <w:spacing w:after="0" w:line="240" w:lineRule="auto"/>
+        <w:rPr>
+          <w:rFonts w:ascii="Times New Roman" w:hAnsi="Times New Roman" w:cs="Times New Roman"/>
+        </w:rPr>
+      </w:pPr>
+    </w:p>
+    <w:p>
+      <w:pPr>
+        <w:pStyle w:val="ListParagraph"/>
+        <w:numPr>
+          <w:ilvl w:val="0"/>
+          <w:numId w:val="1"/>
+        </w:numPr>
+        <w:spacing w:after="0" w:line="240" w:lineRule="auto"/>
+        <w:rPr>
+          <w:rFonts w:ascii="Times New Roman" w:hAnsi="Times New Roman" w:cs="Times New Roman"/>
+        </w:rPr>
+      </w:pPr>
+      <w:r>
+        <w:rPr>
+          <w:rFonts w:ascii="Times New Roman" w:hAnsi="Times New Roman" w:cs="Times New Roman"/>
+        </w:rPr>
+        <w:t>Ghost ability upgrades:</w:t>
+      </w:r>
+    </w:p>
+    <w:p>
+      <w:pPr>
+        <w:pStyle w:val="ListParagraph"/>
+        <w:numPr>
+          <w:ilvl w:val="1"/>
+          <w:numId w:val="3"/>
+        </w:numPr>
+        <w:spacing w:after="0" w:line="240" w:lineRule="auto"/>
+        <w:rPr>
+          <w:rFonts w:ascii="Times New Roman" w:hAnsi="Times New Roman" w:cs="Times New Roman"/>
+        </w:rPr>
+      </w:pPr>
+      <w:r>
+        <w:rPr>
+          <w:rFonts w:ascii="Times New Roman" w:hAnsi="Times New Roman" w:cs="Times New Roman"/>
+        </w:rPr>
+        <w:t>Soul walk duration ( very short at first )</w:t>
+      </w:r>
+    </w:p>
+    <w:p>
+      <w:pPr>
+        <w:pStyle w:val="ListParagraph"/>
+        <w:numPr>
+          <w:ilvl w:val="1"/>
+          <w:numId w:val="3"/>
+        </w:numPr>
+        <w:spacing w:after="0" w:line="240" w:lineRule="auto"/>
+        <w:rPr>
+          <w:rFonts w:ascii="Times New Roman" w:hAnsi="Times New Roman" w:cs="Times New Roman"/>
+        </w:rPr>
+      </w:pPr>
+      <w:r>
+        <w:rPr>
+          <w:rFonts w:ascii="Times New Roman" w:hAnsi="Times New Roman" w:cs="Times New Roman"/>
+        </w:rPr>
+        <w:t xml:space="preserve">Base: Touch </w:t>
+      </w:r>
+      <w:r>
+        <w:rPr>
+          <w:rFonts w:ascii="Times New Roman" w:hAnsi="Times New Roman" w:cs="Times New Roman"/>
+        </w:rPr>
+        <w:t>leeches life</w:t>
+      </w:r>
+      <w:r>
+        <w:rPr>
+          <w:rFonts w:ascii="Times New Roman" w:hAnsi="Times New Roman" w:cs="Times New Roman"/>
+        </w:rPr>
+        <w:t xml:space="preserve"> ( first rank )</w:t>
+      </w:r>
+    </w:p>
+    <w:p>
+      <w:pPr>
+        <w:pStyle w:val="ListParagraph"/>
+        <w:numPr>
+          <w:ilvl w:val="1"/>
+          <w:numId w:val="3"/>
+        </w:numPr>
+        <w:spacing w:after="0" w:line="240" w:lineRule="auto"/>
+        <w:rPr>
+          <w:rFonts w:ascii="Times New Roman" w:hAnsi="Times New Roman" w:cs="Times New Roman"/>
+          <w:color w:val="BFBFBF" w:themeColor="background1" w:themeShade="BF"/>
+        </w:rPr>
+      </w:pPr>
+      <w:r>
+        <w:rPr>
+          <w:rFonts w:ascii="Times New Roman" w:hAnsi="Times New Roman" w:cs="Times New Roman"/>
+          <w:color w:val="BFBFBF" w:themeColor="background1" w:themeShade="BF"/>
+        </w:rPr>
+        <w:t>Touch possession (second rank )</w:t>
+      </w:r>
+    </w:p>
+    <w:p>
+      <w:pPr>
+        <w:pStyle w:val="ListParagraph"/>
+        <w:numPr>
+          <w:ilvl w:val="1"/>
+          <w:numId w:val="3"/>
+        </w:numPr>
+        <w:spacing w:after="0" w:line="240" w:lineRule="auto"/>
+        <w:rPr>
+          <w:rFonts w:ascii="Times New Roman" w:hAnsi="Times New Roman" w:cs="Times New Roman"/>
+          <w:color w:val="BFBFBF" w:themeColor="background1" w:themeShade="BF"/>
+        </w:rPr>
+      </w:pPr>
+      <w:r>
+        <w:rPr>
+          <w:rFonts w:ascii="Times New Roman" w:hAnsi="Times New Roman" w:cs="Times New Roman"/>
+          <w:color w:val="BFBFBF" w:themeColor="background1" w:themeShade="BF"/>
+        </w:rPr>
+        <w:t>Radial possession of nearest monster</w:t>
+      </w:r>
+      <w:r>
+        <w:rPr>
+          <w:rFonts w:ascii="Times New Roman" w:hAnsi="Times New Roman" w:cs="Times New Roman"/>
+          <w:color w:val="BFBFBF" w:themeColor="background1" w:themeShade="BF"/>
+        </w:rPr>
+        <w:t xml:space="preserve"> ( third rank )</w:t>
+      </w:r>
+    </w:p>
+    <w:p>
+      <w:pPr>
+        <w:pStyle w:val="ListParagraph"/>
+        <w:numPr>
+          <w:ilvl w:val="1"/>
+          <w:numId w:val="3"/>
+        </w:numPr>
+        <w:spacing w:after="0" w:line="240" w:lineRule="auto"/>
+        <w:rPr>
+          <w:rFonts w:ascii="Times New Roman" w:hAnsi="Times New Roman" w:cs="Times New Roman"/>
+          <w:color w:val="BFBFBF" w:themeColor="background1" w:themeShade="BF"/>
+        </w:rPr>
+      </w:pPr>
+      <w:r>
+        <w:rPr>
+          <w:rFonts w:ascii="Times New Roman" w:hAnsi="Times New Roman" w:cs="Times New Roman"/>
+          <w:color w:val="BFBFBF" w:themeColor="background1" w:themeShade="BF"/>
+        </w:rPr>
+        <w:t>Targeted possession ( fourth rank )</w:t>
+      </w:r>
+    </w:p>
+    <w:p>
+      <w:pPr>
+        <w:pStyle w:val="ListParagraph"/>
+        <w:numPr>
+          <w:ilvl w:val="1"/>
+          <w:numId w:val="3"/>
+        </w:numPr>
+        <w:spacing w:after="0" w:line="240" w:lineRule="auto"/>
+        <w:rPr>
+          <w:rFonts w:ascii="Times New Roman" w:hAnsi="Times New Roman" w:cs="Times New Roman"/>
+        </w:rPr>
+      </w:pPr>
+      <w:r>
+        <w:rPr>
+          <w:rFonts w:ascii="Times New Roman" w:hAnsi="Times New Roman" w:cs="Times New Roman"/>
+        </w:rPr>
+        <w:t xml:space="preserve">Detect Life ( benign </w:t>
+      </w:r>
+      <w:r>
+        <w:rPr>
+          <w:rFonts w:ascii="Times New Roman" w:hAnsi="Times New Roman" w:cs="Times New Roman"/>
+        </w:rPr>
+        <w:t>BFG</w:t>
+      </w:r>
+      <w:r>
+        <w:rPr>
+          <w:rFonts w:ascii="Times New Roman" w:hAnsi="Times New Roman" w:cs="Times New Roman"/>
+        </w:rPr>
+        <w:t xml:space="preserve"> laser points to all monster/souls in range )</w:t>
+      </w:r>
+    </w:p>
+    <w:p>
+      <w:pPr>
+        <w:pStyle w:val="ListParagraph"/>
+        <w:numPr>
+          <w:ilvl w:val="1"/>
+          <w:numId w:val="3"/>
+        </w:numPr>
+        <w:spacing w:after="0" w:line="240" w:lineRule="auto"/>
+        <w:rPr>
+          <w:rFonts w:ascii="Times New Roman" w:hAnsi="Times New Roman" w:cs="Times New Roman"/>
+        </w:rPr>
+      </w:pPr>
+      <w:r>
+        <w:rPr>
+          <w:rFonts w:ascii="Times New Roman" w:hAnsi="Times New Roman" w:cs="Times New Roman"/>
+        </w:rPr>
+        <w:t>Fly</w:t>
+      </w:r>
+    </w:p>
+    <w:p>
+      <w:pPr>
+        <w:pStyle w:val="ListParagraph"/>
+        <w:numPr>
+          <w:ilvl w:val="1"/>
+          <w:numId w:val="3"/>
+        </w:numPr>
+        <w:spacing w:after="0" w:line="240" w:lineRule="auto"/>
+        <w:rPr>
+          <w:rFonts w:ascii="Times New Roman" w:hAnsi="Times New Roman" w:cs="Times New Roman"/>
+          <w:color w:val="BFBFBF" w:themeColor="background1" w:themeShade="BF"/>
+        </w:rPr>
+      </w:pPr>
+      <w:r>
+        <w:rPr>
+          <w:rFonts w:ascii="Times New Roman" w:hAnsi="Times New Roman" w:cs="Times New Roman"/>
+          <w:color w:val="BFBFBF" w:themeColor="background1" w:themeShade="BF"/>
+        </w:rPr>
+        <w:t>Pull freed souls in range</w:t>
+      </w:r>
+    </w:p>
+    <w:p>
+      <w:pPr>
+        <w:pStyle w:val="ListParagraph"/>
+        <w:numPr>
+          <w:ilvl w:val="1"/>
+          <w:numId w:val="3"/>
+        </w:numPr>
+        <w:spacing w:after="0" w:line="240" w:lineRule="auto"/>
+        <w:rPr>
+          <w:rFonts w:ascii="Times New Roman" w:hAnsi="Times New Roman" w:cs="Times New Roman"/>
+        </w:rPr>
+      </w:pPr>
+      <w:r>
+        <w:rPr>
+          <w:rFonts w:ascii="Times New Roman" w:hAnsi="Times New Roman" w:cs="Times New Roman"/>
+        </w:rPr>
+        <w:t xml:space="preserve">Rip souls from </w:t>
+      </w:r>
+      <w:r>
+        <w:rPr>
+          <w:rFonts w:ascii="Times New Roman" w:hAnsi="Times New Roman" w:cs="Times New Roman"/>
+        </w:rPr>
+        <w:t xml:space="preserve">all nearby </w:t>
+      </w:r>
+      <w:r>
+        <w:rPr>
+          <w:rFonts w:ascii="Times New Roman" w:hAnsi="Times New Roman" w:cs="Times New Roman"/>
+        </w:rPr>
+        <w:t>living monsters</w:t>
+      </w:r>
+      <w:r>
+        <w:rPr>
+          <w:rFonts w:ascii="Times New Roman" w:hAnsi="Times New Roman" w:cs="Times New Roman"/>
+        </w:rPr>
+        <w:t xml:space="preserve"> ( </w:t>
+      </w:r>
+      <w:r>
+        <w:rPr>
+          <w:rFonts w:ascii="Times New Roman" w:hAnsi="Times New Roman" w:cs="Times New Roman"/>
+        </w:rPr>
+        <w:t>instant</w:t>
+      </w:r>
+      <w:r>
+        <w:rPr>
+          <w:rFonts w:ascii="Times New Roman" w:hAnsi="Times New Roman" w:cs="Times New Roman"/>
+        </w:rPr>
+        <w:t>-kills )</w:t>
+      </w:r>
+    </w:p>
+    <w:p>
+      <w:pPr>
+        <w:pStyle w:val="ListParagraph"/>
+        <w:numPr>
+          <w:ilvl w:val="0"/>
+          <w:numId w:val="1"/>
+        </w:numPr>
+        <w:spacing w:after="0" w:line="240" w:lineRule="auto"/>
+        <w:rPr>
+          <w:rFonts w:ascii="Times New Roman" w:hAnsi="Times New Roman" w:cs="Times New Roman"/>
+        </w:rPr>
+      </w:pPr>
+      <w:r>
+        <w:rPr>
+          <w:rFonts w:ascii="Times New Roman" w:hAnsi="Times New Roman" w:cs="Times New Roman"/>
+        </w:rPr>
+        <w:t>Host ability upgrades:</w:t>
+      </w:r>
+    </w:p>
+    <w:p>
+      <w:pPr>
+        <w:pStyle w:val="ListParagraph"/>
+        <w:numPr>
+          <w:ilvl w:val="1"/>
+          <w:numId w:val="4"/>
+        </w:numPr>
+        <w:spacing w:after="0" w:line="240" w:lineRule="auto"/>
+        <w:rPr>
+          <w:rFonts w:ascii="Times New Roman" w:hAnsi="Times New Roman" w:cs="Times New Roman"/>
+        </w:rPr>
+      </w:pPr>
+      <w:r>
+        <w:rPr>
+          <w:rFonts w:ascii="Times New Roman" w:hAnsi="Times New Roman" w:cs="Times New Roman"/>
+        </w:rPr>
+        <w:t>Possession d</w:t>
+      </w:r>
+      <w:r>
+        <w:rPr>
+          <w:rFonts w:ascii="Times New Roman" w:hAnsi="Times New Roman" w:cs="Times New Roman"/>
+        </w:rPr>
+        <w:t>uration ( very short at first )</w:t>
+      </w:r>
+    </w:p>
+    <w:p>
+      <w:pPr>
+        <w:pStyle w:val="ListParagraph"/>
+        <w:numPr>
+          <w:ilvl w:val="2"/>
+          <w:numId w:val="4"/>
+        </w:numPr>
+        <w:spacing w:after="0" w:line="240" w:lineRule="auto"/>
+        <w:rPr>
+          <w:rFonts w:ascii="Times New Roman" w:hAnsi="Times New Roman" w:cs="Times New Roman"/>
+        </w:rPr>
+      </w:pPr>
+      <w:r>
+        <w:rPr>
+          <w:rFonts w:ascii="Times New Roman" w:hAnsi="Times New Roman" w:cs="Times New Roman"/>
+        </w:rPr>
+        <w:t>Proportional to level/monster-health ( tougher are harder to sustain )</w:t>
+      </w:r>
+    </w:p>
+    <w:p>
+      <w:pPr>
+        <w:pStyle w:val="ListParagraph"/>
+        <w:numPr>
+          <w:ilvl w:val="1"/>
+          <w:numId w:val="4"/>
+        </w:numPr>
+        <w:spacing w:after="0" w:line="240" w:lineRule="auto"/>
+        <w:rPr>
+          <w:rFonts w:ascii="Times New Roman" w:hAnsi="Times New Roman" w:cs="Times New Roman"/>
+          <w:color w:val="BFBFBF" w:themeColor="background1" w:themeShade="BF"/>
+        </w:rPr>
+      </w:pPr>
+      <w:r>
+        <w:rPr>
+          <w:rFonts w:ascii="Times New Roman" w:hAnsi="Times New Roman" w:cs="Times New Roman"/>
+          <w:color w:val="BFBFBF" w:themeColor="background1" w:themeShade="BF"/>
+        </w:rPr>
+        <w:t xml:space="preserve">Base: </w:t>
+      </w:r>
+      <w:r>
+        <w:rPr>
+          <w:rFonts w:ascii="Times New Roman" w:hAnsi="Times New Roman" w:cs="Times New Roman"/>
+          <w:color w:val="BFBFBF" w:themeColor="background1" w:themeShade="BF"/>
+        </w:rPr>
+        <w:t xml:space="preserve">Host control </w:t>
+      </w:r>
+      <w:r>
+        <w:rPr>
+          <w:rFonts w:ascii="Times New Roman" w:hAnsi="Times New Roman" w:cs="Times New Roman"/>
+          <w:color w:val="BFBFBF" w:themeColor="background1" w:themeShade="BF"/>
+        </w:rPr>
+        <w:t xml:space="preserve">( </w:t>
+      </w:r>
+      <w:r>
+        <w:rPr>
+          <w:rFonts w:ascii="Times New Roman" w:hAnsi="Times New Roman" w:cs="Times New Roman"/>
+          <w:color w:val="BFBFBF" w:themeColor="background1" w:themeShade="BF"/>
+        </w:rPr>
+        <w:t>rodeo-</w:t>
+      </w:r>
+      <w:r>
+        <w:rPr>
+          <w:rFonts w:ascii="Times New Roman" w:hAnsi="Times New Roman" w:cs="Times New Roman"/>
+          <w:color w:val="BFBFBF" w:themeColor="background1" w:themeShade="BF"/>
+        </w:rPr>
+        <w:t>s</w:t>
+      </w:r>
+      <w:r>
+        <w:rPr>
+          <w:rFonts w:ascii="Times New Roman" w:hAnsi="Times New Roman" w:cs="Times New Roman"/>
+          <w:color w:val="BFBFBF" w:themeColor="background1" w:themeShade="BF"/>
+        </w:rPr>
+        <w:t xml:space="preserve">tyle </w:t>
+      </w:r>
+      <w:r>
+        <w:rPr>
+          <w:rFonts w:ascii="Times New Roman" w:hAnsi="Times New Roman" w:cs="Times New Roman"/>
+          <w:color w:val="BFBFBF" w:themeColor="background1" w:themeShade="BF"/>
+        </w:rPr>
+        <w:t>)</w:t>
+      </w:r>
+    </w:p>
+    <w:p>
+      <w:pPr>
+        <w:pStyle w:val="ListParagraph"/>
+        <w:numPr>
+          <w:ilvl w:val="1"/>
+          <w:numId w:val="4"/>
+        </w:numPr>
+        <w:spacing w:after="0" w:line="240" w:lineRule="auto"/>
+        <w:rPr>
+          <w:rFonts w:ascii="Times New Roman" w:hAnsi="Times New Roman" w:cs="Times New Roman"/>
+          <w:color w:val="BFBFBF" w:themeColor="background1" w:themeShade="BF"/>
+        </w:rPr>
+      </w:pPr>
+      <w:r>
+        <w:rPr>
+          <w:rFonts w:ascii="Times New Roman" w:hAnsi="Times New Roman" w:cs="Times New Roman"/>
+          <w:color w:val="BFBFBF" w:themeColor="background1" w:themeShade="BF"/>
+        </w:rPr>
+        <w:t>Host control ( precision )</w:t>
+      </w:r>
+    </w:p>
+    <w:p>
+      <w:pPr>
+        <w:pStyle w:val="ListParagraph"/>
+        <w:numPr>
+          <w:ilvl w:val="1"/>
+          <w:numId w:val="4"/>
+        </w:numPr>
+        <w:spacing w:after="0" w:line="240" w:lineRule="auto"/>
+        <w:rPr>
+          <w:rFonts w:ascii="Times New Roman" w:hAnsi="Times New Roman" w:cs="Times New Roman"/>
+        </w:rPr>
+      </w:pPr>
+      <w:r>
+        <w:rPr>
+          <w:rFonts w:ascii="Times New Roman" w:hAnsi="Times New Roman" w:cs="Times New Roman"/>
+          <w:color w:val="BFBFBF" w:themeColor="background1" w:themeShade="BF"/>
+        </w:rPr>
+        <w:t xml:space="preserve">Obliterate host </w:t>
+      </w:r>
+      <w:r>
+        <w:rPr>
+          <w:rFonts w:ascii="Times New Roman" w:hAnsi="Times New Roman" w:cs="Times New Roman"/>
+        </w:rPr>
+        <w:t xml:space="preserve">( and scare nearby </w:t>
+      </w:r>
+      <w:r>
+        <w:rPr>
+          <w:rFonts w:ascii="Times New Roman" w:hAnsi="Times New Roman" w:cs="Times New Roman"/>
+        </w:rPr>
+        <w:t xml:space="preserve">monsters [set move to run] </w:t>
+      </w:r>
+      <w:r>
+        <w:rPr>
+          <w:rFonts w:ascii="Times New Roman" w:hAnsi="Times New Roman" w:cs="Times New Roman"/>
+        </w:rPr>
+        <w:t>)</w:t>
+      </w:r>
+    </w:p>
+    <w:p>
+      <w:pPr>
+        <w:pStyle w:val="ListParagraph"/>
+        <w:numPr>
+          <w:ilvl w:val="1"/>
+          <w:numId w:val="4"/>
+        </w:numPr>
+        <w:spacing w:after="0" w:line="240" w:lineRule="auto"/>
+        <w:rPr>
+          <w:rFonts w:ascii="Times New Roman" w:hAnsi="Times New Roman" w:cs="Times New Roman"/>
+        </w:rPr>
+      </w:pPr>
+      <w:r>
+        <w:rPr>
+          <w:rFonts w:ascii="Times New Roman" w:hAnsi="Times New Roman" w:cs="Times New Roman"/>
+        </w:rPr>
+        <w:t xml:space="preserve">Recruit monster followers that </w:t>
+      </w:r>
+      <w:r>
+        <w:rPr>
+          <w:rFonts w:ascii="Times New Roman" w:hAnsi="Times New Roman" w:cs="Times New Roman"/>
+        </w:rPr>
+        <w:t>attack</w:t>
+      </w:r>
+      <w:r>
+        <w:rPr>
+          <w:rFonts w:ascii="Times New Roman" w:hAnsi="Times New Roman" w:cs="Times New Roman"/>
+        </w:rPr>
+        <w:t xml:space="preserve"> other monsters.</w:t>
+      </w:r>
+    </w:p>
+    <w:p>
+      <w:pPr>
+        <w:pStyle w:val="ListParagraph"/>
+        <w:numPr>
+          <w:ilvl w:val="1"/>
+          <w:numId w:val="4"/>
+        </w:numPr>
+        <w:spacing w:after="0" w:line="240" w:lineRule="auto"/>
+        <w:rPr>
+          <w:rFonts w:ascii="Times New Roman" w:hAnsi="Times New Roman" w:cs="Times New Roman"/>
+        </w:rPr>
+      </w:pPr>
+      <w:r>
+        <w:rPr>
+          <w:rFonts w:ascii="Times New Roman" w:hAnsi="Times New Roman" w:cs="Times New Roman"/>
+        </w:rPr>
+        <w:t>Transform the ho</w:t>
+      </w:r>
+      <w:r>
+        <w:rPr>
+          <w:rFonts w:ascii="Times New Roman" w:hAnsi="Times New Roman" w:cs="Times New Roman"/>
+        </w:rPr>
+        <w:t>st into a more powerful monster ( one higher</w:t>
+      </w:r>
+      <w:r>
+        <w:rPr>
+          <w:rFonts w:ascii="Times New Roman" w:hAnsi="Times New Roman" w:cs="Times New Roman"/>
+        </w:rPr>
+        <w:t>,</w:t>
+      </w:r>
+      <w:r>
+        <w:rPr>
+          <w:rFonts w:ascii="Times New Roman" w:hAnsi="Times New Roman" w:cs="Times New Roman"/>
+        </w:rPr>
+        <w:t xml:space="preserve"> up to </w:t>
+      </w:r>
+      <w:r>
+        <w:rPr>
+          <w:rFonts w:ascii="Times New Roman" w:hAnsi="Times New Roman" w:cs="Times New Roman"/>
+        </w:rPr>
+        <w:t xml:space="preserve">current </w:t>
+      </w:r>
+      <w:r>
+        <w:rPr>
+          <w:rFonts w:ascii="Times New Roman" w:hAnsi="Times New Roman" w:cs="Times New Roman"/>
+        </w:rPr>
+        <w:t>level )</w:t>
+      </w:r>
+    </w:p>
+    <w:p>
+      <w:pPr>
+        <w:pStyle w:val="ListParagraph"/>
+        <w:numPr>
+          <w:ilvl w:val="0"/>
+          <w:numId w:val="1"/>
+        </w:numPr>
+        <w:spacing w:after="0" w:line="240" w:lineRule="auto"/>
+        <w:rPr>
+          <w:rFonts w:ascii="Times New Roman" w:hAnsi="Times New Roman" w:cs="Times New Roman"/>
+        </w:rPr>
+      </w:pPr>
+      <w:r>
+        <w:rPr>
+          <w:rFonts w:ascii="Times New Roman" w:hAnsi="Times New Roman" w:cs="Times New Roman"/>
+        </w:rPr>
+        <w:t>Player body ( husk ) upgrades:</w:t>
+      </w:r>
+      <w:bookmarkStart w:id="0" w:name="_GoBack"/>
+      <w:bookmarkEnd w:id="0"/>
+    </w:p>
+    <w:p>
+      <w:pPr>
+        <w:pStyle w:val="ListParagraph"/>
+        <w:numPr>
+          <w:ilvl w:val="1"/>
+          <w:numId w:val="5"/>
+        </w:numPr>
+        <w:spacing w:after="0" w:line="240" w:lineRule="auto"/>
+        <w:rPr>
+          <w:rFonts w:ascii="Times New Roman" w:hAnsi="Times New Roman" w:cs="Times New Roman"/>
+          <w:color w:val="BFBFBF" w:themeColor="background1" w:themeShade="BF"/>
+        </w:rPr>
+      </w:pPr>
+      <w:r>
+        <w:rPr>
+          <w:rFonts w:ascii="Times New Roman" w:hAnsi="Times New Roman" w:cs="Times New Roman"/>
+          <w:color w:val="BFBFBF" w:themeColor="background1" w:themeShade="BF"/>
+        </w:rPr>
+        <w:t xml:space="preserve">Base: </w:t>
+      </w:r>
+      <w:r>
+        <w:rPr>
+          <w:rFonts w:ascii="Times New Roman" w:hAnsi="Times New Roman" w:cs="Times New Roman"/>
+          <w:color w:val="BFBFBF" w:themeColor="background1" w:themeShade="BF"/>
+        </w:rPr>
+        <w:t>Husk transfers all damage to player directly</w:t>
+      </w:r>
+    </w:p>
+    <w:p>
+      <w:pPr>
+        <w:pStyle w:val="ListParagraph"/>
+        <w:numPr>
+          <w:ilvl w:val="1"/>
+          <w:numId w:val="5"/>
+        </w:numPr>
+        <w:spacing w:after="0" w:line="240" w:lineRule="auto"/>
+        <w:rPr>
+          <w:rFonts w:ascii="Times New Roman" w:hAnsi="Times New Roman" w:cs="Times New Roman"/>
+        </w:rPr>
+      </w:pPr>
+      <w:r>
+        <w:rPr>
+          <w:rFonts w:ascii="Times New Roman" w:hAnsi="Times New Roman" w:cs="Times New Roman"/>
+        </w:rPr>
+        <w:t>Transfer damage to host instead</w:t>
+      </w:r>
+      <w:r>
+        <w:rPr>
+          <w:rFonts w:ascii="Times New Roman" w:hAnsi="Times New Roman" w:cs="Times New Roman"/>
+        </w:rPr>
+        <w:t xml:space="preserve"> of player</w:t>
+      </w:r>
+    </w:p>
+    <w:p>
+      <w:pPr>
+        <w:pStyle w:val="ListParagraph"/>
+        <w:numPr>
+          <w:ilvl w:val="1"/>
+          <w:numId w:val="5"/>
+        </w:numPr>
+        <w:spacing w:after="0" w:line="240" w:lineRule="auto"/>
+        <w:rPr>
+          <w:rFonts w:ascii="Times New Roman" w:hAnsi="Times New Roman" w:cs="Times New Roman"/>
+        </w:rPr>
+      </w:pPr>
+      <w:r>
+        <w:rPr>
+          <w:rFonts w:ascii="Times New Roman" w:hAnsi="Times New Roman" w:cs="Times New Roman"/>
+        </w:rPr>
+        <w:t xml:space="preserve">Regenerating </w:t>
+      </w:r>
+      <w:r>
+        <w:rPr>
+          <w:rFonts w:ascii="Times New Roman" w:hAnsi="Times New Roman" w:cs="Times New Roman"/>
+        </w:rPr>
+        <w:t>Soul shield ( zero d</w:t>
+      </w:r>
+      <w:r>
+        <w:rPr>
+          <w:rFonts w:ascii="Times New Roman" w:hAnsi="Times New Roman" w:cs="Times New Roman"/>
+        </w:rPr>
+        <w:t>amage transfer for given amount; item</w:t>
+      </w:r>
+      <w:r>
+        <w:rPr>
+          <w:rFonts w:ascii="Times New Roman" w:hAnsi="Times New Roman" w:cs="Times New Roman"/>
+        </w:rPr>
+        <w:t>s orbit</w:t>
+      </w:r>
+      <w:r>
+        <w:rPr>
+          <w:rFonts w:ascii="Times New Roman" w:hAnsi="Times New Roman" w:cs="Times New Roman"/>
+        </w:rPr>
+        <w:t xml:space="preserve"> husk </w:t>
+      </w:r>
+      <w:r>
+        <w:rPr>
+          <w:rFonts w:ascii="Times New Roman" w:hAnsi="Times New Roman" w:cs="Times New Roman"/>
+        </w:rPr>
+        <w:t>)</w:t>
+      </w:r>
+    </w:p>
+    <w:p>
+      <w:pPr>
+        <w:pStyle w:val="ListParagraph"/>
+        <w:numPr>
+          <w:ilvl w:val="1"/>
+          <w:numId w:val="5"/>
+        </w:numPr>
+        <w:spacing w:after="0" w:line="240" w:lineRule="auto"/>
         <w:rPr>
           <w:rFonts w:ascii="Times New Roman" w:hAnsi="Times New Roman" w:cs="Times New Roman"/>
           <w:b/>
           <w:color w:val="E36C0A" w:themeColor="accent6" w:themeShade="BF"/>
         </w:rPr>
-        <w:t>When</w:t>
-      </w:r>
+      </w:pPr>
       <w:r>
         <w:rPr>
           <w:rFonts w:ascii="Times New Roman" w:hAnsi="Times New Roman" w:cs="Times New Roman"/>
           <w:b/>
           <w:color w:val="E36C0A" w:themeColor="accent6" w:themeShade="BF"/>
         </w:rPr>
-        <w:t xml:space="preserve"> a monster dies it drops a soul-item</w:t>
+        <w:t xml:space="preserve">Teleport </w:t>
       </w:r>
       <w:r>
         <w:rPr>
@@ -217,753 +993,8 @@
           <w:b/>
           <w:color w:val="E36C0A" w:themeColor="accent6" w:themeShade="BF"/>
         </w:rPr>
-        <w:t>, whose strength is proportional to monster mass.</w:t>
-      </w:r>
-    </w:p>
-    <w:p>
-      <w:pPr>
-        <w:pStyle w:val="ListParagraph"/>
-        <w:numPr>
-          <w:ilvl w:val="0"/>
-          <w:numId w:val="2"/>
-        </w:numPr>
-        <w:spacing w:after="0" w:line="240" w:lineRule="auto"/>
-        <w:rPr>
-          <w:rFonts w:ascii="Times New Roman" w:hAnsi="Times New Roman" w:cs="Times New Roman"/>
-        </w:rPr>
-      </w:pPr>
-      <w:r>
-        <w:rPr>
-          <w:rFonts w:ascii="Times New Roman" w:hAnsi="Times New Roman" w:cs="Times New Roman"/>
-        </w:rPr>
-        <w:t>Souls can only be seen</w:t>
-      </w:r>
-      <w:r>
-        <w:rPr>
-          <w:rFonts w:ascii="Times New Roman" w:hAnsi="Times New Roman" w:cs="Times New Roman"/>
-        </w:rPr>
-        <w:t xml:space="preserve"> and </w:t>
-      </w:r>
-      <w:r>
-        <w:rPr>
-          <w:rFonts w:ascii="Times New Roman" w:hAnsi="Times New Roman" w:cs="Times New Roman"/>
-        </w:rPr>
-        <w:t xml:space="preserve">picked up </w:t>
-      </w:r>
-      <w:r>
-        <w:rPr>
-          <w:rFonts w:ascii="Times New Roman" w:hAnsi="Times New Roman" w:cs="Times New Roman"/>
-        </w:rPr>
-        <w:t xml:space="preserve">in ghost form. </w:t>
-      </w:r>
-    </w:p>
-    <w:p>
-      <w:pPr>
-        <w:pStyle w:val="ListParagraph"/>
-        <w:numPr>
-          <w:ilvl w:val="0"/>
-          <w:numId w:val="2"/>
-        </w:numPr>
-        <w:spacing w:after="0" w:line="240" w:lineRule="auto"/>
-        <w:rPr>
-          <w:rFonts w:ascii="Times New Roman" w:hAnsi="Times New Roman" w:cs="Times New Roman"/>
-        </w:rPr>
-      </w:pPr>
-      <w:r>
-        <w:rPr>
-          <w:rFonts w:ascii="Times New Roman" w:hAnsi="Times New Roman" w:cs="Times New Roman"/>
-        </w:rPr>
-        <w:t xml:space="preserve">HUD/UI elements: ability tree popup, current ability set, </w:t>
-      </w:r>
-      <w:r>
-        <w:rPr>
-          <w:rFonts w:ascii="Times New Roman" w:hAnsi="Times New Roman" w:cs="Times New Roman"/>
-          <w:b/>
-          <w:color w:val="E36C0A" w:themeColor="accent6" w:themeShade="BF"/>
-        </w:rPr>
-        <w:t>souls total</w:t>
-      </w:r>
-    </w:p>
-    <w:p>
-      <w:pPr>
-        <w:spacing w:after="0" w:line="240" w:lineRule="auto"/>
-        <w:rPr>
-          <w:rFonts w:ascii="Times New Roman" w:hAnsi="Times New Roman" w:cs="Times New Roman"/>
-        </w:rPr>
-      </w:pPr>
-    </w:p>
-    <w:p>
-      <w:pPr>
-        <w:pStyle w:val="ListParagraph"/>
-        <w:numPr>
-          <w:ilvl w:val="0"/>
-          <w:numId w:val="1"/>
-        </w:numPr>
-        <w:spacing w:after="0" w:line="240" w:lineRule="auto"/>
-        <w:rPr>
-          <w:rFonts w:ascii="Times New Roman" w:hAnsi="Times New Roman" w:cs="Times New Roman"/>
-        </w:rPr>
-      </w:pPr>
-      <w:r>
-        <w:rPr>
-          <w:rFonts w:ascii="Times New Roman" w:hAnsi="Times New Roman" w:cs="Times New Roman"/>
-        </w:rPr>
-        <w:t>Ghost ability upgrades:</w:t>
-      </w:r>
-    </w:p>
-    <w:p>
-      <w:pPr>
-        <w:pStyle w:val="ListParagraph"/>
-        <w:numPr>
-          <w:ilvl w:val="1"/>
-          <w:numId w:val="3"/>
-        </w:numPr>
-        <w:spacing w:after="0" w:line="240" w:lineRule="auto"/>
-        <w:rPr>
-          <w:rFonts w:ascii="Times New Roman" w:hAnsi="Times New Roman" w:cs="Times New Roman"/>
-        </w:rPr>
-      </w:pPr>
-      <w:r>
-        <w:rPr>
-          <w:rFonts w:ascii="Times New Roman" w:hAnsi="Times New Roman" w:cs="Times New Roman"/>
-        </w:rPr>
-        <w:t>Soul walk duration ( very short at first )</w:t>
-      </w:r>
-    </w:p>
-    <w:p>
-      <w:pPr>
-        <w:pStyle w:val="ListParagraph"/>
-        <w:numPr>
-          <w:ilvl w:val="1"/>
-          <w:numId w:val="3"/>
-        </w:numPr>
-        <w:spacing w:after="0" w:line="240" w:lineRule="auto"/>
-        <w:rPr>
-          <w:rFonts w:ascii="Times New Roman" w:hAnsi="Times New Roman" w:cs="Times New Roman"/>
-        </w:rPr>
-      </w:pPr>
-      <w:r>
-        <w:rPr>
-          <w:rFonts w:ascii="Times New Roman" w:hAnsi="Times New Roman" w:cs="Times New Roman"/>
-        </w:rPr>
-        <w:t xml:space="preserve">Base: Touch </w:t>
-      </w:r>
-      <w:r>
-        <w:rPr>
-          <w:rFonts w:ascii="Times New Roman" w:hAnsi="Times New Roman" w:cs="Times New Roman"/>
-        </w:rPr>
-        <w:t>leeches life</w:t>
-      </w:r>
-      <w:r>
-        <w:rPr>
-          <w:rFonts w:ascii="Times New Roman" w:hAnsi="Times New Roman" w:cs="Times New Roman"/>
-        </w:rPr>
-        <w:t xml:space="preserve"> ( first rank )</w:t>
-      </w:r>
-    </w:p>
-    <w:p>
-      <w:pPr>
-        <w:pStyle w:val="ListParagraph"/>
-        <w:numPr>
-          <w:ilvl w:val="1"/>
-          <w:numId w:val="3"/>
-        </w:numPr>
-        <w:spacing w:after="0" w:line="240" w:lineRule="auto"/>
-        <w:rPr>
-          <w:rFonts w:ascii="Times New Roman" w:hAnsi="Times New Roman" w:cs="Times New Roman"/>
-          <w:color w:val="BFBFBF" w:themeColor="background1" w:themeShade="BF"/>
-        </w:rPr>
-      </w:pPr>
-      <w:r>
-        <w:rPr>
-          <w:rFonts w:ascii="Times New Roman" w:hAnsi="Times New Roman" w:cs="Times New Roman"/>
-          <w:color w:val="BFBFBF" w:themeColor="background1" w:themeShade="BF"/>
-        </w:rPr>
-        <w:t>Touch possession (second rank )</w:t>
-      </w:r>
-    </w:p>
-    <w:p>
-      <w:pPr>
-        <w:pStyle w:val="ListParagraph"/>
-        <w:numPr>
-          <w:ilvl w:val="1"/>
-          <w:numId w:val="3"/>
-        </w:numPr>
-        <w:spacing w:after="0" w:line="240" w:lineRule="auto"/>
-        <w:rPr>
-          <w:rFonts w:ascii="Times New Roman" w:hAnsi="Times New Roman" w:cs="Times New Roman"/>
-          <w:color w:val="BFBFBF" w:themeColor="background1" w:themeShade="BF"/>
-        </w:rPr>
-      </w:pPr>
-      <w:r>
-        <w:rPr>
-          <w:rFonts w:ascii="Times New Roman" w:hAnsi="Times New Roman" w:cs="Times New Roman"/>
-          <w:color w:val="BFBFBF" w:themeColor="background1" w:themeShade="BF"/>
-        </w:rPr>
-        <w:t>Radial possession of nearest monster</w:t>
-      </w:r>
-      <w:r>
-        <w:rPr>
-          <w:rFonts w:ascii="Times New Roman" w:hAnsi="Times New Roman" w:cs="Times New Roman"/>
-          <w:color w:val="BFBFBF" w:themeColor="background1" w:themeShade="BF"/>
-        </w:rPr>
-        <w:t xml:space="preserve"> ( third rank )</w:t>
-      </w:r>
-    </w:p>
-    <w:p>
-      <w:pPr>
-        <w:pStyle w:val="ListParagraph"/>
-        <w:numPr>
-          <w:ilvl w:val="1"/>
-          <w:numId w:val="3"/>
-        </w:numPr>
-        <w:spacing w:after="0" w:line="240" w:lineRule="auto"/>
-        <w:rPr>
-          <w:rFonts w:ascii="Times New Roman" w:hAnsi="Times New Roman" w:cs="Times New Roman"/>
-          <w:color w:val="BFBFBF" w:themeColor="background1" w:themeShade="BF"/>
-        </w:rPr>
-      </w:pPr>
-      <w:r>
-        <w:rPr>
-          <w:rFonts w:ascii="Times New Roman" w:hAnsi="Times New Roman" w:cs="Times New Roman"/>
-          <w:color w:val="BFBFBF" w:themeColor="background1" w:themeShade="BF"/>
-        </w:rPr>
-        <w:t>Targeted possession ( fourth rank )</w:t>
-      </w:r>
-    </w:p>
-    <w:p>
-      <w:pPr>
-        <w:pStyle w:val="ListParagraph"/>
-        <w:numPr>
-          <w:ilvl w:val="1"/>
-          <w:numId w:val="3"/>
-        </w:numPr>
-        <w:spacing w:after="0" w:line="240" w:lineRule="auto"/>
-        <w:rPr>
-          <w:rFonts w:ascii="Times New Roman" w:hAnsi="Times New Roman" w:cs="Times New Roman"/>
-        </w:rPr>
-      </w:pPr>
-      <w:r>
-        <w:rPr>
-          <w:rFonts w:ascii="Times New Roman" w:hAnsi="Times New Roman" w:cs="Times New Roman"/>
-        </w:rPr>
-        <w:t xml:space="preserve">Detect Life ( benign </w:t>
-      </w:r>
-      <w:r>
-        <w:rPr>
-          <w:rFonts w:ascii="Times New Roman" w:hAnsi="Times New Roman" w:cs="Times New Roman"/>
-        </w:rPr>
-        <w:t>BFG</w:t>
-      </w:r>
-      <w:r>
-        <w:rPr>
-          <w:rFonts w:ascii="Times New Roman" w:hAnsi="Times New Roman" w:cs="Times New Roman"/>
-        </w:rPr>
-        <w:t xml:space="preserve"> laser points to all monster/souls in range )</w:t>
-      </w:r>
-    </w:p>
-    <w:p>
-      <w:pPr>
-        <w:pStyle w:val="ListParagraph"/>
-        <w:numPr>
-          <w:ilvl w:val="1"/>
-          <w:numId w:val="3"/>
-        </w:numPr>
-        <w:spacing w:after="0" w:line="240" w:lineRule="auto"/>
-        <w:rPr>
-          <w:rFonts w:ascii="Times New Roman" w:hAnsi="Times New Roman" w:cs="Times New Roman"/>
-        </w:rPr>
-      </w:pPr>
-      <w:r>
-        <w:rPr>
-          <w:rFonts w:ascii="Times New Roman" w:hAnsi="Times New Roman" w:cs="Times New Roman"/>
-        </w:rPr>
-        <w:t>Fly</w:t>
-      </w:r>
-    </w:p>
-    <w:p>
-      <w:pPr>
-        <w:pStyle w:val="ListParagraph"/>
-        <w:numPr>
-          <w:ilvl w:val="1"/>
-          <w:numId w:val="3"/>
-        </w:numPr>
-        <w:spacing w:after="0" w:line="240" w:lineRule="auto"/>
-        <w:rPr>
-          <w:rFonts w:ascii="Times New Roman" w:hAnsi="Times New Roman" w:cs="Times New Roman"/>
-        </w:rPr>
-      </w:pPr>
-      <w:r>
-        <w:rPr>
-          <w:rFonts w:ascii="Times New Roman" w:hAnsi="Times New Roman" w:cs="Times New Roman"/>
-        </w:rPr>
-        <w:t>Pull freed souls in range</w:t>
-      </w:r>
-    </w:p>
-    <w:p>
-      <w:pPr>
-        <w:pStyle w:val="ListParagraph"/>
-        <w:numPr>
-          <w:ilvl w:val="1"/>
-          <w:numId w:val="3"/>
-        </w:numPr>
-        <w:spacing w:after="0" w:line="240" w:lineRule="auto"/>
-        <w:rPr>
-          <w:rFonts w:ascii="Times New Roman" w:hAnsi="Times New Roman" w:cs="Times New Roman"/>
-        </w:rPr>
-      </w:pPr>
-      <w:r>
-        <w:rPr>
-          <w:rFonts w:ascii="Times New Roman" w:hAnsi="Times New Roman" w:cs="Times New Roman"/>
-        </w:rPr>
-        <w:t xml:space="preserve">Rip souls from </w:t>
-      </w:r>
-      <w:r>
-        <w:rPr>
-          <w:rFonts w:ascii="Times New Roman" w:hAnsi="Times New Roman" w:cs="Times New Roman"/>
-        </w:rPr>
-        <w:t xml:space="preserve">all nearby </w:t>
-      </w:r>
-      <w:r>
-        <w:rPr>
-          <w:rFonts w:ascii="Times New Roman" w:hAnsi="Times New Roman" w:cs="Times New Roman"/>
-        </w:rPr>
-        <w:t>living monsters</w:t>
-      </w:r>
-      <w:r>
-        <w:rPr>
-          <w:rFonts w:ascii="Times New Roman" w:hAnsi="Times New Roman" w:cs="Times New Roman"/>
-        </w:rPr>
-        <w:t xml:space="preserve"> ( </w:t>
-      </w:r>
-      <w:r>
-        <w:rPr>
-          <w:rFonts w:ascii="Times New Roman" w:hAnsi="Times New Roman" w:cs="Times New Roman"/>
-        </w:rPr>
-        <w:t>instant</w:t>
-      </w:r>
-      <w:r>
-        <w:rPr>
-          <w:rFonts w:ascii="Times New Roman" w:hAnsi="Times New Roman" w:cs="Times New Roman"/>
-        </w:rPr>
-        <w:t>-kills )</w:t>
-      </w:r>
-    </w:p>
-    <w:p>
-      <w:pPr>
-        <w:pStyle w:val="ListParagraph"/>
-        <w:numPr>
-          <w:ilvl w:val="0"/>
-          <w:numId w:val="1"/>
-        </w:numPr>
-        <w:spacing w:after="0" w:line="240" w:lineRule="auto"/>
-        <w:rPr>
-          <w:rFonts w:ascii="Times New Roman" w:hAnsi="Times New Roman" w:cs="Times New Roman"/>
-        </w:rPr>
-      </w:pPr>
-      <w:r>
-        <w:rPr>
-          <w:rFonts w:ascii="Times New Roman" w:hAnsi="Times New Roman" w:cs="Times New Roman"/>
-        </w:rPr>
-        <w:t>Host ability upgrades:</w:t>
-      </w:r>
-    </w:p>
-    <w:p>
-      <w:pPr>
-        <w:pStyle w:val="ListParagraph"/>
-        <w:numPr>
-          <w:ilvl w:val="1"/>
-          <w:numId w:val="4"/>
-        </w:numPr>
-        <w:spacing w:after="0" w:line="240" w:lineRule="auto"/>
-        <w:rPr>
-          <w:rFonts w:ascii="Times New Roman" w:hAnsi="Times New Roman" w:cs="Times New Roman"/>
-        </w:rPr>
-      </w:pPr>
-      <w:r>
-        <w:rPr>
-          <w:rFonts w:ascii="Times New Roman" w:hAnsi="Times New Roman" w:cs="Times New Roman"/>
-        </w:rPr>
-        <w:t>Possession d</w:t>
-      </w:r>
-      <w:r>
-        <w:rPr>
-          <w:rFonts w:ascii="Times New Roman" w:hAnsi="Times New Roman" w:cs="Times New Roman"/>
-        </w:rPr>
-        <w:t>uration ( very short at first )</w:t>
-      </w:r>
-    </w:p>
-    <w:p>
-      <w:pPr>
-        <w:pStyle w:val="ListParagraph"/>
-        <w:numPr>
-          <w:ilvl w:val="2"/>
-          <w:numId w:val="4"/>
-        </w:numPr>
-        <w:spacing w:after="0" w:line="240" w:lineRule="auto"/>
-        <w:rPr>
-          <w:rFonts w:ascii="Times New Roman" w:hAnsi="Times New Roman" w:cs="Times New Roman"/>
-        </w:rPr>
-      </w:pPr>
-      <w:r>
-        <w:rPr>
-          <w:rFonts w:ascii="Times New Roman" w:hAnsi="Times New Roman" w:cs="Times New Roman"/>
-        </w:rPr>
-        <w:t>Proportional to level/monster-health ( tougher are harder to sustain )</w:t>
-      </w:r>
-    </w:p>
-    <w:p>
-      <w:pPr>
-        <w:pStyle w:val="ListParagraph"/>
-        <w:numPr>
-          <w:ilvl w:val="1"/>
-          <w:numId w:val="4"/>
-        </w:numPr>
-        <w:spacing w:after="0" w:line="240" w:lineRule="auto"/>
-        <w:rPr>
-          <w:rFonts w:ascii="Times New Roman" w:hAnsi="Times New Roman" w:cs="Times New Roman"/>
-          <w:color w:val="BFBFBF" w:themeColor="background1" w:themeShade="BF"/>
-        </w:rPr>
-      </w:pPr>
-      <w:r>
-        <w:rPr>
-          <w:rFonts w:ascii="Times New Roman" w:hAnsi="Times New Roman" w:cs="Times New Roman"/>
-          <w:color w:val="BFBFBF" w:themeColor="background1" w:themeShade="BF"/>
-        </w:rPr>
-        <w:t xml:space="preserve">Base: </w:t>
-      </w:r>
-      <w:r>
-        <w:rPr>
-          <w:rFonts w:ascii="Times New Roman" w:hAnsi="Times New Roman" w:cs="Times New Roman"/>
-          <w:color w:val="BFBFBF" w:themeColor="background1" w:themeShade="BF"/>
-        </w:rPr>
-        <w:t xml:space="preserve">Host control </w:t>
-      </w:r>
-      <w:r>
-        <w:rPr>
-          <w:rFonts w:ascii="Times New Roman" w:hAnsi="Times New Roman" w:cs="Times New Roman"/>
-          <w:color w:val="BFBFBF" w:themeColor="background1" w:themeShade="BF"/>
-        </w:rPr>
-        <w:t xml:space="preserve">( </w:t>
-      </w:r>
-      <w:r>
-        <w:rPr>
-          <w:rFonts w:ascii="Times New Roman" w:hAnsi="Times New Roman" w:cs="Times New Roman"/>
-          <w:color w:val="BFBFBF" w:themeColor="background1" w:themeShade="BF"/>
-        </w:rPr>
-        <w:t>rodeo-</w:t>
-      </w:r>
-      <w:r>
-        <w:rPr>
-          <w:rFonts w:ascii="Times New Roman" w:hAnsi="Times New Roman" w:cs="Times New Roman"/>
-          <w:color w:val="BFBFBF" w:themeColor="background1" w:themeShade="BF"/>
-        </w:rPr>
-        <w:t>s</w:t>
-      </w:r>
-      <w:r>
-        <w:rPr>
-          <w:rFonts w:ascii="Times New Roman" w:hAnsi="Times New Roman" w:cs="Times New Roman"/>
-          <w:color w:val="BFBFBF" w:themeColor="background1" w:themeShade="BF"/>
-        </w:rPr>
-        <w:t xml:space="preserve">tyle </w:t>
-      </w:r>
-      <w:r>
-        <w:rPr>
-          <w:rFonts w:ascii="Times New Roman" w:hAnsi="Times New Roman" w:cs="Times New Roman"/>
-          <w:color w:val="BFBFBF" w:themeColor="background1" w:themeShade="BF"/>
-        </w:rPr>
-        <w:t>)</w:t>
-      </w:r>
-    </w:p>
-    <w:p>
-      <w:pPr>
-        <w:pStyle w:val="ListParagraph"/>
-        <w:numPr>
-          <w:ilvl w:val="1"/>
-          <w:numId w:val="4"/>
-        </w:numPr>
-        <w:spacing w:after="0" w:line="240" w:lineRule="auto"/>
-        <w:rPr>
-          <w:rFonts w:ascii="Times New Roman" w:hAnsi="Times New Roman" w:cs="Times New Roman"/>
-          <w:color w:val="BFBFBF" w:themeColor="background1" w:themeShade="BF"/>
-        </w:rPr>
-      </w:pPr>
-      <w:r>
-        <w:rPr>
-          <w:rFonts w:ascii="Times New Roman" w:hAnsi="Times New Roman" w:cs="Times New Roman"/>
-          <w:color w:val="BFBFBF" w:themeColor="background1" w:themeShade="BF"/>
-        </w:rPr>
-        <w:t>Host control ( precision )</w:t>
-      </w:r>
-    </w:p>
-    <w:p>
-      <w:pPr>
-        <w:pStyle w:val="ListParagraph"/>
-        <w:numPr>
-          <w:ilvl w:val="1"/>
-          <w:numId w:val="4"/>
-        </w:numPr>
-        <w:spacing w:after="0" w:line="240" w:lineRule="auto"/>
-        <w:rPr>
-          <w:rFonts w:ascii="Times New Roman" w:hAnsi="Times New Roman" w:cs="Times New Roman"/>
-        </w:rPr>
-      </w:pPr>
-      <w:r>
-        <w:rPr>
-          <w:rFonts w:ascii="Times New Roman" w:hAnsi="Times New Roman" w:cs="Times New Roman"/>
-          <w:color w:val="BFBFBF" w:themeColor="background1" w:themeShade="BF"/>
-        </w:rPr>
-        <w:t xml:space="preserve">Obliterate host </w:t>
-      </w:r>
-      <w:r>
-        <w:rPr>
-          <w:rFonts w:ascii="Times New Roman" w:hAnsi="Times New Roman" w:cs="Times New Roman"/>
-        </w:rPr>
-        <w:t xml:space="preserve">( and scare nearby </w:t>
-      </w:r>
-      <w:r>
-        <w:rPr>
-          <w:rFonts w:ascii="Times New Roman" w:hAnsi="Times New Roman" w:cs="Times New Roman"/>
-        </w:rPr>
-        <w:t xml:space="preserve">monsters [set move to run] </w:t>
-      </w:r>
-      <w:r>
-        <w:rPr>
-          <w:rFonts w:ascii="Times New Roman" w:hAnsi="Times New Roman" w:cs="Times New Roman"/>
-        </w:rPr>
-        <w:t>)</w:t>
-      </w:r>
-    </w:p>
-    <w:p>
-      <w:pPr>
-        <w:pStyle w:val="ListParagraph"/>
-        <w:numPr>
-          <w:ilvl w:val="1"/>
-          <w:numId w:val="4"/>
-        </w:numPr>
-        <w:spacing w:after="0" w:line="240" w:lineRule="auto"/>
-        <w:rPr>
-          <w:rFonts w:ascii="Times New Roman" w:hAnsi="Times New Roman" w:cs="Times New Roman"/>
-        </w:rPr>
-      </w:pPr>
-      <w:r>
-        <w:rPr>
-          <w:rFonts w:ascii="Times New Roman" w:hAnsi="Times New Roman" w:cs="Times New Roman"/>
-        </w:rPr>
-        <w:t xml:space="preserve">Recruit monster followers that </w:t>
-      </w:r>
-      <w:r>
-        <w:rPr>
-          <w:rFonts w:ascii="Times New Roman" w:hAnsi="Times New Roman" w:cs="Times New Roman"/>
-        </w:rPr>
-        <w:t>attack</w:t>
-      </w:r>
-      <w:r>
-        <w:rPr>
-          <w:rFonts w:ascii="Times New Roman" w:hAnsi="Times New Roman" w:cs="Times New Roman"/>
-        </w:rPr>
-        <w:t xml:space="preserve"> other monsters.</w:t>
-      </w:r>
-    </w:p>
-    <w:p>
-      <w:pPr>
-        <w:pStyle w:val="ListParagraph"/>
-        <w:numPr>
-          <w:ilvl w:val="1"/>
-          <w:numId w:val="4"/>
-        </w:numPr>
-        <w:spacing w:after="0" w:line="240" w:lineRule="auto"/>
-        <w:rPr>
-          <w:rFonts w:ascii="Times New Roman" w:hAnsi="Times New Roman" w:cs="Times New Roman"/>
-        </w:rPr>
-      </w:pPr>
-      <w:r>
-        <w:rPr>
-          <w:rFonts w:ascii="Times New Roman" w:hAnsi="Times New Roman" w:cs="Times New Roman"/>
-        </w:rPr>
-        <w:t>Transform the ho</w:t>
-      </w:r>
-      <w:r>
-        <w:rPr>
-          <w:rFonts w:ascii="Times New Roman" w:hAnsi="Times New Roman" w:cs="Times New Roman"/>
-        </w:rPr>
-        <w:t>st into a more powerful monster ( one higher</w:t>
-      </w:r>
-      <w:r>
-        <w:rPr>
-          <w:rFonts w:ascii="Times New Roman" w:hAnsi="Times New Roman" w:cs="Times New Roman"/>
-        </w:rPr>
-        <w:t>,</w:t>
-      </w:r>
-      <w:r>
-        <w:rPr>
-          <w:rFonts w:ascii="Times New Roman" w:hAnsi="Times New Roman" w:cs="Times New Roman"/>
-        </w:rPr>
-        <w:t xml:space="preserve"> up to </w:t>
-      </w:r>
-      <w:r>
-        <w:rPr>
-          <w:rFonts w:ascii="Times New Roman" w:hAnsi="Times New Roman" w:cs="Times New Roman"/>
-        </w:rPr>
-        <w:t xml:space="preserve">current </w:t>
-      </w:r>
-      <w:r>
-        <w:rPr>
-          <w:rFonts w:ascii="Times New Roman" w:hAnsi="Times New Roman" w:cs="Times New Roman"/>
-        </w:rPr>
-        <w:t>level )</w:t>
-      </w:r>
-    </w:p>
-    <w:p>
-      <w:pPr>
-        <w:pStyle w:val="ListParagraph"/>
-        <w:numPr>
-          <w:ilvl w:val="0"/>
-          <w:numId w:val="1"/>
-        </w:numPr>
-        <w:spacing w:after="0" w:line="240" w:lineRule="auto"/>
-        <w:rPr>
-          <w:rFonts w:ascii="Times New Roman" w:hAnsi="Times New Roman" w:cs="Times New Roman"/>
-        </w:rPr>
-      </w:pPr>
-      <w:r>
-        <w:rPr>
-          <w:rFonts w:ascii="Times New Roman" w:hAnsi="Times New Roman" w:cs="Times New Roman"/>
-        </w:rPr>
-        <w:t>Player body ( husk ) upgrades:</w:t>
-      </w:r>
-    </w:p>
-    <w:p>
-      <w:pPr>
-        <w:pStyle w:val="ListParagraph"/>
-        <w:numPr>
-          <w:ilvl w:val="1"/>
-          <w:numId w:val="5"/>
-        </w:numPr>
-        <w:spacing w:after="0" w:line="240" w:lineRule="auto"/>
-        <w:rPr>
-          <w:rFonts w:ascii="Times New Roman" w:hAnsi="Times New Roman" w:cs="Times New Roman"/>
-          <w:color w:val="BFBFBF" w:themeColor="background1" w:themeShade="BF"/>
-        </w:rPr>
-      </w:pPr>
-      <w:r>
-        <w:rPr>
-          <w:rFonts w:ascii="Times New Roman" w:hAnsi="Times New Roman" w:cs="Times New Roman"/>
-          <w:color w:val="BFBFBF" w:themeColor="background1" w:themeShade="BF"/>
-        </w:rPr>
-        <w:t xml:space="preserve">Base: </w:t>
-      </w:r>
-      <w:r>
-        <w:rPr>
-          <w:rFonts w:ascii="Times New Roman" w:hAnsi="Times New Roman" w:cs="Times New Roman"/>
-          <w:color w:val="BFBFBF" w:themeColor="background1" w:themeShade="BF"/>
-        </w:rPr>
-        <w:t>Husk transfers all damage to player directly</w:t>
-      </w:r>
-    </w:p>
-    <w:p>
-      <w:pPr>
-        <w:pStyle w:val="ListParagraph"/>
-        <w:numPr>
-          <w:ilvl w:val="1"/>
-          <w:numId w:val="5"/>
-        </w:numPr>
-        <w:spacing w:after="0" w:line="240" w:lineRule="auto"/>
-        <w:rPr>
-          <w:rFonts w:ascii="Times New Roman" w:hAnsi="Times New Roman" w:cs="Times New Roman"/>
-        </w:rPr>
-      </w:pPr>
-      <w:r>
-        <w:rPr>
-          <w:rFonts w:ascii="Times New Roman" w:hAnsi="Times New Roman" w:cs="Times New Roman"/>
-        </w:rPr>
-        <w:t>Transfer damage to host instead</w:t>
-      </w:r>
-      <w:r>
-        <w:rPr>
-          <w:rFonts w:ascii="Times New Roman" w:hAnsi="Times New Roman" w:cs="Times New Roman"/>
-        </w:rPr>
-        <w:t xml:space="preserve"> of player</w:t>
-      </w:r>
-    </w:p>
-    <w:p>
-      <w:pPr>
-        <w:pStyle w:val="ListParagraph"/>
-        <w:numPr>
-          <w:ilvl w:val="1"/>
-          <w:numId w:val="5"/>
-        </w:numPr>
-        <w:spacing w:after="0" w:line="240" w:lineRule="auto"/>
-        <w:rPr>
-          <w:rFonts w:ascii="Times New Roman" w:hAnsi="Times New Roman" w:cs="Times New Roman"/>
-        </w:rPr>
-      </w:pPr>
-      <w:r>
-        <w:rPr>
-          <w:rFonts w:ascii="Times New Roman" w:hAnsi="Times New Roman" w:cs="Times New Roman"/>
-        </w:rPr>
-        <w:t xml:space="preserve">Regenerating </w:t>
-      </w:r>
-      <w:r>
-        <w:rPr>
-          <w:rFonts w:ascii="Times New Roman" w:hAnsi="Times New Roman" w:cs="Times New Roman"/>
-        </w:rPr>
-        <w:t>Soul shield ( zero d</w:t>
-      </w:r>
-      <w:r>
-        <w:rPr>
-          <w:rFonts w:ascii="Times New Roman" w:hAnsi="Times New Roman" w:cs="Times New Roman"/>
-        </w:rPr>
-        <w:t>amage transfer for given amount; item</w:t>
-      </w:r>
-      <w:r>
-        <w:rPr>
-          <w:rFonts w:ascii="Times New Roman" w:hAnsi="Times New Roman" w:cs="Times New Roman"/>
-        </w:rPr>
-        <w:t>s orbit</w:t>
-      </w:r>
-      <w:r>
-        <w:rPr>
-          <w:rFonts w:ascii="Times New Roman" w:hAnsi="Times New Roman" w:cs="Times New Roman"/>
-        </w:rPr>
-        <w:t xml:space="preserve"> husk </w:t>
-      </w:r>
-      <w:r>
-        <w:rPr>
-          <w:rFonts w:ascii="Times New Roman" w:hAnsi="Times New Roman" w:cs="Times New Roman"/>
-        </w:rPr>
-        <w:t>)</w:t>
-      </w:r>
-    </w:p>
-    <w:p>
-      <w:pPr>
-        <w:pStyle w:val="ListParagraph"/>
-        <w:numPr>
-          <w:ilvl w:val="1"/>
-          <w:numId w:val="5"/>
-        </w:numPr>
-        <w:spacing w:after="0" w:line="240" w:lineRule="auto"/>
-        <w:rPr>
-          <w:rFonts w:ascii="Times New Roman" w:hAnsi="Times New Roman" w:cs="Times New Roman"/>
-          <w:color w:val="BFBFBF" w:themeColor="background1" w:themeShade="BF"/>
-        </w:rPr>
-      </w:pPr>
-      <w:r>
-        <w:rPr>
-          <w:rFonts w:ascii="Times New Roman" w:hAnsi="Times New Roman" w:cs="Times New Roman"/>
-          <w:color w:val="BFBFBF" w:themeColor="background1" w:themeShade="BF"/>
-        </w:rPr>
-        <w:t xml:space="preserve">Teleport </w:t>
-      </w:r>
-      <w:r>
-        <w:rPr>
-          <w:rFonts w:ascii="Times New Roman" w:hAnsi="Times New Roman" w:cs="Times New Roman"/>
-          <w:color w:val="BFBFBF" w:themeColor="background1" w:themeShade="BF"/>
-        </w:rPr>
         <w:t>Husk to Soul Location</w:t>
       </w:r>
-      <w:bookmarkStart w:id="0" w:name="_GoBack"/>
-      <w:bookmarkEnd w:id="0"/>
     </w:p>
     <w:sectPr>
       <w:pgSz w:w="12240" w:h="15840"/>

</xml_diff>

<commit_message>
detect life, rip souls, warp husk all done, new sounds solid, ability commands and hud updates further developed
</commit_message>
<xml_diff>
--- a/documents/Freehill Q2 Mod Abstract.docx
+++ b/documents/Freehill Q2 Mod Abstract.docx
@@ -433,7 +433,16 @@
           <w:rFonts w:ascii="Times New Roman" w:hAnsi="Times New Roman" w:cs="Times New Roman"/>
           <w:color w:val="BFBFBF" w:themeColor="background1" w:themeShade="BF"/>
         </w:rPr>
-        <w:t xml:space="preserve"> ( third rank )</w:t>
+        <w:t xml:space="preserve"> ( th</w:t>
+      </w:r>
+      <w:bookmarkStart w:id="0" w:name="_GoBack"/>
+      <w:bookmarkEnd w:id="0"/>
+      <w:r>
+        <w:rPr>
+          <w:rFonts w:ascii="Times New Roman" w:hAnsi="Times New Roman" w:cs="Times New Roman"/>
+          <w:color w:val="BFBFBF" w:themeColor="background1" w:themeShade="BF"/>
+        </w:rPr>
+        <w:t>ird rank )</w:t>
       </w:r>
     </w:p>
     <w:p>
@@ -467,25 +476,43 @@
         <w:spacing w:after="0" w:line="240" w:lineRule="auto"/>
         <w:rPr>
           <w:rFonts w:ascii="Times New Roman" w:hAnsi="Times New Roman" w:cs="Times New Roman"/>
-        </w:rPr>
-      </w:pPr>
-      <w:r>
-        <w:rPr>
-          <w:rFonts w:ascii="Times New Roman" w:hAnsi="Times New Roman" w:cs="Times New Roman"/>
+          <w:color w:val="BFBFBF" w:themeColor="background1" w:themeShade="BF"/>
+        </w:rPr>
+      </w:pPr>
+      <w:r>
+        <w:rPr>
+          <w:rFonts w:ascii="Times New Roman" w:hAnsi="Times New Roman" w:cs="Times New Roman"/>
+          <w:color w:val="BFBFBF" w:themeColor="background1" w:themeShade="BF"/>
         </w:rPr>
         <w:t xml:space="preserve">Detect Life ( benign </w:t>
       </w:r>
       <w:r>
         <w:rPr>
           <w:rFonts w:ascii="Times New Roman" w:hAnsi="Times New Roman" w:cs="Times New Roman"/>
+          <w:color w:val="BFBFBF" w:themeColor="background1" w:themeShade="BF"/>
         </w:rPr>
         <w:t>BFG</w:t>
       </w:r>
       <w:r>
         <w:rPr>
           <w:rFonts w:ascii="Times New Roman" w:hAnsi="Times New Roman" w:cs="Times New Roman"/>
-        </w:rPr>
-        <w:t xml:space="preserve"> laser points to all monster/souls in range )</w:t>
+          <w:color w:val="BFBFBF" w:themeColor="background1" w:themeShade="BF"/>
+        </w:rPr>
+        <w:t xml:space="preserve"> laser points to all monster</w:t>
+      </w:r>
+      <w:r>
+        <w:rPr>
+          <w:rFonts w:ascii="Times New Roman" w:hAnsi="Times New Roman" w:cs="Times New Roman"/>
+          <w:color w:val="BFBFBF" w:themeColor="background1" w:themeShade="BF"/>
+        </w:rPr>
+        <w:t>s</w:t>
+      </w:r>
+      <w:r>
+        <w:rPr>
+          <w:rFonts w:ascii="Times New Roman" w:hAnsi="Times New Roman" w:cs="Times New Roman"/>
+          <w:color w:val="BFBFBF" w:themeColor="background1" w:themeShade="BF"/>
+        </w:rPr>
+        <w:t xml:space="preserve"> in range )</w:t>
       </w:r>
     </w:p>
     <w:p>
@@ -538,41 +565,48 @@
         <w:spacing w:after="0" w:line="240" w:lineRule="auto"/>
         <w:rPr>
           <w:rFonts w:ascii="Times New Roman" w:hAnsi="Times New Roman" w:cs="Times New Roman"/>
-        </w:rPr>
-      </w:pPr>
-      <w:r>
-        <w:rPr>
-          <w:rFonts w:ascii="Times New Roman" w:hAnsi="Times New Roman" w:cs="Times New Roman"/>
+          <w:color w:val="BFBFBF" w:themeColor="background1" w:themeShade="BF"/>
+        </w:rPr>
+      </w:pPr>
+      <w:r>
+        <w:rPr>
+          <w:rFonts w:ascii="Times New Roman" w:hAnsi="Times New Roman" w:cs="Times New Roman"/>
+          <w:color w:val="BFBFBF" w:themeColor="background1" w:themeShade="BF"/>
         </w:rPr>
         <w:t xml:space="preserve">Rip souls from </w:t>
       </w:r>
       <w:r>
         <w:rPr>
           <w:rFonts w:ascii="Times New Roman" w:hAnsi="Times New Roman" w:cs="Times New Roman"/>
+          <w:color w:val="BFBFBF" w:themeColor="background1" w:themeShade="BF"/>
         </w:rPr>
         <w:t xml:space="preserve">all nearby </w:t>
       </w:r>
       <w:r>
         <w:rPr>
           <w:rFonts w:ascii="Times New Roman" w:hAnsi="Times New Roman" w:cs="Times New Roman"/>
+          <w:color w:val="BFBFBF" w:themeColor="background1" w:themeShade="BF"/>
         </w:rPr>
         <w:t>living monsters</w:t>
       </w:r>
       <w:r>
         <w:rPr>
           <w:rFonts w:ascii="Times New Roman" w:hAnsi="Times New Roman" w:cs="Times New Roman"/>
+          <w:color w:val="BFBFBF" w:themeColor="background1" w:themeShade="BF"/>
         </w:rPr>
         <w:t xml:space="preserve"> ( </w:t>
       </w:r>
       <w:r>
         <w:rPr>
           <w:rFonts w:ascii="Times New Roman" w:hAnsi="Times New Roman" w:cs="Times New Roman"/>
+          <w:color w:val="BFBFBF" w:themeColor="background1" w:themeShade="BF"/>
         </w:rPr>
         <w:t>instant</w:t>
       </w:r>
       <w:r>
         <w:rPr>
           <w:rFonts w:ascii="Times New Roman" w:hAnsi="Times New Roman" w:cs="Times New Roman"/>
+          <w:color w:val="BFBFBF" w:themeColor="background1" w:themeShade="BF"/>
         </w:rPr>
         <w:t>-kills )</w:t>
       </w:r>
@@ -860,8 +894,6 @@
         </w:rPr>
         <w:t>Player body ( husk ) upgrades:</w:t>
       </w:r>
-      <w:bookmarkStart w:id="0" w:name="_GoBack"/>
-      <w:bookmarkEnd w:id="0"/>
     </w:p>
     <w:p>
       <w:pPr>
@@ -975,23 +1007,20 @@
         <w:spacing w:after="0" w:line="240" w:lineRule="auto"/>
         <w:rPr>
           <w:rFonts w:ascii="Times New Roman" w:hAnsi="Times New Roman" w:cs="Times New Roman"/>
-          <w:b/>
-          <w:color w:val="E36C0A" w:themeColor="accent6" w:themeShade="BF"/>
-        </w:rPr>
-      </w:pPr>
-      <w:r>
-        <w:rPr>
-          <w:rFonts w:ascii="Times New Roman" w:hAnsi="Times New Roman" w:cs="Times New Roman"/>
-          <w:b/>
-          <w:color w:val="E36C0A" w:themeColor="accent6" w:themeShade="BF"/>
+          <w:color w:val="BFBFBF" w:themeColor="background1" w:themeShade="BF"/>
+        </w:rPr>
+      </w:pPr>
+      <w:r>
+        <w:rPr>
+          <w:rFonts w:ascii="Times New Roman" w:hAnsi="Times New Roman" w:cs="Times New Roman"/>
+          <w:color w:val="BFBFBF" w:themeColor="background1" w:themeShade="BF"/>
         </w:rPr>
         <w:t xml:space="preserve">Teleport </w:t>
       </w:r>
       <w:r>
         <w:rPr>
           <w:rFonts w:ascii="Times New Roman" w:hAnsi="Times New Roman" w:cs="Times New Roman"/>
-          <w:b/>
-          <w:color w:val="E36C0A" w:themeColor="accent6" w:themeShade="BF"/>
+          <w:color w:val="BFBFBF" w:themeColor="background1" w:themeShade="BF"/>
         </w:rPr>
         <w:t>Husk to Soul Location</w:t>
       </w:r>

</xml_diff>

<commit_message>
fixed area-switch crash with active husk, code cleanup
</commit_message>
<xml_diff>
--- a/documents/Freehill Q2 Mod Abstract.docx
+++ b/documents/Freehill Q2 Mod Abstract.docx
@@ -366,23 +366,36 @@
         <w:spacing w:after="0" w:line="240" w:lineRule="auto"/>
         <w:rPr>
           <w:rFonts w:ascii="Times New Roman" w:hAnsi="Times New Roman" w:cs="Times New Roman"/>
-        </w:rPr>
-      </w:pPr>
-      <w:r>
-        <w:rPr>
-          <w:rFonts w:ascii="Times New Roman" w:hAnsi="Times New Roman" w:cs="Times New Roman"/>
+          <w:color w:val="BFBFBF" w:themeColor="background1" w:themeShade="BF"/>
+        </w:rPr>
+      </w:pPr>
+      <w:r>
+        <w:rPr>
+          <w:rFonts w:ascii="Times New Roman" w:hAnsi="Times New Roman" w:cs="Times New Roman"/>
+          <w:color w:val="BFBFBF" w:themeColor="background1" w:themeShade="BF"/>
         </w:rPr>
         <w:t xml:space="preserve">Base: Touch </w:t>
       </w:r>
       <w:r>
         <w:rPr>
           <w:rFonts w:ascii="Times New Roman" w:hAnsi="Times New Roman" w:cs="Times New Roman"/>
-        </w:rPr>
-        <w:t>leeches life</w:t>
-      </w:r>
-      <w:r>
-        <w:rPr>
-          <w:rFonts w:ascii="Times New Roman" w:hAnsi="Times New Roman" w:cs="Times New Roman"/>
+          <w:color w:val="BFBFBF" w:themeColor="background1" w:themeShade="BF"/>
+        </w:rPr>
+        <w:t>leech</w:t>
+      </w:r>
+      <w:bookmarkStart w:id="0" w:name="_GoBack"/>
+      <w:bookmarkEnd w:id="0"/>
+      <w:r>
+        <w:rPr>
+          <w:rFonts w:ascii="Times New Roman" w:hAnsi="Times New Roman" w:cs="Times New Roman"/>
+          <w:color w:val="BFBFBF" w:themeColor="background1" w:themeShade="BF"/>
+        </w:rPr>
+        <w:t>es life</w:t>
+      </w:r>
+      <w:r>
+        <w:rPr>
+          <w:rFonts w:ascii="Times New Roman" w:hAnsi="Times New Roman" w:cs="Times New Roman"/>
+          <w:color w:val="BFBFBF" w:themeColor="background1" w:themeShade="BF"/>
         </w:rPr>
         <w:t xml:space="preserve"> ( first rank )</w:t>
       </w:r>
@@ -433,16 +446,7 @@
           <w:rFonts w:ascii="Times New Roman" w:hAnsi="Times New Roman" w:cs="Times New Roman"/>
           <w:color w:val="BFBFBF" w:themeColor="background1" w:themeShade="BF"/>
         </w:rPr>
-        <w:t xml:space="preserve"> ( th</w:t>
-      </w:r>
-      <w:bookmarkStart w:id="0" w:name="_GoBack"/>
-      <w:bookmarkEnd w:id="0"/>
-      <w:r>
-        <w:rPr>
-          <w:rFonts w:ascii="Times New Roman" w:hAnsi="Times New Roman" w:cs="Times New Roman"/>
-          <w:color w:val="BFBFBF" w:themeColor="background1" w:themeShade="BF"/>
-        </w:rPr>
-        <w:t>ird rank )</w:t>
+        <w:t xml:space="preserve"> ( third rank )</w:t>
       </w:r>
     </w:p>
     <w:p>

</xml_diff>

<commit_message>
pool of souls hud element, soul collection popup, code cleanup
</commit_message>
<xml_diff>
--- a/documents/Freehill Q2 Mod Abstract.docx
+++ b/documents/Freehill Q2 Mod Abstract.docx
@@ -144,9 +144,164 @@
         <w:rPr>
           <w:rFonts w:ascii="Times New Roman" w:hAnsi="Times New Roman" w:cs="Times New Roman"/>
           <w:b/>
-          <w:color w:val="E36C0A" w:themeColor="accent6" w:themeShade="BF"/>
+          <w:color w:val="FF0000"/>
         </w:rPr>
         <w:t>third person</w:t>
+      </w:r>
+      <w:r>
+        <w:rPr>
+          <w:rFonts w:ascii="Times New Roman" w:hAnsi="Times New Roman" w:cs="Times New Roman"/>
+          <w:b/>
+          <w:color w:val="FF0000"/>
+        </w:rPr>
+        <w:t xml:space="preserve"> gameplay</w:t>
+      </w:r>
+      <w:r>
+        <w:rPr>
+          <w:rFonts w:ascii="Times New Roman" w:hAnsi="Times New Roman" w:cs="Times New Roman"/>
+          <w:color w:val="FF0000"/>
+        </w:rPr>
+        <w:t xml:space="preserve"> </w:t>
+      </w:r>
+      <w:r>
+        <w:rPr>
+          <w:rFonts w:ascii="Times New Roman" w:hAnsi="Times New Roman" w:cs="Times New Roman"/>
+        </w:rPr>
+        <w:t>)</w:t>
+      </w:r>
+    </w:p>
+    <w:p>
+      <w:pPr>
+        <w:spacing w:after="0" w:line="240" w:lineRule="auto"/>
+        <w:rPr>
+          <w:rFonts w:ascii="Times New Roman" w:hAnsi="Times New Roman" w:cs="Times New Roman"/>
+        </w:rPr>
+      </w:pPr>
+    </w:p>
+    <w:p>
+      <w:pPr>
+        <w:pStyle w:val="ListParagraph"/>
+        <w:numPr>
+          <w:ilvl w:val="0"/>
+          <w:numId w:val="2"/>
+        </w:numPr>
+        <w:spacing w:after="0" w:line="240" w:lineRule="auto"/>
+        <w:rPr>
+          <w:rFonts w:ascii="Times New Roman" w:hAnsi="Times New Roman" w:cs="Times New Roman"/>
+          <w:color w:val="BFBFBF" w:themeColor="background1" w:themeShade="BF"/>
+        </w:rPr>
+      </w:pPr>
+      <w:r>
+        <w:rPr>
+          <w:rFonts w:ascii="Times New Roman" w:hAnsi="Times New Roman" w:cs="Times New Roman"/>
+          <w:color w:val="BFBFBF" w:themeColor="background1" w:themeShade="BF"/>
+        </w:rPr>
+        <w:t>Souls are required for upgrades.</w:t>
+      </w:r>
+      <w:r>
+        <w:rPr>
+          <w:rFonts w:ascii="Times New Roman" w:hAnsi="Times New Roman" w:cs="Times New Roman"/>
+          <w:color w:val="BFBFBF" w:themeColor="background1" w:themeShade="BF"/>
+        </w:rPr>
+        <w:t xml:space="preserve"> </w:t>
+      </w:r>
+      <w:bookmarkStart w:id="0" w:name="_GoBack"/>
+      <w:bookmarkEnd w:id="0"/>
+    </w:p>
+    <w:p>
+      <w:pPr>
+        <w:pStyle w:val="ListParagraph"/>
+        <w:numPr>
+          <w:ilvl w:val="0"/>
+          <w:numId w:val="2"/>
+        </w:numPr>
+        <w:spacing w:after="0" w:line="240" w:lineRule="auto"/>
+        <w:rPr>
+          <w:rFonts w:ascii="Times New Roman" w:hAnsi="Times New Roman" w:cs="Times New Roman"/>
+          <w:color w:val="BFBFBF" w:themeColor="background1" w:themeShade="BF"/>
+        </w:rPr>
+      </w:pPr>
+      <w:r>
+        <w:rPr>
+          <w:rFonts w:ascii="Times New Roman" w:hAnsi="Times New Roman" w:cs="Times New Roman"/>
+          <w:color w:val="BFBFBF" w:themeColor="background1" w:themeShade="BF"/>
+        </w:rPr>
+        <w:t>When</w:t>
+      </w:r>
+      <w:r>
+        <w:rPr>
+          <w:rFonts w:ascii="Times New Roman" w:hAnsi="Times New Roman" w:cs="Times New Roman"/>
+          <w:color w:val="BFBFBF" w:themeColor="background1" w:themeShade="BF"/>
+        </w:rPr>
+        <w:t xml:space="preserve"> a monster dies it drops a soul-item</w:t>
+      </w:r>
+      <w:r>
+        <w:rPr>
+          <w:rFonts w:ascii="Times New Roman" w:hAnsi="Times New Roman" w:cs="Times New Roman"/>
+          <w:color w:val="BFBFBF" w:themeColor="background1" w:themeShade="BF"/>
+        </w:rPr>
+        <w:t>, whose strength is proportional to monster mass.</w:t>
+      </w:r>
+    </w:p>
+    <w:p>
+      <w:pPr>
+        <w:pStyle w:val="ListParagraph"/>
+        <w:numPr>
+          <w:ilvl w:val="0"/>
+          <w:numId w:val="2"/>
+        </w:numPr>
+        <w:spacing w:after="0" w:line="240" w:lineRule="auto"/>
+        <w:rPr>
+          <w:rFonts w:ascii="Times New Roman" w:hAnsi="Times New Roman" w:cs="Times New Roman"/>
+          <w:color w:val="BFBFBF" w:themeColor="background1" w:themeShade="BF"/>
+        </w:rPr>
+      </w:pPr>
+      <w:r>
+        <w:rPr>
+          <w:rFonts w:ascii="Times New Roman" w:hAnsi="Times New Roman" w:cs="Times New Roman"/>
+          <w:color w:val="BFBFBF" w:themeColor="background1" w:themeShade="BF"/>
+        </w:rPr>
+        <w:t>Souls can only be seen</w:t>
+      </w:r>
+      <w:r>
+        <w:rPr>
+          <w:rFonts w:ascii="Times New Roman" w:hAnsi="Times New Roman" w:cs="Times New Roman"/>
+          <w:color w:val="BFBFBF" w:themeColor="background1" w:themeShade="BF"/>
+        </w:rPr>
+        <w:t xml:space="preserve"> and </w:t>
+      </w:r>
+      <w:r>
+        <w:rPr>
+          <w:rFonts w:ascii="Times New Roman" w:hAnsi="Times New Roman" w:cs="Times New Roman"/>
+          <w:color w:val="BFBFBF" w:themeColor="background1" w:themeShade="BF"/>
+        </w:rPr>
+        <w:t xml:space="preserve">picked up </w:t>
+      </w:r>
+      <w:r>
+        <w:rPr>
+          <w:rFonts w:ascii="Times New Roman" w:hAnsi="Times New Roman" w:cs="Times New Roman"/>
+          <w:color w:val="BFBFBF" w:themeColor="background1" w:themeShade="BF"/>
+        </w:rPr>
+        <w:t xml:space="preserve">in ghost form. </w:t>
+      </w:r>
+    </w:p>
+    <w:p>
+      <w:pPr>
+        <w:pStyle w:val="ListParagraph"/>
+        <w:numPr>
+          <w:ilvl w:val="0"/>
+          <w:numId w:val="2"/>
+        </w:numPr>
+        <w:spacing w:after="0" w:line="240" w:lineRule="auto"/>
+        <w:rPr>
+          <w:rFonts w:ascii="Times New Roman" w:hAnsi="Times New Roman" w:cs="Times New Roman"/>
+        </w:rPr>
+      </w:pPr>
+      <w:r>
+        <w:rPr>
+          <w:rFonts w:ascii="Times New Roman" w:hAnsi="Times New Roman" w:cs="Times New Roman"/>
+        </w:rPr>
+        <w:t xml:space="preserve">HUD/UI elements: </w:t>
       </w:r>
       <w:r>
         <w:rPr>
@@ -154,160 +309,29 @@
           <w:b/>
           <w:color w:val="E36C0A" w:themeColor="accent6" w:themeShade="BF"/>
         </w:rPr>
-        <w:t xml:space="preserve"> gameplay</w:t>
-      </w:r>
-      <w:r>
-        <w:rPr>
-          <w:rFonts w:ascii="Times New Roman" w:hAnsi="Times New Roman" w:cs="Times New Roman"/>
-          <w:color w:val="E36C0A" w:themeColor="accent6" w:themeShade="BF"/>
+        <w:t xml:space="preserve">current ability set, </w:t>
+      </w:r>
+      <w:r>
+        <w:rPr>
+          <w:rFonts w:ascii="Times New Roman" w:hAnsi="Times New Roman" w:cs="Times New Roman"/>
+          <w:color w:val="BFBFBF" w:themeColor="background1" w:themeShade="BF"/>
+        </w:rPr>
+        <w:t>soul collection,</w:t>
+      </w:r>
+      <w:r>
+        <w:rPr>
+          <w:rFonts w:ascii="Times New Roman" w:hAnsi="Times New Roman" w:cs="Times New Roman"/>
+          <w:b/>
+          <w:color w:val="BFBFBF" w:themeColor="background1" w:themeShade="BF"/>
         </w:rPr>
         <w:t xml:space="preserve"> </w:t>
       </w:r>
       <w:r>
         <w:rPr>
           <w:rFonts w:ascii="Times New Roman" w:hAnsi="Times New Roman" w:cs="Times New Roman"/>
-        </w:rPr>
-        <w:t>)</w:t>
-      </w:r>
-    </w:p>
-    <w:p>
-      <w:pPr>
-        <w:spacing w:after="0" w:line="240" w:lineRule="auto"/>
-        <w:rPr>
-          <w:rFonts w:ascii="Times New Roman" w:hAnsi="Times New Roman" w:cs="Times New Roman"/>
-        </w:rPr>
-      </w:pPr>
-    </w:p>
-    <w:p>
-      <w:pPr>
-        <w:pStyle w:val="ListParagraph"/>
-        <w:numPr>
-          <w:ilvl w:val="0"/>
-          <w:numId w:val="2"/>
-        </w:numPr>
-        <w:spacing w:after="0" w:line="240" w:lineRule="auto"/>
-        <w:rPr>
-          <w:rFonts w:ascii="Times New Roman" w:hAnsi="Times New Roman" w:cs="Times New Roman"/>
-          <w:color w:val="BFBFBF" w:themeColor="background1" w:themeShade="BF"/>
-        </w:rPr>
-      </w:pPr>
-      <w:r>
-        <w:rPr>
-          <w:rFonts w:ascii="Times New Roman" w:hAnsi="Times New Roman" w:cs="Times New Roman"/>
-          <w:color w:val="BFBFBF" w:themeColor="background1" w:themeShade="BF"/>
-        </w:rPr>
-        <w:t>Souls are required for upgrades.</w:t>
-      </w:r>
-      <w:r>
-        <w:rPr>
-          <w:rFonts w:ascii="Times New Roman" w:hAnsi="Times New Roman" w:cs="Times New Roman"/>
-          <w:color w:val="BFBFBF" w:themeColor="background1" w:themeShade="BF"/>
-        </w:rPr>
-        <w:t xml:space="preserve"> </w:t>
-      </w:r>
-    </w:p>
-    <w:p>
-      <w:pPr>
-        <w:pStyle w:val="ListParagraph"/>
-        <w:numPr>
-          <w:ilvl w:val="0"/>
-          <w:numId w:val="2"/>
-        </w:numPr>
-        <w:spacing w:after="0" w:line="240" w:lineRule="auto"/>
-        <w:rPr>
-          <w:rFonts w:ascii="Times New Roman" w:hAnsi="Times New Roman" w:cs="Times New Roman"/>
-          <w:color w:val="BFBFBF" w:themeColor="background1" w:themeShade="BF"/>
-        </w:rPr>
-      </w:pPr>
-      <w:r>
-        <w:rPr>
-          <w:rFonts w:ascii="Times New Roman" w:hAnsi="Times New Roman" w:cs="Times New Roman"/>
-          <w:color w:val="BFBFBF" w:themeColor="background1" w:themeShade="BF"/>
-        </w:rPr>
-        <w:t>When</w:t>
-      </w:r>
-      <w:r>
-        <w:rPr>
-          <w:rFonts w:ascii="Times New Roman" w:hAnsi="Times New Roman" w:cs="Times New Roman"/>
-          <w:color w:val="BFBFBF" w:themeColor="background1" w:themeShade="BF"/>
-        </w:rPr>
-        <w:t xml:space="preserve"> a monster dies it drops a soul-item</w:t>
-      </w:r>
-      <w:r>
-        <w:rPr>
-          <w:rFonts w:ascii="Times New Roman" w:hAnsi="Times New Roman" w:cs="Times New Roman"/>
-          <w:color w:val="BFBFBF" w:themeColor="background1" w:themeShade="BF"/>
-        </w:rPr>
-        <w:t>, whose strength is proportional to monster mass.</w:t>
-      </w:r>
-    </w:p>
-    <w:p>
-      <w:pPr>
-        <w:pStyle w:val="ListParagraph"/>
-        <w:numPr>
-          <w:ilvl w:val="0"/>
-          <w:numId w:val="2"/>
-        </w:numPr>
-        <w:spacing w:after="0" w:line="240" w:lineRule="auto"/>
-        <w:rPr>
-          <w:rFonts w:ascii="Times New Roman" w:hAnsi="Times New Roman" w:cs="Times New Roman"/>
-          <w:color w:val="BFBFBF" w:themeColor="background1" w:themeShade="BF"/>
-        </w:rPr>
-      </w:pPr>
-      <w:r>
-        <w:rPr>
-          <w:rFonts w:ascii="Times New Roman" w:hAnsi="Times New Roman" w:cs="Times New Roman"/>
-          <w:color w:val="BFBFBF" w:themeColor="background1" w:themeShade="BF"/>
-        </w:rPr>
-        <w:t>Souls can only be seen</w:t>
-      </w:r>
-      <w:r>
-        <w:rPr>
-          <w:rFonts w:ascii="Times New Roman" w:hAnsi="Times New Roman" w:cs="Times New Roman"/>
-          <w:color w:val="BFBFBF" w:themeColor="background1" w:themeShade="BF"/>
-        </w:rPr>
-        <w:t xml:space="preserve"> and </w:t>
-      </w:r>
-      <w:r>
-        <w:rPr>
-          <w:rFonts w:ascii="Times New Roman" w:hAnsi="Times New Roman" w:cs="Times New Roman"/>
-          <w:color w:val="BFBFBF" w:themeColor="background1" w:themeShade="BF"/>
-        </w:rPr>
-        <w:t xml:space="preserve">picked up </w:t>
-      </w:r>
-      <w:r>
-        <w:rPr>
-          <w:rFonts w:ascii="Times New Roman" w:hAnsi="Times New Roman" w:cs="Times New Roman"/>
-          <w:color w:val="BFBFBF" w:themeColor="background1" w:themeShade="BF"/>
-        </w:rPr>
-        <w:t xml:space="preserve">in ghost form. </w:t>
-      </w:r>
-    </w:p>
-    <w:p>
-      <w:pPr>
-        <w:pStyle w:val="ListParagraph"/>
-        <w:numPr>
-          <w:ilvl w:val="0"/>
-          <w:numId w:val="2"/>
-        </w:numPr>
-        <w:spacing w:after="0" w:line="240" w:lineRule="auto"/>
-        <w:rPr>
-          <w:rFonts w:ascii="Times New Roman" w:hAnsi="Times New Roman" w:cs="Times New Roman"/>
-        </w:rPr>
-      </w:pPr>
-      <w:r>
-        <w:rPr>
-          <w:rFonts w:ascii="Times New Roman" w:hAnsi="Times New Roman" w:cs="Times New Roman"/>
-        </w:rPr>
-        <w:t xml:space="preserve">HUD/UI elements: </w:t>
-      </w:r>
-      <w:r>
-        <w:rPr>
-          <w:rFonts w:ascii="Times New Roman" w:hAnsi="Times New Roman" w:cs="Times New Roman"/>
-          <w:b/>
-          <w:color w:val="E36C0A" w:themeColor="accent6" w:themeShade="BF"/>
-        </w:rPr>
-        <w:t>ability tree popup, current ability set, souls total</w:t>
+          <w:color w:val="BFBFBF" w:themeColor="background1" w:themeShade="BF"/>
+        </w:rPr>
+        <w:t>souls total</w:t>
       </w:r>
     </w:p>
     <w:p>
@@ -360,6 +384,25 @@
       <w:pPr>
         <w:pStyle w:val="ListParagraph"/>
         <w:numPr>
+          <w:ilvl w:val="2"/>
+          <w:numId w:val="3"/>
+        </w:numPr>
+        <w:spacing w:after="0" w:line="240" w:lineRule="auto"/>
+        <w:rPr>
+          <w:rFonts w:ascii="Times New Roman" w:hAnsi="Times New Roman" w:cs="Times New Roman"/>
+        </w:rPr>
+      </w:pPr>
+      <w:r>
+        <w:rPr>
+          <w:rFonts w:ascii="Times New Roman" w:hAnsi="Times New Roman" w:cs="Times New Roman"/>
+        </w:rPr>
+        <w:t>Increases with level ( no cost )</w:t>
+      </w:r>
+    </w:p>
+    <w:p>
+      <w:pPr>
+        <w:pStyle w:val="ListParagraph"/>
+        <w:numPr>
           <w:ilvl w:val="1"/>
           <w:numId w:val="3"/>
         </w:numPr>
@@ -381,16 +424,7 @@
           <w:rFonts w:ascii="Times New Roman" w:hAnsi="Times New Roman" w:cs="Times New Roman"/>
           <w:color w:val="BFBFBF" w:themeColor="background1" w:themeShade="BF"/>
         </w:rPr>
-        <w:t>leech</w:t>
-      </w:r>
-      <w:bookmarkStart w:id="0" w:name="_GoBack"/>
-      <w:bookmarkEnd w:id="0"/>
-      <w:r>
-        <w:rPr>
-          <w:rFonts w:ascii="Times New Roman" w:hAnsi="Times New Roman" w:cs="Times New Roman"/>
-          <w:color w:val="BFBFBF" w:themeColor="background1" w:themeShade="BF"/>
-        </w:rPr>
-        <w:t>es life</w:t>
+        <w:t>leeches life</w:t>
       </w:r>
       <w:r>
         <w:rPr>
@@ -682,6 +716,40 @@
       <w:pPr>
         <w:pStyle w:val="ListParagraph"/>
         <w:numPr>
+          <w:ilvl w:val="2"/>
+          <w:numId w:val="4"/>
+        </w:numPr>
+        <w:spacing w:after="0" w:line="240" w:lineRule="auto"/>
+        <w:rPr>
+          <w:rFonts w:ascii="Times New Roman" w:hAnsi="Times New Roman" w:cs="Times New Roman"/>
+        </w:rPr>
+      </w:pPr>
+      <w:r>
+        <w:rPr>
+          <w:rFonts w:ascii="Times New Roman" w:hAnsi="Times New Roman" w:cs="Times New Roman"/>
+        </w:rPr>
+        <w:t xml:space="preserve">Drains </w:t>
+      </w:r>
+      <w:proofErr w:type="spellStart"/>
+      <w:r>
+        <w:rPr>
+          <w:rFonts w:ascii="Times New Roman" w:hAnsi="Times New Roman" w:cs="Times New Roman"/>
+          <w:i/>
+        </w:rPr>
+        <w:t>pool_of_souls</w:t>
+      </w:r>
+      <w:proofErr w:type="spellEnd"/>
+      <w:r>
+        <w:rPr>
+          <w:rFonts w:ascii="Times New Roman" w:hAnsi="Times New Roman" w:cs="Times New Roman"/>
+        </w:rPr>
+        <w:t xml:space="preserve"> quicker</w:t>
+      </w:r>
+    </w:p>
+    <w:p>
+      <w:pPr>
+        <w:pStyle w:val="ListParagraph"/>
+        <w:numPr>
           <w:ilvl w:val="1"/>
           <w:numId w:val="4"/>
         </w:numPr>
@@ -937,17 +1005,20 @@
         <w:spacing w:after="0" w:line="240" w:lineRule="auto"/>
         <w:rPr>
           <w:rFonts w:ascii="Times New Roman" w:hAnsi="Times New Roman" w:cs="Times New Roman"/>
-        </w:rPr>
-      </w:pPr>
-      <w:r>
-        <w:rPr>
-          <w:rFonts w:ascii="Times New Roman" w:hAnsi="Times New Roman" w:cs="Times New Roman"/>
+          <w:color w:val="BFBFBF" w:themeColor="background1" w:themeShade="BF"/>
+        </w:rPr>
+      </w:pPr>
+      <w:r>
+        <w:rPr>
+          <w:rFonts w:ascii="Times New Roman" w:hAnsi="Times New Roman" w:cs="Times New Roman"/>
+          <w:color w:val="BFBFBF" w:themeColor="background1" w:themeShade="BF"/>
         </w:rPr>
         <w:t>Transfer damage to host instead</w:t>
       </w:r>
       <w:r>
         <w:rPr>
           <w:rFonts w:ascii="Times New Roman" w:hAnsi="Times New Roman" w:cs="Times New Roman"/>
+          <w:color w:val="BFBFBF" w:themeColor="background1" w:themeShade="BF"/>
         </w:rPr>
         <w:t xml:space="preserve"> of player</w:t>
       </w:r>
@@ -1182,7 +1253,7 @@
         <w:rFonts w:hint="default"/>
       </w:rPr>
     </w:lvl>
-    <w:lvl w:ilvl="2" w:tplc="04090005" w:tentative="1">
+    <w:lvl w:ilvl="2" w:tplc="04090005">
       <w:start w:val="1"/>
       <w:numFmt w:val="bullet"/>
       <w:lvlText w:val=""/>
@@ -1506,7 +1577,7 @@
         <w:rFonts w:ascii="Wingdings" w:hAnsi="Wingdings" w:hint="default"/>
       </w:rPr>
     </w:lvl>
-    <w:lvl w:ilvl="3" w:tplc="04090001" w:tentative="1">
+    <w:lvl w:ilvl="3" w:tplc="04090001">
       <w:start w:val="1"/>
       <w:numFmt w:val="bullet"/>
       <w:lvlText w:val=""/>

</xml_diff>

<commit_message>
added SHIFT and ALT key press checks to cmd server communication to allow alternate keybind values ( currently used for 2 differnt husk-return methods ), developed soulability hud popup
</commit_message>
<xml_diff>
--- a/documents/Freehill Q2 Mod Abstract.docx
+++ b/documents/Freehill Q2 Mod Abstract.docx
@@ -205,900 +205,892 @@
         </w:rPr>
         <w:t xml:space="preserve"> </w:t>
       </w:r>
+    </w:p>
+    <w:p>
+      <w:pPr>
+        <w:pStyle w:val="ListParagraph"/>
+        <w:numPr>
+          <w:ilvl w:val="0"/>
+          <w:numId w:val="2"/>
+        </w:numPr>
+        <w:spacing w:after="0" w:line="240" w:lineRule="auto"/>
+        <w:rPr>
+          <w:rFonts w:ascii="Times New Roman" w:hAnsi="Times New Roman" w:cs="Times New Roman"/>
+          <w:color w:val="BFBFBF" w:themeColor="background1" w:themeShade="BF"/>
+        </w:rPr>
+      </w:pPr>
+      <w:r>
+        <w:rPr>
+          <w:rFonts w:ascii="Times New Roman" w:hAnsi="Times New Roman" w:cs="Times New Roman"/>
+          <w:color w:val="BFBFBF" w:themeColor="background1" w:themeShade="BF"/>
+        </w:rPr>
+        <w:t>When</w:t>
+      </w:r>
+      <w:r>
+        <w:rPr>
+          <w:rFonts w:ascii="Times New Roman" w:hAnsi="Times New Roman" w:cs="Times New Roman"/>
+          <w:color w:val="BFBFBF" w:themeColor="background1" w:themeShade="BF"/>
+        </w:rPr>
+        <w:t xml:space="preserve"> a monster dies it drops a soul-item</w:t>
+      </w:r>
+      <w:r>
+        <w:rPr>
+          <w:rFonts w:ascii="Times New Roman" w:hAnsi="Times New Roman" w:cs="Times New Roman"/>
+          <w:color w:val="BFBFBF" w:themeColor="background1" w:themeShade="BF"/>
+        </w:rPr>
+        <w:t>, whose strength is proportional to monster mass.</w:t>
+      </w:r>
+    </w:p>
+    <w:p>
+      <w:pPr>
+        <w:pStyle w:val="ListParagraph"/>
+        <w:numPr>
+          <w:ilvl w:val="0"/>
+          <w:numId w:val="2"/>
+        </w:numPr>
+        <w:spacing w:after="0" w:line="240" w:lineRule="auto"/>
+        <w:rPr>
+          <w:rFonts w:ascii="Times New Roman" w:hAnsi="Times New Roman" w:cs="Times New Roman"/>
+          <w:color w:val="BFBFBF" w:themeColor="background1" w:themeShade="BF"/>
+        </w:rPr>
+      </w:pPr>
+      <w:r>
+        <w:rPr>
+          <w:rFonts w:ascii="Times New Roman" w:hAnsi="Times New Roman" w:cs="Times New Roman"/>
+          <w:color w:val="BFBFBF" w:themeColor="background1" w:themeShade="BF"/>
+        </w:rPr>
+        <w:t>Souls can only be seen</w:t>
+      </w:r>
+      <w:r>
+        <w:rPr>
+          <w:rFonts w:ascii="Times New Roman" w:hAnsi="Times New Roman" w:cs="Times New Roman"/>
+          <w:color w:val="BFBFBF" w:themeColor="background1" w:themeShade="BF"/>
+        </w:rPr>
+        <w:t xml:space="preserve"> and </w:t>
+      </w:r>
+      <w:r>
+        <w:rPr>
+          <w:rFonts w:ascii="Times New Roman" w:hAnsi="Times New Roman" w:cs="Times New Roman"/>
+          <w:color w:val="BFBFBF" w:themeColor="background1" w:themeShade="BF"/>
+        </w:rPr>
+        <w:t xml:space="preserve">picked up </w:t>
+      </w:r>
+      <w:r>
+        <w:rPr>
+          <w:rFonts w:ascii="Times New Roman" w:hAnsi="Times New Roman" w:cs="Times New Roman"/>
+          <w:color w:val="BFBFBF" w:themeColor="background1" w:themeShade="BF"/>
+        </w:rPr>
+        <w:t xml:space="preserve">in ghost form. </w:t>
+      </w:r>
+    </w:p>
+    <w:p>
+      <w:pPr>
+        <w:pStyle w:val="ListParagraph"/>
+        <w:numPr>
+          <w:ilvl w:val="0"/>
+          <w:numId w:val="2"/>
+        </w:numPr>
+        <w:spacing w:after="0" w:line="240" w:lineRule="auto"/>
+        <w:rPr>
+          <w:rFonts w:ascii="Times New Roman" w:hAnsi="Times New Roman" w:cs="Times New Roman"/>
+        </w:rPr>
+      </w:pPr>
+      <w:r>
+        <w:rPr>
+          <w:rFonts w:ascii="Times New Roman" w:hAnsi="Times New Roman" w:cs="Times New Roman"/>
+        </w:rPr>
+        <w:t xml:space="preserve">HUD/UI elements: </w:t>
+      </w:r>
+      <w:r>
+        <w:rPr>
+          <w:rFonts w:ascii="Times New Roman" w:hAnsi="Times New Roman" w:cs="Times New Roman"/>
+          <w:b/>
+          <w:color w:val="E36C0A" w:themeColor="accent6" w:themeShade="BF"/>
+        </w:rPr>
+        <w:t xml:space="preserve">current ability set, </w:t>
+      </w:r>
+      <w:r>
+        <w:rPr>
+          <w:rFonts w:ascii="Times New Roman" w:hAnsi="Times New Roman" w:cs="Times New Roman"/>
+          <w:color w:val="BFBFBF" w:themeColor="background1" w:themeShade="BF"/>
+        </w:rPr>
+        <w:t>soul collection,</w:t>
+      </w:r>
+      <w:r>
+        <w:rPr>
+          <w:rFonts w:ascii="Times New Roman" w:hAnsi="Times New Roman" w:cs="Times New Roman"/>
+          <w:b/>
+          <w:color w:val="BFBFBF" w:themeColor="background1" w:themeShade="BF"/>
+        </w:rPr>
+        <w:t xml:space="preserve"> </w:t>
+      </w:r>
+      <w:r>
+        <w:rPr>
+          <w:rFonts w:ascii="Times New Roman" w:hAnsi="Times New Roman" w:cs="Times New Roman"/>
+          <w:color w:val="BFBFBF" w:themeColor="background1" w:themeShade="BF"/>
+        </w:rPr>
+        <w:t>souls total</w:t>
+      </w:r>
+    </w:p>
+    <w:p>
+      <w:pPr>
+        <w:spacing w:after="0" w:line="240" w:lineRule="auto"/>
+        <w:rPr>
+          <w:rFonts w:ascii="Times New Roman" w:hAnsi="Times New Roman" w:cs="Times New Roman"/>
+        </w:rPr>
+      </w:pPr>
+    </w:p>
+    <w:p>
+      <w:pPr>
+        <w:pStyle w:val="ListParagraph"/>
+        <w:numPr>
+          <w:ilvl w:val="0"/>
+          <w:numId w:val="1"/>
+        </w:numPr>
+        <w:spacing w:after="0" w:line="240" w:lineRule="auto"/>
+        <w:rPr>
+          <w:rFonts w:ascii="Times New Roman" w:hAnsi="Times New Roman" w:cs="Times New Roman"/>
+        </w:rPr>
+      </w:pPr>
+      <w:r>
+        <w:rPr>
+          <w:rFonts w:ascii="Times New Roman" w:hAnsi="Times New Roman" w:cs="Times New Roman"/>
+        </w:rPr>
+        <w:t>Ghost ability upgrades:</w:t>
+      </w:r>
+    </w:p>
+    <w:p>
+      <w:pPr>
+        <w:pStyle w:val="ListParagraph"/>
+        <w:numPr>
+          <w:ilvl w:val="1"/>
+          <w:numId w:val="3"/>
+        </w:numPr>
+        <w:spacing w:after="0" w:line="240" w:lineRule="auto"/>
+        <w:rPr>
+          <w:rFonts w:ascii="Times New Roman" w:hAnsi="Times New Roman" w:cs="Times New Roman"/>
+        </w:rPr>
+      </w:pPr>
+      <w:r>
+        <w:rPr>
+          <w:rFonts w:ascii="Times New Roman" w:hAnsi="Times New Roman" w:cs="Times New Roman"/>
+        </w:rPr>
+        <w:t>Soul walk duration ( very short at first )</w:t>
+      </w:r>
+    </w:p>
+    <w:p>
+      <w:pPr>
+        <w:pStyle w:val="ListParagraph"/>
+        <w:numPr>
+          <w:ilvl w:val="2"/>
+          <w:numId w:val="3"/>
+        </w:numPr>
+        <w:spacing w:after="0" w:line="240" w:lineRule="auto"/>
+        <w:rPr>
+          <w:rFonts w:ascii="Times New Roman" w:hAnsi="Times New Roman" w:cs="Times New Roman"/>
+        </w:rPr>
+      </w:pPr>
+      <w:r>
+        <w:rPr>
+          <w:rFonts w:ascii="Times New Roman" w:hAnsi="Times New Roman" w:cs="Times New Roman"/>
+        </w:rPr>
+        <w:t>Increases with level ( no cost )</w:t>
+      </w:r>
+    </w:p>
+    <w:p>
+      <w:pPr>
+        <w:pStyle w:val="ListParagraph"/>
+        <w:numPr>
+          <w:ilvl w:val="1"/>
+          <w:numId w:val="3"/>
+        </w:numPr>
+        <w:spacing w:after="0" w:line="240" w:lineRule="auto"/>
+        <w:rPr>
+          <w:rFonts w:ascii="Times New Roman" w:hAnsi="Times New Roman" w:cs="Times New Roman"/>
+          <w:color w:val="BFBFBF" w:themeColor="background1" w:themeShade="BF"/>
+        </w:rPr>
+      </w:pPr>
+      <w:r>
+        <w:rPr>
+          <w:rFonts w:ascii="Times New Roman" w:hAnsi="Times New Roman" w:cs="Times New Roman"/>
+          <w:color w:val="BFBFBF" w:themeColor="background1" w:themeShade="BF"/>
+        </w:rPr>
+        <w:t xml:space="preserve">Base: Touch </w:t>
+      </w:r>
+      <w:r>
+        <w:rPr>
+          <w:rFonts w:ascii="Times New Roman" w:hAnsi="Times New Roman" w:cs="Times New Roman"/>
+          <w:color w:val="BFBFBF" w:themeColor="background1" w:themeShade="BF"/>
+        </w:rPr>
+        <w:t>leeches life</w:t>
+      </w:r>
+      <w:r>
+        <w:rPr>
+          <w:rFonts w:ascii="Times New Roman" w:hAnsi="Times New Roman" w:cs="Times New Roman"/>
+          <w:color w:val="BFBFBF" w:themeColor="background1" w:themeShade="BF"/>
+        </w:rPr>
+        <w:t xml:space="preserve"> ( first rank )</w:t>
+      </w:r>
+    </w:p>
+    <w:p>
+      <w:pPr>
+        <w:pStyle w:val="ListParagraph"/>
+        <w:numPr>
+          <w:ilvl w:val="1"/>
+          <w:numId w:val="3"/>
+        </w:numPr>
+        <w:spacing w:after="0" w:line="240" w:lineRule="auto"/>
+        <w:rPr>
+          <w:rFonts w:ascii="Times New Roman" w:hAnsi="Times New Roman" w:cs="Times New Roman"/>
+          <w:color w:val="BFBFBF" w:themeColor="background1" w:themeShade="BF"/>
+        </w:rPr>
+      </w:pPr>
+      <w:r>
+        <w:rPr>
+          <w:rFonts w:ascii="Times New Roman" w:hAnsi="Times New Roman" w:cs="Times New Roman"/>
+          <w:color w:val="BFBFBF" w:themeColor="background1" w:themeShade="BF"/>
+        </w:rPr>
+        <w:t>Touch possession (second rank )</w:t>
+      </w:r>
+    </w:p>
+    <w:p>
+      <w:pPr>
+        <w:pStyle w:val="ListParagraph"/>
+        <w:numPr>
+          <w:ilvl w:val="1"/>
+          <w:numId w:val="3"/>
+        </w:numPr>
+        <w:spacing w:after="0" w:line="240" w:lineRule="auto"/>
+        <w:rPr>
+          <w:rFonts w:ascii="Times New Roman" w:hAnsi="Times New Roman" w:cs="Times New Roman"/>
+          <w:color w:val="BFBFBF" w:themeColor="background1" w:themeShade="BF"/>
+        </w:rPr>
+      </w:pPr>
+      <w:r>
+        <w:rPr>
+          <w:rFonts w:ascii="Times New Roman" w:hAnsi="Times New Roman" w:cs="Times New Roman"/>
+          <w:color w:val="BFBFBF" w:themeColor="background1" w:themeShade="BF"/>
+        </w:rPr>
+        <w:t>Radial possession of nearest monster</w:t>
+      </w:r>
+      <w:r>
+        <w:rPr>
+          <w:rFonts w:ascii="Times New Roman" w:hAnsi="Times New Roman" w:cs="Times New Roman"/>
+          <w:color w:val="BFBFBF" w:themeColor="background1" w:themeShade="BF"/>
+        </w:rPr>
+        <w:t xml:space="preserve"> ( third rank )</w:t>
+      </w:r>
+    </w:p>
+    <w:p>
+      <w:pPr>
+        <w:pStyle w:val="ListParagraph"/>
+        <w:numPr>
+          <w:ilvl w:val="1"/>
+          <w:numId w:val="3"/>
+        </w:numPr>
+        <w:spacing w:after="0" w:line="240" w:lineRule="auto"/>
+        <w:rPr>
+          <w:rFonts w:ascii="Times New Roman" w:hAnsi="Times New Roman" w:cs="Times New Roman"/>
+          <w:color w:val="BFBFBF" w:themeColor="background1" w:themeShade="BF"/>
+        </w:rPr>
+      </w:pPr>
+      <w:r>
+        <w:rPr>
+          <w:rFonts w:ascii="Times New Roman" w:hAnsi="Times New Roman" w:cs="Times New Roman"/>
+          <w:color w:val="BFBFBF" w:themeColor="background1" w:themeShade="BF"/>
+        </w:rPr>
+        <w:t>Targeted possession ( fourth rank )</w:t>
+      </w:r>
+    </w:p>
+    <w:p>
+      <w:pPr>
+        <w:pStyle w:val="ListParagraph"/>
+        <w:numPr>
+          <w:ilvl w:val="1"/>
+          <w:numId w:val="3"/>
+        </w:numPr>
+        <w:spacing w:after="0" w:line="240" w:lineRule="auto"/>
+        <w:rPr>
+          <w:rFonts w:ascii="Times New Roman" w:hAnsi="Times New Roman" w:cs="Times New Roman"/>
+          <w:color w:val="BFBFBF" w:themeColor="background1" w:themeShade="BF"/>
+        </w:rPr>
+      </w:pPr>
+      <w:r>
+        <w:rPr>
+          <w:rFonts w:ascii="Times New Roman" w:hAnsi="Times New Roman" w:cs="Times New Roman"/>
+          <w:color w:val="BFBFBF" w:themeColor="background1" w:themeShade="BF"/>
+        </w:rPr>
+        <w:t xml:space="preserve">Detect Life ( benign </w:t>
+      </w:r>
+      <w:r>
+        <w:rPr>
+          <w:rFonts w:ascii="Times New Roman" w:hAnsi="Times New Roman" w:cs="Times New Roman"/>
+          <w:color w:val="BFBFBF" w:themeColor="background1" w:themeShade="BF"/>
+        </w:rPr>
+        <w:t>BFG</w:t>
+      </w:r>
+      <w:r>
+        <w:rPr>
+          <w:rFonts w:ascii="Times New Roman" w:hAnsi="Times New Roman" w:cs="Times New Roman"/>
+          <w:color w:val="BFBFBF" w:themeColor="background1" w:themeShade="BF"/>
+        </w:rPr>
+        <w:t xml:space="preserve"> laser points to all monster</w:t>
+      </w:r>
+      <w:r>
+        <w:rPr>
+          <w:rFonts w:ascii="Times New Roman" w:hAnsi="Times New Roman" w:cs="Times New Roman"/>
+          <w:color w:val="BFBFBF" w:themeColor="background1" w:themeShade="BF"/>
+        </w:rPr>
+        <w:t>s</w:t>
+      </w:r>
+      <w:r>
+        <w:rPr>
+          <w:rFonts w:ascii="Times New Roman" w:hAnsi="Times New Roman" w:cs="Times New Roman"/>
+          <w:color w:val="BFBFBF" w:themeColor="background1" w:themeShade="BF"/>
+        </w:rPr>
+        <w:t xml:space="preserve"> in range )</w:t>
+      </w:r>
+    </w:p>
+    <w:p>
+      <w:pPr>
+        <w:pStyle w:val="ListParagraph"/>
+        <w:numPr>
+          <w:ilvl w:val="1"/>
+          <w:numId w:val="3"/>
+        </w:numPr>
+        <w:spacing w:after="0" w:line="240" w:lineRule="auto"/>
+        <w:rPr>
+          <w:rFonts w:ascii="Times New Roman" w:hAnsi="Times New Roman" w:cs="Times New Roman"/>
+        </w:rPr>
+      </w:pPr>
+      <w:r>
+        <w:rPr>
+          <w:rFonts w:ascii="Times New Roman" w:hAnsi="Times New Roman" w:cs="Times New Roman"/>
+        </w:rPr>
+        <w:t>Fly</w:t>
+      </w:r>
+      <w:r>
+        <w:rPr>
+          <w:rFonts w:ascii="Times New Roman" w:hAnsi="Times New Roman" w:cs="Times New Roman"/>
+        </w:rPr>
+        <w:t xml:space="preserve"> ( last to add )</w:t>
+      </w:r>
+    </w:p>
+    <w:p>
+      <w:pPr>
+        <w:pStyle w:val="ListParagraph"/>
+        <w:numPr>
+          <w:ilvl w:val="1"/>
+          <w:numId w:val="3"/>
+        </w:numPr>
+        <w:spacing w:after="0" w:line="240" w:lineRule="auto"/>
+        <w:rPr>
+          <w:rFonts w:ascii="Times New Roman" w:hAnsi="Times New Roman" w:cs="Times New Roman"/>
+          <w:color w:val="BFBFBF" w:themeColor="background1" w:themeShade="BF"/>
+        </w:rPr>
+      </w:pPr>
+      <w:r>
+        <w:rPr>
+          <w:rFonts w:ascii="Times New Roman" w:hAnsi="Times New Roman" w:cs="Times New Roman"/>
+          <w:color w:val="BFBFBF" w:themeColor="background1" w:themeShade="BF"/>
+        </w:rPr>
+        <w:t>Pull freed souls in range</w:t>
+      </w:r>
+    </w:p>
+    <w:p>
+      <w:pPr>
+        <w:pStyle w:val="ListParagraph"/>
+        <w:numPr>
+          <w:ilvl w:val="1"/>
+          <w:numId w:val="3"/>
+        </w:numPr>
+        <w:spacing w:after="0" w:line="240" w:lineRule="auto"/>
+        <w:rPr>
+          <w:rFonts w:ascii="Times New Roman" w:hAnsi="Times New Roman" w:cs="Times New Roman"/>
+          <w:color w:val="FF0000"/>
+        </w:rPr>
+      </w:pPr>
+      <w:r>
+        <w:rPr>
+          <w:rFonts w:ascii="Times New Roman" w:hAnsi="Times New Roman" w:cs="Times New Roman"/>
+          <w:color w:val="FF0000"/>
+        </w:rPr>
+        <w:t>Push away all nearby</w:t>
+      </w:r>
+      <w:r>
+        <w:rPr>
+          <w:rFonts w:ascii="Times New Roman" w:hAnsi="Times New Roman" w:cs="Times New Roman"/>
+          <w:color w:val="FF0000"/>
+        </w:rPr>
+        <w:t xml:space="preserve"> </w:t>
+      </w:r>
+      <w:r>
+        <w:rPr>
+          <w:rFonts w:ascii="Times New Roman" w:hAnsi="Times New Roman" w:cs="Times New Roman"/>
+          <w:color w:val="FF0000"/>
+        </w:rPr>
+        <w:t>living monsters</w:t>
+      </w:r>
+      <w:r>
+        <w:rPr>
+          <w:rFonts w:ascii="Times New Roman" w:hAnsi="Times New Roman" w:cs="Times New Roman"/>
+          <w:color w:val="FF0000"/>
+        </w:rPr>
+        <w:t xml:space="preserve"> (test this)</w:t>
+      </w:r>
+    </w:p>
+    <w:p>
+      <w:pPr>
+        <w:pStyle w:val="ListParagraph"/>
+        <w:numPr>
+          <w:ilvl w:val="0"/>
+          <w:numId w:val="1"/>
+        </w:numPr>
+        <w:spacing w:after="0" w:line="240" w:lineRule="auto"/>
+        <w:rPr>
+          <w:rFonts w:ascii="Times New Roman" w:hAnsi="Times New Roman" w:cs="Times New Roman"/>
+        </w:rPr>
+      </w:pPr>
+      <w:r>
+        <w:rPr>
+          <w:rFonts w:ascii="Times New Roman" w:hAnsi="Times New Roman" w:cs="Times New Roman"/>
+        </w:rPr>
+        <w:t>Host ability upgrades:</w:t>
+      </w:r>
+    </w:p>
+    <w:p>
+      <w:pPr>
+        <w:pStyle w:val="ListParagraph"/>
+        <w:numPr>
+          <w:ilvl w:val="1"/>
+          <w:numId w:val="4"/>
+        </w:numPr>
+        <w:spacing w:after="0" w:line="240" w:lineRule="auto"/>
+        <w:rPr>
+          <w:rFonts w:ascii="Times New Roman" w:hAnsi="Times New Roman" w:cs="Times New Roman"/>
+        </w:rPr>
+      </w:pPr>
+      <w:r>
+        <w:rPr>
+          <w:rFonts w:ascii="Times New Roman" w:hAnsi="Times New Roman" w:cs="Times New Roman"/>
+        </w:rPr>
+        <w:t>Possession d</w:t>
+      </w:r>
+      <w:r>
+        <w:rPr>
+          <w:rFonts w:ascii="Times New Roman" w:hAnsi="Times New Roman" w:cs="Times New Roman"/>
+        </w:rPr>
+        <w:t>uration ( very short at first )</w:t>
+      </w:r>
+    </w:p>
+    <w:p>
+      <w:pPr>
+        <w:pStyle w:val="ListParagraph"/>
+        <w:numPr>
+          <w:ilvl w:val="2"/>
+          <w:numId w:val="4"/>
+        </w:numPr>
+        <w:spacing w:after="0" w:line="240" w:lineRule="auto"/>
+        <w:rPr>
+          <w:rFonts w:ascii="Times New Roman" w:hAnsi="Times New Roman" w:cs="Times New Roman"/>
+        </w:rPr>
+      </w:pPr>
+      <w:r>
+        <w:rPr>
+          <w:rFonts w:ascii="Times New Roman" w:hAnsi="Times New Roman" w:cs="Times New Roman"/>
+        </w:rPr>
+        <w:t>Proportional to level/monster-health ( tougher are harder to sustain )</w:t>
+      </w:r>
+    </w:p>
+    <w:p>
+      <w:pPr>
+        <w:pStyle w:val="ListParagraph"/>
+        <w:numPr>
+          <w:ilvl w:val="2"/>
+          <w:numId w:val="4"/>
+        </w:numPr>
+        <w:spacing w:after="0" w:line="240" w:lineRule="auto"/>
+        <w:rPr>
+          <w:rFonts w:ascii="Times New Roman" w:hAnsi="Times New Roman" w:cs="Times New Roman"/>
+        </w:rPr>
+      </w:pPr>
+      <w:r>
+        <w:rPr>
+          <w:rFonts w:ascii="Times New Roman" w:hAnsi="Times New Roman" w:cs="Times New Roman"/>
+        </w:rPr>
+        <w:t xml:space="preserve">Drains </w:t>
+      </w:r>
+      <w:proofErr w:type="spellStart"/>
+      <w:r>
+        <w:rPr>
+          <w:rFonts w:ascii="Times New Roman" w:hAnsi="Times New Roman" w:cs="Times New Roman"/>
+          <w:i/>
+        </w:rPr>
+        <w:t>pool_of_souls</w:t>
+      </w:r>
+      <w:proofErr w:type="spellEnd"/>
+      <w:r>
+        <w:rPr>
+          <w:rFonts w:ascii="Times New Roman" w:hAnsi="Times New Roman" w:cs="Times New Roman"/>
+        </w:rPr>
+        <w:t xml:space="preserve"> quicker</w:t>
+      </w:r>
+    </w:p>
+    <w:p>
+      <w:pPr>
+        <w:pStyle w:val="ListParagraph"/>
+        <w:numPr>
+          <w:ilvl w:val="1"/>
+          <w:numId w:val="4"/>
+        </w:numPr>
+        <w:spacing w:after="0" w:line="240" w:lineRule="auto"/>
+        <w:rPr>
+          <w:rFonts w:ascii="Times New Roman" w:hAnsi="Times New Roman" w:cs="Times New Roman"/>
+          <w:color w:val="BFBFBF" w:themeColor="background1" w:themeShade="BF"/>
+        </w:rPr>
+      </w:pPr>
+      <w:r>
+        <w:rPr>
+          <w:rFonts w:ascii="Times New Roman" w:hAnsi="Times New Roman" w:cs="Times New Roman"/>
+          <w:color w:val="BFBFBF" w:themeColor="background1" w:themeShade="BF"/>
+        </w:rPr>
+        <w:t xml:space="preserve">Base: </w:t>
+      </w:r>
+      <w:r>
+        <w:rPr>
+          <w:rFonts w:ascii="Times New Roman" w:hAnsi="Times New Roman" w:cs="Times New Roman"/>
+          <w:color w:val="BFBFBF" w:themeColor="background1" w:themeShade="BF"/>
+        </w:rPr>
+        <w:t xml:space="preserve">Host control </w:t>
+      </w:r>
+      <w:r>
+        <w:rPr>
+          <w:rFonts w:ascii="Times New Roman" w:hAnsi="Times New Roman" w:cs="Times New Roman"/>
+          <w:color w:val="BFBFBF" w:themeColor="background1" w:themeShade="BF"/>
+        </w:rPr>
+        <w:t xml:space="preserve">( </w:t>
+      </w:r>
+      <w:r>
+        <w:rPr>
+          <w:rFonts w:ascii="Times New Roman" w:hAnsi="Times New Roman" w:cs="Times New Roman"/>
+          <w:color w:val="BFBFBF" w:themeColor="background1" w:themeShade="BF"/>
+        </w:rPr>
+        <w:t>rodeo-</w:t>
+      </w:r>
+      <w:r>
+        <w:rPr>
+          <w:rFonts w:ascii="Times New Roman" w:hAnsi="Times New Roman" w:cs="Times New Roman"/>
+          <w:color w:val="BFBFBF" w:themeColor="background1" w:themeShade="BF"/>
+        </w:rPr>
+        <w:t>s</w:t>
+      </w:r>
+      <w:r>
+        <w:rPr>
+          <w:rFonts w:ascii="Times New Roman" w:hAnsi="Times New Roman" w:cs="Times New Roman"/>
+          <w:color w:val="BFBFBF" w:themeColor="background1" w:themeShade="BF"/>
+        </w:rPr>
+        <w:t xml:space="preserve">tyle </w:t>
+      </w:r>
+      <w:r>
+        <w:rPr>
+          <w:rFonts w:ascii="Times New Roman" w:hAnsi="Times New Roman" w:cs="Times New Roman"/>
+          <w:color w:val="BFBFBF" w:themeColor="background1" w:themeShade="BF"/>
+        </w:rPr>
+        <w:t>)</w:t>
+      </w:r>
+    </w:p>
+    <w:p>
+      <w:pPr>
+        <w:pStyle w:val="ListParagraph"/>
+        <w:numPr>
+          <w:ilvl w:val="1"/>
+          <w:numId w:val="4"/>
+        </w:numPr>
+        <w:spacing w:after="0" w:line="240" w:lineRule="auto"/>
+        <w:rPr>
+          <w:rFonts w:ascii="Times New Roman" w:hAnsi="Times New Roman" w:cs="Times New Roman"/>
+          <w:color w:val="BFBFBF" w:themeColor="background1" w:themeShade="BF"/>
+        </w:rPr>
+      </w:pPr>
+      <w:r>
+        <w:rPr>
+          <w:rFonts w:ascii="Times New Roman" w:hAnsi="Times New Roman" w:cs="Times New Roman"/>
+          <w:color w:val="BFBFBF" w:themeColor="background1" w:themeShade="BF"/>
+        </w:rPr>
+        <w:t>Host control ( precision )</w:t>
+      </w:r>
+    </w:p>
+    <w:p>
+      <w:pPr>
+        <w:pStyle w:val="ListParagraph"/>
+        <w:numPr>
+          <w:ilvl w:val="1"/>
+          <w:numId w:val="4"/>
+        </w:numPr>
+        <w:spacing w:after="0" w:line="240" w:lineRule="auto"/>
+        <w:rPr>
+          <w:rFonts w:ascii="Times New Roman" w:hAnsi="Times New Roman" w:cs="Times New Roman"/>
+        </w:rPr>
+      </w:pPr>
+      <w:r>
+        <w:rPr>
+          <w:rFonts w:ascii="Times New Roman" w:hAnsi="Times New Roman" w:cs="Times New Roman"/>
+          <w:color w:val="BFBFBF" w:themeColor="background1" w:themeShade="BF"/>
+        </w:rPr>
+        <w:t xml:space="preserve">Obliterate host </w:t>
+      </w:r>
+      <w:r>
+        <w:rPr>
+          <w:rFonts w:ascii="Times New Roman" w:hAnsi="Times New Roman" w:cs="Times New Roman"/>
+        </w:rPr>
+        <w:t xml:space="preserve">( and scare nearby </w:t>
+      </w:r>
+      <w:r>
+        <w:rPr>
+          <w:rFonts w:ascii="Times New Roman" w:hAnsi="Times New Roman" w:cs="Times New Roman"/>
+        </w:rPr>
+        <w:t xml:space="preserve">monsters [set move to run] </w:t>
+      </w:r>
+      <w:r>
+        <w:rPr>
+          <w:rFonts w:ascii="Times New Roman" w:hAnsi="Times New Roman" w:cs="Times New Roman"/>
+        </w:rPr>
+        <w:t>)</w:t>
+      </w:r>
+    </w:p>
+    <w:p>
+      <w:pPr>
+        <w:pStyle w:val="ListParagraph"/>
+        <w:numPr>
+          <w:ilvl w:val="1"/>
+          <w:numId w:val="4"/>
+        </w:numPr>
+        <w:spacing w:after="0" w:line="240" w:lineRule="auto"/>
+        <w:rPr>
+          <w:rFonts w:ascii="Times New Roman" w:hAnsi="Times New Roman" w:cs="Times New Roman"/>
+        </w:rPr>
+      </w:pPr>
+      <w:r>
+        <w:rPr>
+          <w:rFonts w:ascii="Times New Roman" w:hAnsi="Times New Roman" w:cs="Times New Roman"/>
+        </w:rPr>
+        <w:t xml:space="preserve">Recruit monster followers that </w:t>
+      </w:r>
+      <w:r>
+        <w:rPr>
+          <w:rFonts w:ascii="Times New Roman" w:hAnsi="Times New Roman" w:cs="Times New Roman"/>
+        </w:rPr>
+        <w:t>attack</w:t>
+      </w:r>
+      <w:r>
+        <w:rPr>
+          <w:rFonts w:ascii="Times New Roman" w:hAnsi="Times New Roman" w:cs="Times New Roman"/>
+        </w:rPr>
+        <w:t xml:space="preserve"> other monsters.</w:t>
+      </w:r>
+    </w:p>
+    <w:p>
+      <w:pPr>
+        <w:pStyle w:val="ListParagraph"/>
+        <w:numPr>
+          <w:ilvl w:val="1"/>
+          <w:numId w:val="4"/>
+        </w:numPr>
+        <w:spacing w:after="0" w:line="240" w:lineRule="auto"/>
+        <w:rPr>
+          <w:rFonts w:ascii="Times New Roman" w:hAnsi="Times New Roman" w:cs="Times New Roman"/>
+        </w:rPr>
+      </w:pPr>
+      <w:r>
+        <w:rPr>
+          <w:rFonts w:ascii="Times New Roman" w:hAnsi="Times New Roman" w:cs="Times New Roman"/>
+        </w:rPr>
+        <w:t>Transform the ho</w:t>
+      </w:r>
+      <w:r>
+        <w:rPr>
+          <w:rFonts w:ascii="Times New Roman" w:hAnsi="Times New Roman" w:cs="Times New Roman"/>
+        </w:rPr>
+        <w:t>st into a more powerful monster ( one higher</w:t>
+      </w:r>
+      <w:r>
+        <w:rPr>
+          <w:rFonts w:ascii="Times New Roman" w:hAnsi="Times New Roman" w:cs="Times New Roman"/>
+        </w:rPr>
+        <w:t>,</w:t>
+      </w:r>
+      <w:r>
+        <w:rPr>
+          <w:rFonts w:ascii="Times New Roman" w:hAnsi="Times New Roman" w:cs="Times New Roman"/>
+        </w:rPr>
+        <w:t xml:space="preserve"> up to </w:t>
+      </w:r>
+      <w:r>
+        <w:rPr>
+          <w:rFonts w:ascii="Times New Roman" w:hAnsi="Times New Roman" w:cs="Times New Roman"/>
+        </w:rPr>
+        <w:t xml:space="preserve">current </w:t>
+      </w:r>
+      <w:r>
+        <w:rPr>
+          <w:rFonts w:ascii="Times New Roman" w:hAnsi="Times New Roman" w:cs="Times New Roman"/>
+        </w:rPr>
+        <w:t>level )</w:t>
+      </w:r>
+    </w:p>
+    <w:p>
+      <w:pPr>
+        <w:pStyle w:val="ListParagraph"/>
+        <w:numPr>
+          <w:ilvl w:val="0"/>
+          <w:numId w:val="1"/>
+        </w:numPr>
+        <w:spacing w:after="0" w:line="240" w:lineRule="auto"/>
+        <w:rPr>
+          <w:rFonts w:ascii="Times New Roman" w:hAnsi="Times New Roman" w:cs="Times New Roman"/>
+        </w:rPr>
+      </w:pPr>
+      <w:r>
+        <w:rPr>
+          <w:rFonts w:ascii="Times New Roman" w:hAnsi="Times New Roman" w:cs="Times New Roman"/>
+        </w:rPr>
+        <w:t>Player body ( husk ) upgrades:</w:t>
+      </w:r>
+    </w:p>
+    <w:p>
+      <w:pPr>
+        <w:pStyle w:val="ListParagraph"/>
+        <w:numPr>
+          <w:ilvl w:val="1"/>
+          <w:numId w:val="5"/>
+        </w:numPr>
+        <w:spacing w:after="0" w:line="240" w:lineRule="auto"/>
+        <w:rPr>
+          <w:rFonts w:ascii="Times New Roman" w:hAnsi="Times New Roman" w:cs="Times New Roman"/>
+          <w:color w:val="BFBFBF" w:themeColor="background1" w:themeShade="BF"/>
+        </w:rPr>
+      </w:pPr>
+      <w:r>
+        <w:rPr>
+          <w:rFonts w:ascii="Times New Roman" w:hAnsi="Times New Roman" w:cs="Times New Roman"/>
+          <w:color w:val="BFBFBF" w:themeColor="background1" w:themeShade="BF"/>
+        </w:rPr>
+        <w:t xml:space="preserve">Base: </w:t>
+      </w:r>
+      <w:r>
+        <w:rPr>
+          <w:rFonts w:ascii="Times New Roman" w:hAnsi="Times New Roman" w:cs="Times New Roman"/>
+          <w:color w:val="BFBFBF" w:themeColor="background1" w:themeShade="BF"/>
+        </w:rPr>
+        <w:t>Husk transfers all damage to player directly</w:t>
+      </w:r>
+    </w:p>
+    <w:p>
+      <w:pPr>
+        <w:pStyle w:val="ListParagraph"/>
+        <w:numPr>
+          <w:ilvl w:val="1"/>
+          <w:numId w:val="5"/>
+        </w:numPr>
+        <w:spacing w:after="0" w:line="240" w:lineRule="auto"/>
+        <w:rPr>
+          <w:rFonts w:ascii="Times New Roman" w:hAnsi="Times New Roman" w:cs="Times New Roman"/>
+          <w:color w:val="BFBFBF" w:themeColor="background1" w:themeShade="BF"/>
+        </w:rPr>
+      </w:pPr>
+      <w:r>
+        <w:rPr>
+          <w:rFonts w:ascii="Times New Roman" w:hAnsi="Times New Roman" w:cs="Times New Roman"/>
+          <w:color w:val="BFBFBF" w:themeColor="background1" w:themeShade="BF"/>
+        </w:rPr>
+        <w:t>Transfer damage to host instead</w:t>
+      </w:r>
+      <w:r>
+        <w:rPr>
+          <w:rFonts w:ascii="Times New Roman" w:hAnsi="Times New Roman" w:cs="Times New Roman"/>
+          <w:color w:val="BFBFBF" w:themeColor="background1" w:themeShade="BF"/>
+        </w:rPr>
+        <w:t xml:space="preserve"> of player</w:t>
+      </w:r>
+    </w:p>
+    <w:p>
+      <w:pPr>
+        <w:pStyle w:val="ListParagraph"/>
+        <w:numPr>
+          <w:ilvl w:val="1"/>
+          <w:numId w:val="5"/>
+        </w:numPr>
+        <w:spacing w:after="0" w:line="240" w:lineRule="auto"/>
+        <w:rPr>
+          <w:rFonts w:ascii="Times New Roman" w:hAnsi="Times New Roman" w:cs="Times New Roman"/>
+        </w:rPr>
+      </w:pPr>
+      <w:r>
+        <w:rPr>
+          <w:rFonts w:ascii="Times New Roman" w:hAnsi="Times New Roman" w:cs="Times New Roman"/>
+        </w:rPr>
+        <w:t xml:space="preserve">Regenerating </w:t>
+      </w:r>
+      <w:r>
+        <w:rPr>
+          <w:rFonts w:ascii="Times New Roman" w:hAnsi="Times New Roman" w:cs="Times New Roman"/>
+        </w:rPr>
+        <w:t>Soul shield ( zero d</w:t>
+      </w:r>
+      <w:r>
+        <w:rPr>
+          <w:rFonts w:ascii="Times New Roman" w:hAnsi="Times New Roman" w:cs="Times New Roman"/>
+        </w:rPr>
+        <w:t>amage transfer for given amount; item</w:t>
+      </w:r>
+      <w:r>
+        <w:rPr>
+          <w:rFonts w:ascii="Times New Roman" w:hAnsi="Times New Roman" w:cs="Times New Roman"/>
+        </w:rPr>
+        <w:t>s orbit</w:t>
+      </w:r>
+      <w:r>
+        <w:rPr>
+          <w:rFonts w:ascii="Times New Roman" w:hAnsi="Times New Roman" w:cs="Times New Roman"/>
+        </w:rPr>
+        <w:t xml:space="preserve"> husk </w:t>
+      </w:r>
+      <w:r>
+        <w:rPr>
+          <w:rFonts w:ascii="Times New Roman" w:hAnsi="Times New Roman" w:cs="Times New Roman"/>
+        </w:rPr>
+        <w:t>)</w:t>
+      </w:r>
+    </w:p>
+    <w:p>
+      <w:pPr>
+        <w:pStyle w:val="ListParagraph"/>
+        <w:numPr>
+          <w:ilvl w:val="1"/>
+          <w:numId w:val="5"/>
+        </w:numPr>
+        <w:spacing w:after="0" w:line="240" w:lineRule="auto"/>
+        <w:rPr>
+          <w:rFonts w:ascii="Times New Roman" w:hAnsi="Times New Roman" w:cs="Times New Roman"/>
+          <w:color w:val="BFBFBF" w:themeColor="background1" w:themeShade="BF"/>
+        </w:rPr>
+      </w:pPr>
+      <w:r>
+        <w:rPr>
+          <w:rFonts w:ascii="Times New Roman" w:hAnsi="Times New Roman" w:cs="Times New Roman"/>
+          <w:color w:val="BFBFBF" w:themeColor="background1" w:themeShade="BF"/>
+        </w:rPr>
+        <w:t xml:space="preserve">Teleport </w:t>
+      </w:r>
+      <w:r>
+        <w:rPr>
+          <w:rFonts w:ascii="Times New Roman" w:hAnsi="Times New Roman" w:cs="Times New Roman"/>
+          <w:color w:val="BFBFBF" w:themeColor="background1" w:themeShade="BF"/>
+        </w:rPr>
+        <w:t>Husk to Soul Location</w:t>
+      </w:r>
       <w:bookmarkStart w:id="0" w:name="_GoBack"/>
       <w:bookmarkEnd w:id="0"/>
-    </w:p>
-    <w:p>
-      <w:pPr>
-        <w:pStyle w:val="ListParagraph"/>
-        <w:numPr>
-          <w:ilvl w:val="0"/>
-          <w:numId w:val="2"/>
-        </w:numPr>
-        <w:spacing w:after="0" w:line="240" w:lineRule="auto"/>
-        <w:rPr>
-          <w:rFonts w:ascii="Times New Roman" w:hAnsi="Times New Roman" w:cs="Times New Roman"/>
-          <w:color w:val="BFBFBF" w:themeColor="background1" w:themeShade="BF"/>
-        </w:rPr>
-      </w:pPr>
-      <w:r>
-        <w:rPr>
-          <w:rFonts w:ascii="Times New Roman" w:hAnsi="Times New Roman" w:cs="Times New Roman"/>
-          <w:color w:val="BFBFBF" w:themeColor="background1" w:themeShade="BF"/>
-        </w:rPr>
-        <w:t>When</w:t>
-      </w:r>
-      <w:r>
-        <w:rPr>
-          <w:rFonts w:ascii="Times New Roman" w:hAnsi="Times New Roman" w:cs="Times New Roman"/>
-          <w:color w:val="BFBFBF" w:themeColor="background1" w:themeShade="BF"/>
-        </w:rPr>
-        <w:t xml:space="preserve"> a monster dies it drops a soul-item</w:t>
-      </w:r>
-      <w:r>
-        <w:rPr>
-          <w:rFonts w:ascii="Times New Roman" w:hAnsi="Times New Roman" w:cs="Times New Roman"/>
-          <w:color w:val="BFBFBF" w:themeColor="background1" w:themeShade="BF"/>
-        </w:rPr>
-        <w:t>, whose strength is proportional to monster mass.</w:t>
-      </w:r>
-    </w:p>
-    <w:p>
-      <w:pPr>
-        <w:pStyle w:val="ListParagraph"/>
-        <w:numPr>
-          <w:ilvl w:val="0"/>
-          <w:numId w:val="2"/>
-        </w:numPr>
-        <w:spacing w:after="0" w:line="240" w:lineRule="auto"/>
-        <w:rPr>
-          <w:rFonts w:ascii="Times New Roman" w:hAnsi="Times New Roman" w:cs="Times New Roman"/>
-          <w:color w:val="BFBFBF" w:themeColor="background1" w:themeShade="BF"/>
-        </w:rPr>
-      </w:pPr>
-      <w:r>
-        <w:rPr>
-          <w:rFonts w:ascii="Times New Roman" w:hAnsi="Times New Roman" w:cs="Times New Roman"/>
-          <w:color w:val="BFBFBF" w:themeColor="background1" w:themeShade="BF"/>
-        </w:rPr>
-        <w:t>Souls can only be seen</w:t>
-      </w:r>
-      <w:r>
-        <w:rPr>
-          <w:rFonts w:ascii="Times New Roman" w:hAnsi="Times New Roman" w:cs="Times New Roman"/>
-          <w:color w:val="BFBFBF" w:themeColor="background1" w:themeShade="BF"/>
-        </w:rPr>
-        <w:t xml:space="preserve"> and </w:t>
-      </w:r>
-      <w:r>
-        <w:rPr>
-          <w:rFonts w:ascii="Times New Roman" w:hAnsi="Times New Roman" w:cs="Times New Roman"/>
-          <w:color w:val="BFBFBF" w:themeColor="background1" w:themeShade="BF"/>
-        </w:rPr>
-        <w:t xml:space="preserve">picked up </w:t>
-      </w:r>
-      <w:r>
-        <w:rPr>
-          <w:rFonts w:ascii="Times New Roman" w:hAnsi="Times New Roman" w:cs="Times New Roman"/>
-          <w:color w:val="BFBFBF" w:themeColor="background1" w:themeShade="BF"/>
-        </w:rPr>
-        <w:t xml:space="preserve">in ghost form. </w:t>
-      </w:r>
-    </w:p>
-    <w:p>
-      <w:pPr>
-        <w:pStyle w:val="ListParagraph"/>
-        <w:numPr>
-          <w:ilvl w:val="0"/>
-          <w:numId w:val="2"/>
-        </w:numPr>
-        <w:spacing w:after="0" w:line="240" w:lineRule="auto"/>
-        <w:rPr>
-          <w:rFonts w:ascii="Times New Roman" w:hAnsi="Times New Roman" w:cs="Times New Roman"/>
-        </w:rPr>
-      </w:pPr>
-      <w:r>
-        <w:rPr>
-          <w:rFonts w:ascii="Times New Roman" w:hAnsi="Times New Roman" w:cs="Times New Roman"/>
-        </w:rPr>
-        <w:t xml:space="preserve">HUD/UI elements: </w:t>
-      </w:r>
-      <w:r>
-        <w:rPr>
-          <w:rFonts w:ascii="Times New Roman" w:hAnsi="Times New Roman" w:cs="Times New Roman"/>
-          <w:b/>
-          <w:color w:val="E36C0A" w:themeColor="accent6" w:themeShade="BF"/>
-        </w:rPr>
-        <w:t xml:space="preserve">current ability set, </w:t>
-      </w:r>
-      <w:r>
-        <w:rPr>
-          <w:rFonts w:ascii="Times New Roman" w:hAnsi="Times New Roman" w:cs="Times New Roman"/>
-          <w:color w:val="BFBFBF" w:themeColor="background1" w:themeShade="BF"/>
-        </w:rPr>
-        <w:t>soul collection,</w:t>
-      </w:r>
-      <w:r>
-        <w:rPr>
-          <w:rFonts w:ascii="Times New Roman" w:hAnsi="Times New Roman" w:cs="Times New Roman"/>
-          <w:b/>
-          <w:color w:val="BFBFBF" w:themeColor="background1" w:themeShade="BF"/>
-        </w:rPr>
-        <w:t xml:space="preserve"> </w:t>
-      </w:r>
-      <w:r>
-        <w:rPr>
-          <w:rFonts w:ascii="Times New Roman" w:hAnsi="Times New Roman" w:cs="Times New Roman"/>
-          <w:color w:val="BFBFBF" w:themeColor="background1" w:themeShade="BF"/>
-        </w:rPr>
-        <w:t>souls total</w:t>
-      </w:r>
-    </w:p>
-    <w:p>
-      <w:pPr>
-        <w:spacing w:after="0" w:line="240" w:lineRule="auto"/>
-        <w:rPr>
-          <w:rFonts w:ascii="Times New Roman" w:hAnsi="Times New Roman" w:cs="Times New Roman"/>
-        </w:rPr>
-      </w:pPr>
-    </w:p>
-    <w:p>
-      <w:pPr>
-        <w:pStyle w:val="ListParagraph"/>
-        <w:numPr>
-          <w:ilvl w:val="0"/>
-          <w:numId w:val="1"/>
-        </w:numPr>
-        <w:spacing w:after="0" w:line="240" w:lineRule="auto"/>
-        <w:rPr>
-          <w:rFonts w:ascii="Times New Roman" w:hAnsi="Times New Roman" w:cs="Times New Roman"/>
-        </w:rPr>
-      </w:pPr>
-      <w:r>
-        <w:rPr>
-          <w:rFonts w:ascii="Times New Roman" w:hAnsi="Times New Roman" w:cs="Times New Roman"/>
-        </w:rPr>
-        <w:t>Ghost ability upgrades:</w:t>
-      </w:r>
-    </w:p>
-    <w:p>
-      <w:pPr>
-        <w:pStyle w:val="ListParagraph"/>
-        <w:numPr>
-          <w:ilvl w:val="1"/>
-          <w:numId w:val="3"/>
-        </w:numPr>
-        <w:spacing w:after="0" w:line="240" w:lineRule="auto"/>
-        <w:rPr>
-          <w:rFonts w:ascii="Times New Roman" w:hAnsi="Times New Roman" w:cs="Times New Roman"/>
-        </w:rPr>
-      </w:pPr>
-      <w:r>
-        <w:rPr>
-          <w:rFonts w:ascii="Times New Roman" w:hAnsi="Times New Roman" w:cs="Times New Roman"/>
-        </w:rPr>
-        <w:t>Soul walk duration ( very short at first )</w:t>
-      </w:r>
-    </w:p>
-    <w:p>
-      <w:pPr>
-        <w:pStyle w:val="ListParagraph"/>
-        <w:numPr>
-          <w:ilvl w:val="2"/>
-          <w:numId w:val="3"/>
-        </w:numPr>
-        <w:spacing w:after="0" w:line="240" w:lineRule="auto"/>
-        <w:rPr>
-          <w:rFonts w:ascii="Times New Roman" w:hAnsi="Times New Roman" w:cs="Times New Roman"/>
-        </w:rPr>
-      </w:pPr>
-      <w:r>
-        <w:rPr>
-          <w:rFonts w:ascii="Times New Roman" w:hAnsi="Times New Roman" w:cs="Times New Roman"/>
-        </w:rPr>
-        <w:t>Increases with level ( no cost )</w:t>
-      </w:r>
-    </w:p>
-    <w:p>
-      <w:pPr>
-        <w:pStyle w:val="ListParagraph"/>
-        <w:numPr>
-          <w:ilvl w:val="1"/>
-          <w:numId w:val="3"/>
-        </w:numPr>
-        <w:spacing w:after="0" w:line="240" w:lineRule="auto"/>
-        <w:rPr>
-          <w:rFonts w:ascii="Times New Roman" w:hAnsi="Times New Roman" w:cs="Times New Roman"/>
-          <w:color w:val="BFBFBF" w:themeColor="background1" w:themeShade="BF"/>
-        </w:rPr>
-      </w:pPr>
-      <w:r>
-        <w:rPr>
-          <w:rFonts w:ascii="Times New Roman" w:hAnsi="Times New Roman" w:cs="Times New Roman"/>
-          <w:color w:val="BFBFBF" w:themeColor="background1" w:themeShade="BF"/>
-        </w:rPr>
-        <w:t xml:space="preserve">Base: Touch </w:t>
-      </w:r>
-      <w:r>
-        <w:rPr>
-          <w:rFonts w:ascii="Times New Roman" w:hAnsi="Times New Roman" w:cs="Times New Roman"/>
-          <w:color w:val="BFBFBF" w:themeColor="background1" w:themeShade="BF"/>
-        </w:rPr>
-        <w:t>leeches life</w:t>
-      </w:r>
-      <w:r>
-        <w:rPr>
-          <w:rFonts w:ascii="Times New Roman" w:hAnsi="Times New Roman" w:cs="Times New Roman"/>
-          <w:color w:val="BFBFBF" w:themeColor="background1" w:themeShade="BF"/>
-        </w:rPr>
-        <w:t xml:space="preserve"> ( first rank )</w:t>
-      </w:r>
-    </w:p>
-    <w:p>
-      <w:pPr>
-        <w:pStyle w:val="ListParagraph"/>
-        <w:numPr>
-          <w:ilvl w:val="1"/>
-          <w:numId w:val="3"/>
-        </w:numPr>
-        <w:spacing w:after="0" w:line="240" w:lineRule="auto"/>
-        <w:rPr>
-          <w:rFonts w:ascii="Times New Roman" w:hAnsi="Times New Roman" w:cs="Times New Roman"/>
-          <w:color w:val="BFBFBF" w:themeColor="background1" w:themeShade="BF"/>
-        </w:rPr>
-      </w:pPr>
-      <w:r>
-        <w:rPr>
-          <w:rFonts w:ascii="Times New Roman" w:hAnsi="Times New Roman" w:cs="Times New Roman"/>
-          <w:color w:val="BFBFBF" w:themeColor="background1" w:themeShade="BF"/>
-        </w:rPr>
-        <w:t>Touch possession (second rank )</w:t>
-      </w:r>
-    </w:p>
-    <w:p>
-      <w:pPr>
-        <w:pStyle w:val="ListParagraph"/>
-        <w:numPr>
-          <w:ilvl w:val="1"/>
-          <w:numId w:val="3"/>
-        </w:numPr>
-        <w:spacing w:after="0" w:line="240" w:lineRule="auto"/>
-        <w:rPr>
-          <w:rFonts w:ascii="Times New Roman" w:hAnsi="Times New Roman" w:cs="Times New Roman"/>
-          <w:color w:val="BFBFBF" w:themeColor="background1" w:themeShade="BF"/>
-        </w:rPr>
-      </w:pPr>
-      <w:r>
-        <w:rPr>
-          <w:rFonts w:ascii="Times New Roman" w:hAnsi="Times New Roman" w:cs="Times New Roman"/>
-          <w:color w:val="BFBFBF" w:themeColor="background1" w:themeShade="BF"/>
-        </w:rPr>
-        <w:t>Radial possession of nearest monster</w:t>
-      </w:r>
-      <w:r>
-        <w:rPr>
-          <w:rFonts w:ascii="Times New Roman" w:hAnsi="Times New Roman" w:cs="Times New Roman"/>
-          <w:color w:val="BFBFBF" w:themeColor="background1" w:themeShade="BF"/>
-        </w:rPr>
-        <w:t xml:space="preserve"> ( third rank )</w:t>
-      </w:r>
-    </w:p>
-    <w:p>
-      <w:pPr>
-        <w:pStyle w:val="ListParagraph"/>
-        <w:numPr>
-          <w:ilvl w:val="1"/>
-          <w:numId w:val="3"/>
-        </w:numPr>
-        <w:spacing w:after="0" w:line="240" w:lineRule="auto"/>
-        <w:rPr>
-          <w:rFonts w:ascii="Times New Roman" w:hAnsi="Times New Roman" w:cs="Times New Roman"/>
-          <w:color w:val="BFBFBF" w:themeColor="background1" w:themeShade="BF"/>
-        </w:rPr>
-      </w:pPr>
-      <w:r>
-        <w:rPr>
-          <w:rFonts w:ascii="Times New Roman" w:hAnsi="Times New Roman" w:cs="Times New Roman"/>
-          <w:color w:val="BFBFBF" w:themeColor="background1" w:themeShade="BF"/>
-        </w:rPr>
-        <w:t>Targeted possession ( fourth rank )</w:t>
-      </w:r>
-    </w:p>
-    <w:p>
-      <w:pPr>
-        <w:pStyle w:val="ListParagraph"/>
-        <w:numPr>
-          <w:ilvl w:val="1"/>
-          <w:numId w:val="3"/>
-        </w:numPr>
-        <w:spacing w:after="0" w:line="240" w:lineRule="auto"/>
-        <w:rPr>
-          <w:rFonts w:ascii="Times New Roman" w:hAnsi="Times New Roman" w:cs="Times New Roman"/>
-          <w:color w:val="BFBFBF" w:themeColor="background1" w:themeShade="BF"/>
-        </w:rPr>
-      </w:pPr>
-      <w:r>
-        <w:rPr>
-          <w:rFonts w:ascii="Times New Roman" w:hAnsi="Times New Roman" w:cs="Times New Roman"/>
-          <w:color w:val="BFBFBF" w:themeColor="background1" w:themeShade="BF"/>
-        </w:rPr>
-        <w:t xml:space="preserve">Detect Life ( benign </w:t>
-      </w:r>
-      <w:r>
-        <w:rPr>
-          <w:rFonts w:ascii="Times New Roman" w:hAnsi="Times New Roman" w:cs="Times New Roman"/>
-          <w:color w:val="BFBFBF" w:themeColor="background1" w:themeShade="BF"/>
-        </w:rPr>
-        <w:t>BFG</w:t>
-      </w:r>
-      <w:r>
-        <w:rPr>
-          <w:rFonts w:ascii="Times New Roman" w:hAnsi="Times New Roman" w:cs="Times New Roman"/>
-          <w:color w:val="BFBFBF" w:themeColor="background1" w:themeShade="BF"/>
-        </w:rPr>
-        <w:t xml:space="preserve"> laser points to all monster</w:t>
-      </w:r>
-      <w:r>
-        <w:rPr>
-          <w:rFonts w:ascii="Times New Roman" w:hAnsi="Times New Roman" w:cs="Times New Roman"/>
-          <w:color w:val="BFBFBF" w:themeColor="background1" w:themeShade="BF"/>
-        </w:rPr>
-        <w:t>s</w:t>
-      </w:r>
-      <w:r>
-        <w:rPr>
-          <w:rFonts w:ascii="Times New Roman" w:hAnsi="Times New Roman" w:cs="Times New Roman"/>
-          <w:color w:val="BFBFBF" w:themeColor="background1" w:themeShade="BF"/>
-        </w:rPr>
-        <w:t xml:space="preserve"> in range )</w:t>
-      </w:r>
-    </w:p>
-    <w:p>
-      <w:pPr>
-        <w:pStyle w:val="ListParagraph"/>
-        <w:numPr>
-          <w:ilvl w:val="1"/>
-          <w:numId w:val="3"/>
-        </w:numPr>
-        <w:spacing w:after="0" w:line="240" w:lineRule="auto"/>
-        <w:rPr>
-          <w:rFonts w:ascii="Times New Roman" w:hAnsi="Times New Roman" w:cs="Times New Roman"/>
-        </w:rPr>
-      </w:pPr>
-      <w:r>
-        <w:rPr>
-          <w:rFonts w:ascii="Times New Roman" w:hAnsi="Times New Roman" w:cs="Times New Roman"/>
-        </w:rPr>
-        <w:t>Fly</w:t>
-      </w:r>
-    </w:p>
-    <w:p>
-      <w:pPr>
-        <w:pStyle w:val="ListParagraph"/>
-        <w:numPr>
-          <w:ilvl w:val="1"/>
-          <w:numId w:val="3"/>
-        </w:numPr>
-        <w:spacing w:after="0" w:line="240" w:lineRule="auto"/>
-        <w:rPr>
-          <w:rFonts w:ascii="Times New Roman" w:hAnsi="Times New Roman" w:cs="Times New Roman"/>
-          <w:color w:val="BFBFBF" w:themeColor="background1" w:themeShade="BF"/>
-        </w:rPr>
-      </w:pPr>
-      <w:r>
-        <w:rPr>
-          <w:rFonts w:ascii="Times New Roman" w:hAnsi="Times New Roman" w:cs="Times New Roman"/>
-          <w:color w:val="BFBFBF" w:themeColor="background1" w:themeShade="BF"/>
-        </w:rPr>
-        <w:t>Pull freed souls in range</w:t>
-      </w:r>
-    </w:p>
-    <w:p>
-      <w:pPr>
-        <w:pStyle w:val="ListParagraph"/>
-        <w:numPr>
-          <w:ilvl w:val="1"/>
-          <w:numId w:val="3"/>
-        </w:numPr>
-        <w:spacing w:after="0" w:line="240" w:lineRule="auto"/>
-        <w:rPr>
-          <w:rFonts w:ascii="Times New Roman" w:hAnsi="Times New Roman" w:cs="Times New Roman"/>
-          <w:color w:val="BFBFBF" w:themeColor="background1" w:themeShade="BF"/>
-        </w:rPr>
-      </w:pPr>
-      <w:r>
-        <w:rPr>
-          <w:rFonts w:ascii="Times New Roman" w:hAnsi="Times New Roman" w:cs="Times New Roman"/>
-          <w:color w:val="BFBFBF" w:themeColor="background1" w:themeShade="BF"/>
-        </w:rPr>
-        <w:t xml:space="preserve">Rip souls from </w:t>
-      </w:r>
-      <w:r>
-        <w:rPr>
-          <w:rFonts w:ascii="Times New Roman" w:hAnsi="Times New Roman" w:cs="Times New Roman"/>
-          <w:color w:val="BFBFBF" w:themeColor="background1" w:themeShade="BF"/>
-        </w:rPr>
-        <w:t xml:space="preserve">all nearby </w:t>
-      </w:r>
-      <w:r>
-        <w:rPr>
-          <w:rFonts w:ascii="Times New Roman" w:hAnsi="Times New Roman" w:cs="Times New Roman"/>
-          <w:color w:val="BFBFBF" w:themeColor="background1" w:themeShade="BF"/>
-        </w:rPr>
-        <w:t>living monsters</w:t>
-      </w:r>
-      <w:r>
-        <w:rPr>
-          <w:rFonts w:ascii="Times New Roman" w:hAnsi="Times New Roman" w:cs="Times New Roman"/>
-          <w:color w:val="BFBFBF" w:themeColor="background1" w:themeShade="BF"/>
-        </w:rPr>
-        <w:t xml:space="preserve"> ( </w:t>
-      </w:r>
-      <w:r>
-        <w:rPr>
-          <w:rFonts w:ascii="Times New Roman" w:hAnsi="Times New Roman" w:cs="Times New Roman"/>
-          <w:color w:val="BFBFBF" w:themeColor="background1" w:themeShade="BF"/>
-        </w:rPr>
-        <w:t>instant</w:t>
-      </w:r>
-      <w:r>
-        <w:rPr>
-          <w:rFonts w:ascii="Times New Roman" w:hAnsi="Times New Roman" w:cs="Times New Roman"/>
-          <w:color w:val="BFBFBF" w:themeColor="background1" w:themeShade="BF"/>
-        </w:rPr>
-        <w:t>-kills )</w:t>
-      </w:r>
-    </w:p>
-    <w:p>
-      <w:pPr>
-        <w:pStyle w:val="ListParagraph"/>
-        <w:numPr>
-          <w:ilvl w:val="0"/>
-          <w:numId w:val="1"/>
-        </w:numPr>
-        <w:spacing w:after="0" w:line="240" w:lineRule="auto"/>
-        <w:rPr>
-          <w:rFonts w:ascii="Times New Roman" w:hAnsi="Times New Roman" w:cs="Times New Roman"/>
-        </w:rPr>
-      </w:pPr>
-      <w:r>
-        <w:rPr>
-          <w:rFonts w:ascii="Times New Roman" w:hAnsi="Times New Roman" w:cs="Times New Roman"/>
-        </w:rPr>
-        <w:t>Host ability upgrades:</w:t>
-      </w:r>
-    </w:p>
-    <w:p>
-      <w:pPr>
-        <w:pStyle w:val="ListParagraph"/>
-        <w:numPr>
-          <w:ilvl w:val="1"/>
-          <w:numId w:val="4"/>
-        </w:numPr>
-        <w:spacing w:after="0" w:line="240" w:lineRule="auto"/>
-        <w:rPr>
-          <w:rFonts w:ascii="Times New Roman" w:hAnsi="Times New Roman" w:cs="Times New Roman"/>
-        </w:rPr>
-      </w:pPr>
-      <w:r>
-        <w:rPr>
-          <w:rFonts w:ascii="Times New Roman" w:hAnsi="Times New Roman" w:cs="Times New Roman"/>
-        </w:rPr>
-        <w:t>Possession d</w:t>
-      </w:r>
-      <w:r>
-        <w:rPr>
-          <w:rFonts w:ascii="Times New Roman" w:hAnsi="Times New Roman" w:cs="Times New Roman"/>
-        </w:rPr>
-        <w:t>uration ( very short at first )</w:t>
-      </w:r>
-    </w:p>
-    <w:p>
-      <w:pPr>
-        <w:pStyle w:val="ListParagraph"/>
-        <w:numPr>
-          <w:ilvl w:val="2"/>
-          <w:numId w:val="4"/>
-        </w:numPr>
-        <w:spacing w:after="0" w:line="240" w:lineRule="auto"/>
-        <w:rPr>
-          <w:rFonts w:ascii="Times New Roman" w:hAnsi="Times New Roman" w:cs="Times New Roman"/>
-        </w:rPr>
-      </w:pPr>
-      <w:r>
-        <w:rPr>
-          <w:rFonts w:ascii="Times New Roman" w:hAnsi="Times New Roman" w:cs="Times New Roman"/>
-        </w:rPr>
-        <w:t>Proportional to level/monster-health ( tougher are harder to sustain )</w:t>
-      </w:r>
-    </w:p>
-    <w:p>
-      <w:pPr>
-        <w:pStyle w:val="ListParagraph"/>
-        <w:numPr>
-          <w:ilvl w:val="2"/>
-          <w:numId w:val="4"/>
-        </w:numPr>
-        <w:spacing w:after="0" w:line="240" w:lineRule="auto"/>
-        <w:rPr>
-          <w:rFonts w:ascii="Times New Roman" w:hAnsi="Times New Roman" w:cs="Times New Roman"/>
-        </w:rPr>
-      </w:pPr>
-      <w:r>
-        <w:rPr>
-          <w:rFonts w:ascii="Times New Roman" w:hAnsi="Times New Roman" w:cs="Times New Roman"/>
-        </w:rPr>
-        <w:t xml:space="preserve">Drains </w:t>
-      </w:r>
-      <w:proofErr w:type="spellStart"/>
-      <w:r>
-        <w:rPr>
-          <w:rFonts w:ascii="Times New Roman" w:hAnsi="Times New Roman" w:cs="Times New Roman"/>
-          <w:i/>
-        </w:rPr>
-        <w:t>pool_of_souls</w:t>
-      </w:r>
-      <w:proofErr w:type="spellEnd"/>
-      <w:r>
-        <w:rPr>
-          <w:rFonts w:ascii="Times New Roman" w:hAnsi="Times New Roman" w:cs="Times New Roman"/>
-        </w:rPr>
-        <w:t xml:space="preserve"> quicker</w:t>
-      </w:r>
-    </w:p>
-    <w:p>
-      <w:pPr>
-        <w:pStyle w:val="ListParagraph"/>
-        <w:numPr>
-          <w:ilvl w:val="1"/>
-          <w:numId w:val="4"/>
-        </w:numPr>
-        <w:spacing w:after="0" w:line="240" w:lineRule="auto"/>
-        <w:rPr>
-          <w:rFonts w:ascii="Times New Roman" w:hAnsi="Times New Roman" w:cs="Times New Roman"/>
-          <w:color w:val="BFBFBF" w:themeColor="background1" w:themeShade="BF"/>
-        </w:rPr>
-      </w:pPr>
-      <w:r>
-        <w:rPr>
-          <w:rFonts w:ascii="Times New Roman" w:hAnsi="Times New Roman" w:cs="Times New Roman"/>
-          <w:color w:val="BFBFBF" w:themeColor="background1" w:themeShade="BF"/>
-        </w:rPr>
-        <w:t xml:space="preserve">Base: </w:t>
-      </w:r>
-      <w:r>
-        <w:rPr>
-          <w:rFonts w:ascii="Times New Roman" w:hAnsi="Times New Roman" w:cs="Times New Roman"/>
-          <w:color w:val="BFBFBF" w:themeColor="background1" w:themeShade="BF"/>
-        </w:rPr>
-        <w:t xml:space="preserve">Host control </w:t>
-      </w:r>
-      <w:r>
-        <w:rPr>
-          <w:rFonts w:ascii="Times New Roman" w:hAnsi="Times New Roman" w:cs="Times New Roman"/>
-          <w:color w:val="BFBFBF" w:themeColor="background1" w:themeShade="BF"/>
-        </w:rPr>
-        <w:t xml:space="preserve">( </w:t>
-      </w:r>
-      <w:r>
-        <w:rPr>
-          <w:rFonts w:ascii="Times New Roman" w:hAnsi="Times New Roman" w:cs="Times New Roman"/>
-          <w:color w:val="BFBFBF" w:themeColor="background1" w:themeShade="BF"/>
-        </w:rPr>
-        <w:t>rodeo-</w:t>
-      </w:r>
-      <w:r>
-        <w:rPr>
-          <w:rFonts w:ascii="Times New Roman" w:hAnsi="Times New Roman" w:cs="Times New Roman"/>
-          <w:color w:val="BFBFBF" w:themeColor="background1" w:themeShade="BF"/>
-        </w:rPr>
-        <w:t>s</w:t>
-      </w:r>
-      <w:r>
-        <w:rPr>
-          <w:rFonts w:ascii="Times New Roman" w:hAnsi="Times New Roman" w:cs="Times New Roman"/>
-          <w:color w:val="BFBFBF" w:themeColor="background1" w:themeShade="BF"/>
-        </w:rPr>
-        <w:t xml:space="preserve">tyle </w:t>
-      </w:r>
-      <w:r>
-        <w:rPr>
-          <w:rFonts w:ascii="Times New Roman" w:hAnsi="Times New Roman" w:cs="Times New Roman"/>
-          <w:color w:val="BFBFBF" w:themeColor="background1" w:themeShade="BF"/>
-        </w:rPr>
-        <w:t>)</w:t>
-      </w:r>
-    </w:p>
-    <w:p>
-      <w:pPr>
-        <w:pStyle w:val="ListParagraph"/>
-        <w:numPr>
-          <w:ilvl w:val="1"/>
-          <w:numId w:val="4"/>
-        </w:numPr>
-        <w:spacing w:after="0" w:line="240" w:lineRule="auto"/>
-        <w:rPr>
-          <w:rFonts w:ascii="Times New Roman" w:hAnsi="Times New Roman" w:cs="Times New Roman"/>
-          <w:color w:val="BFBFBF" w:themeColor="background1" w:themeShade="BF"/>
-        </w:rPr>
-      </w:pPr>
-      <w:r>
-        <w:rPr>
-          <w:rFonts w:ascii="Times New Roman" w:hAnsi="Times New Roman" w:cs="Times New Roman"/>
-          <w:color w:val="BFBFBF" w:themeColor="background1" w:themeShade="BF"/>
-        </w:rPr>
-        <w:t>Host control ( precision )</w:t>
-      </w:r>
-    </w:p>
-    <w:p>
-      <w:pPr>
-        <w:pStyle w:val="ListParagraph"/>
-        <w:numPr>
-          <w:ilvl w:val="1"/>
-          <w:numId w:val="4"/>
-        </w:numPr>
-        <w:spacing w:after="0" w:line="240" w:lineRule="auto"/>
-        <w:rPr>
-          <w:rFonts w:ascii="Times New Roman" w:hAnsi="Times New Roman" w:cs="Times New Roman"/>
-        </w:rPr>
-      </w:pPr>
-      <w:r>
-        <w:rPr>
-          <w:rFonts w:ascii="Times New Roman" w:hAnsi="Times New Roman" w:cs="Times New Roman"/>
-          <w:color w:val="BFBFBF" w:themeColor="background1" w:themeShade="BF"/>
-        </w:rPr>
-        <w:t xml:space="preserve">Obliterate host </w:t>
-      </w:r>
-      <w:r>
-        <w:rPr>
-          <w:rFonts w:ascii="Times New Roman" w:hAnsi="Times New Roman" w:cs="Times New Roman"/>
-        </w:rPr>
-        <w:t xml:space="preserve">( and scare nearby </w:t>
-      </w:r>
-      <w:r>
-        <w:rPr>
-          <w:rFonts w:ascii="Times New Roman" w:hAnsi="Times New Roman" w:cs="Times New Roman"/>
-        </w:rPr>
-        <w:t xml:space="preserve">monsters [set move to run] </w:t>
-      </w:r>
-      <w:r>
-        <w:rPr>
-          <w:rFonts w:ascii="Times New Roman" w:hAnsi="Times New Roman" w:cs="Times New Roman"/>
-        </w:rPr>
-        <w:t>)</w:t>
-      </w:r>
-    </w:p>
-    <w:p>
-      <w:pPr>
-        <w:pStyle w:val="ListParagraph"/>
-        <w:numPr>
-          <w:ilvl w:val="1"/>
-          <w:numId w:val="4"/>
-        </w:numPr>
-        <w:spacing w:after="0" w:line="240" w:lineRule="auto"/>
-        <w:rPr>
-          <w:rFonts w:ascii="Times New Roman" w:hAnsi="Times New Roman" w:cs="Times New Roman"/>
-        </w:rPr>
-      </w:pPr>
-      <w:r>
-        <w:rPr>
-          <w:rFonts w:ascii="Times New Roman" w:hAnsi="Times New Roman" w:cs="Times New Roman"/>
-        </w:rPr>
-        <w:t xml:space="preserve">Recruit monster followers that </w:t>
-      </w:r>
-      <w:r>
-        <w:rPr>
-          <w:rFonts w:ascii="Times New Roman" w:hAnsi="Times New Roman" w:cs="Times New Roman"/>
-        </w:rPr>
-        <w:t>attack</w:t>
-      </w:r>
-      <w:r>
-        <w:rPr>
-          <w:rFonts w:ascii="Times New Roman" w:hAnsi="Times New Roman" w:cs="Times New Roman"/>
-        </w:rPr>
-        <w:t xml:space="preserve"> other monsters.</w:t>
-      </w:r>
-    </w:p>
-    <w:p>
-      <w:pPr>
-        <w:pStyle w:val="ListParagraph"/>
-        <w:numPr>
-          <w:ilvl w:val="1"/>
-          <w:numId w:val="4"/>
-        </w:numPr>
-        <w:spacing w:after="0" w:line="240" w:lineRule="auto"/>
-        <w:rPr>
-          <w:rFonts w:ascii="Times New Roman" w:hAnsi="Times New Roman" w:cs="Times New Roman"/>
-        </w:rPr>
-      </w:pPr>
-      <w:r>
-        <w:rPr>
-          <w:rFonts w:ascii="Times New Roman" w:hAnsi="Times New Roman" w:cs="Times New Roman"/>
-        </w:rPr>
-        <w:t>Transform the ho</w:t>
-      </w:r>
-      <w:r>
-        <w:rPr>
-          <w:rFonts w:ascii="Times New Roman" w:hAnsi="Times New Roman" w:cs="Times New Roman"/>
-        </w:rPr>
-        <w:t>st into a more powerful monster ( one higher</w:t>
-      </w:r>
-      <w:r>
-        <w:rPr>
-          <w:rFonts w:ascii="Times New Roman" w:hAnsi="Times New Roman" w:cs="Times New Roman"/>
-        </w:rPr>
-        <w:t>,</w:t>
-      </w:r>
-      <w:r>
-        <w:rPr>
-          <w:rFonts w:ascii="Times New Roman" w:hAnsi="Times New Roman" w:cs="Times New Roman"/>
-        </w:rPr>
-        <w:t xml:space="preserve"> up to </w:t>
-      </w:r>
-      <w:r>
-        <w:rPr>
-          <w:rFonts w:ascii="Times New Roman" w:hAnsi="Times New Roman" w:cs="Times New Roman"/>
-        </w:rPr>
-        <w:t xml:space="preserve">current </w:t>
-      </w:r>
-      <w:r>
-        <w:rPr>
-          <w:rFonts w:ascii="Times New Roman" w:hAnsi="Times New Roman" w:cs="Times New Roman"/>
-        </w:rPr>
-        <w:t>level )</w:t>
-      </w:r>
-    </w:p>
-    <w:p>
-      <w:pPr>
-        <w:pStyle w:val="ListParagraph"/>
-        <w:numPr>
-          <w:ilvl w:val="0"/>
-          <w:numId w:val="1"/>
-        </w:numPr>
-        <w:spacing w:after="0" w:line="240" w:lineRule="auto"/>
-        <w:rPr>
-          <w:rFonts w:ascii="Times New Roman" w:hAnsi="Times New Roman" w:cs="Times New Roman"/>
-        </w:rPr>
-      </w:pPr>
-      <w:r>
-        <w:rPr>
-          <w:rFonts w:ascii="Times New Roman" w:hAnsi="Times New Roman" w:cs="Times New Roman"/>
-        </w:rPr>
-        <w:t>Player body ( husk ) upgrades:</w:t>
-      </w:r>
-    </w:p>
-    <w:p>
-      <w:pPr>
-        <w:pStyle w:val="ListParagraph"/>
-        <w:numPr>
-          <w:ilvl w:val="1"/>
-          <w:numId w:val="5"/>
-        </w:numPr>
-        <w:spacing w:after="0" w:line="240" w:lineRule="auto"/>
-        <w:rPr>
-          <w:rFonts w:ascii="Times New Roman" w:hAnsi="Times New Roman" w:cs="Times New Roman"/>
-          <w:color w:val="BFBFBF" w:themeColor="background1" w:themeShade="BF"/>
-        </w:rPr>
-      </w:pPr>
-      <w:r>
-        <w:rPr>
-          <w:rFonts w:ascii="Times New Roman" w:hAnsi="Times New Roman" w:cs="Times New Roman"/>
-          <w:color w:val="BFBFBF" w:themeColor="background1" w:themeShade="BF"/>
-        </w:rPr>
-        <w:t xml:space="preserve">Base: </w:t>
-      </w:r>
-      <w:r>
-        <w:rPr>
-          <w:rFonts w:ascii="Times New Roman" w:hAnsi="Times New Roman" w:cs="Times New Roman"/>
-          <w:color w:val="BFBFBF" w:themeColor="background1" w:themeShade="BF"/>
-        </w:rPr>
-        <w:t>Husk transfers all damage to player directly</w:t>
-      </w:r>
-    </w:p>
-    <w:p>
-      <w:pPr>
-        <w:pStyle w:val="ListParagraph"/>
-        <w:numPr>
-          <w:ilvl w:val="1"/>
-          <w:numId w:val="5"/>
-        </w:numPr>
-        <w:spacing w:after="0" w:line="240" w:lineRule="auto"/>
-        <w:rPr>
-          <w:rFonts w:ascii="Times New Roman" w:hAnsi="Times New Roman" w:cs="Times New Roman"/>
-          <w:color w:val="BFBFBF" w:themeColor="background1" w:themeShade="BF"/>
-        </w:rPr>
-      </w:pPr>
-      <w:r>
-        <w:rPr>
-          <w:rFonts w:ascii="Times New Roman" w:hAnsi="Times New Roman" w:cs="Times New Roman"/>
-          <w:color w:val="BFBFBF" w:themeColor="background1" w:themeShade="BF"/>
-        </w:rPr>
-        <w:t>Transfer damage to host instead</w:t>
-      </w:r>
-      <w:r>
-        <w:rPr>
-          <w:rFonts w:ascii="Times New Roman" w:hAnsi="Times New Roman" w:cs="Times New Roman"/>
-          <w:color w:val="BFBFBF" w:themeColor="background1" w:themeShade="BF"/>
-        </w:rPr>
-        <w:t xml:space="preserve"> of player</w:t>
-      </w:r>
-    </w:p>
-    <w:p>
-      <w:pPr>
-        <w:pStyle w:val="ListParagraph"/>
-        <w:numPr>
-          <w:ilvl w:val="1"/>
-          <w:numId w:val="5"/>
-        </w:numPr>
-        <w:spacing w:after="0" w:line="240" w:lineRule="auto"/>
-        <w:rPr>
-          <w:rFonts w:ascii="Times New Roman" w:hAnsi="Times New Roman" w:cs="Times New Roman"/>
-        </w:rPr>
-      </w:pPr>
-      <w:r>
-        <w:rPr>
-          <w:rFonts w:ascii="Times New Roman" w:hAnsi="Times New Roman" w:cs="Times New Roman"/>
-        </w:rPr>
-        <w:t xml:space="preserve">Regenerating </w:t>
-      </w:r>
-      <w:r>
-        <w:rPr>
-          <w:rFonts w:ascii="Times New Roman" w:hAnsi="Times New Roman" w:cs="Times New Roman"/>
-        </w:rPr>
-        <w:t>Soul shield ( zero d</w:t>
-      </w:r>
-      <w:r>
-        <w:rPr>
-          <w:rFonts w:ascii="Times New Roman" w:hAnsi="Times New Roman" w:cs="Times New Roman"/>
-        </w:rPr>
-        <w:t>amage transfer for given amount; item</w:t>
-      </w:r>
-      <w:r>
-        <w:rPr>
-          <w:rFonts w:ascii="Times New Roman" w:hAnsi="Times New Roman" w:cs="Times New Roman"/>
-        </w:rPr>
-        <w:t>s orbit</w:t>
-      </w:r>
-      <w:r>
-        <w:rPr>
-          <w:rFonts w:ascii="Times New Roman" w:hAnsi="Times New Roman" w:cs="Times New Roman"/>
-        </w:rPr>
-        <w:t xml:space="preserve"> husk </w:t>
-      </w:r>
-      <w:r>
-        <w:rPr>
-          <w:rFonts w:ascii="Times New Roman" w:hAnsi="Times New Roman" w:cs="Times New Roman"/>
-        </w:rPr>
-        <w:t>)</w:t>
-      </w:r>
-    </w:p>
-    <w:p>
-      <w:pPr>
-        <w:pStyle w:val="ListParagraph"/>
-        <w:numPr>
-          <w:ilvl w:val="1"/>
-          <w:numId w:val="5"/>
-        </w:numPr>
-        <w:spacing w:after="0" w:line="240" w:lineRule="auto"/>
-        <w:rPr>
-          <w:rFonts w:ascii="Times New Roman" w:hAnsi="Times New Roman" w:cs="Times New Roman"/>
-          <w:color w:val="BFBFBF" w:themeColor="background1" w:themeShade="BF"/>
-        </w:rPr>
-      </w:pPr>
-      <w:r>
-        <w:rPr>
-          <w:rFonts w:ascii="Times New Roman" w:hAnsi="Times New Roman" w:cs="Times New Roman"/>
-          <w:color w:val="BFBFBF" w:themeColor="background1" w:themeShade="BF"/>
-        </w:rPr>
-        <w:t xml:space="preserve">Teleport </w:t>
-      </w:r>
-      <w:r>
-        <w:rPr>
-          <w:rFonts w:ascii="Times New Roman" w:hAnsi="Times New Roman" w:cs="Times New Roman"/>
-          <w:color w:val="BFBFBF" w:themeColor="background1" w:themeShade="BF"/>
-        </w:rPr>
-        <w:t>Husk to Soul Location</w:t>
-      </w:r>
     </w:p>
     <w:sectPr>
       <w:pgSz w:w="12240" w:h="15840"/>
@@ -1653,7 +1645,7 @@
   <w:abstractNum w:abstractNumId="5">
     <w:nsid w:val="653036F1"/>
     <w:multiLevelType w:val="hybridMultilevel"/>
-    <w:tmpl w:val="0AD63224"/>
+    <w:tmpl w:val="1EF4C48E"/>
     <w:lvl w:ilvl="0" w:tplc="04090001">
       <w:start w:val="1"/>
       <w:numFmt w:val="bullet"/>

</xml_diff>

<commit_message>
finalized hud popups, added function headers for host-speak, transform host, and soul-shield, play-tested
</commit_message>
<xml_diff>
--- a/documents/Freehill Q2 Mod Abstract.docx
+++ b/documents/Freehill Q2 Mod Abstract.docx
@@ -124,36 +124,48 @@
       <w:r>
         <w:rPr>
           <w:rFonts w:ascii="Times New Roman" w:hAnsi="Times New Roman" w:cs="Times New Roman"/>
-        </w:rPr>
-        <w:t>no</w:t>
-      </w:r>
-      <w:proofErr w:type="gramEnd"/>
-      <w:r>
-        <w:rPr>
-          <w:rFonts w:ascii="Times New Roman" w:hAnsi="Times New Roman" w:cs="Times New Roman"/>
-        </w:rPr>
-        <w:t xml:space="preserve"> </w:t>
-      </w:r>
-      <w:r>
-        <w:rPr>
-          <w:rFonts w:ascii="Times New Roman" w:hAnsi="Times New Roman" w:cs="Times New Roman"/>
-        </w:rPr>
-        <w:t xml:space="preserve">normal weapons, </w:t>
-      </w:r>
-      <w:r>
-        <w:rPr>
-          <w:rFonts w:ascii="Times New Roman" w:hAnsi="Times New Roman" w:cs="Times New Roman"/>
           <w:b/>
           <w:color w:val="FF0000"/>
         </w:rPr>
-        <w:t>third person</w:t>
-      </w:r>
+        <w:t>no</w:t>
+      </w:r>
+      <w:proofErr w:type="gramEnd"/>
       <w:r>
         <w:rPr>
           <w:rFonts w:ascii="Times New Roman" w:hAnsi="Times New Roman" w:cs="Times New Roman"/>
           <w:b/>
           <w:color w:val="FF0000"/>
         </w:rPr>
+        <w:t xml:space="preserve"> </w:t>
+      </w:r>
+      <w:r>
+        <w:rPr>
+          <w:rFonts w:ascii="Times New Roman" w:hAnsi="Times New Roman" w:cs="Times New Roman"/>
+          <w:b/>
+          <w:color w:val="FF0000"/>
+        </w:rPr>
+        <w:t>normal weapons</w:t>
+      </w:r>
+      <w:r>
+        <w:rPr>
+          <w:rFonts w:ascii="Times New Roman" w:hAnsi="Times New Roman" w:cs="Times New Roman"/>
+        </w:rPr>
+        <w:t xml:space="preserve">, </w:t>
+      </w:r>
+      <w:r>
+        <w:rPr>
+          <w:rFonts w:ascii="Times New Roman" w:hAnsi="Times New Roman" w:cs="Times New Roman"/>
+          <w:b/>
+          <w:color w:val="FF0000"/>
+        </w:rPr>
+        <w:t>third person</w:t>
+      </w:r>
+      <w:r>
+        <w:rPr>
+          <w:rFonts w:ascii="Times New Roman" w:hAnsi="Times New Roman" w:cs="Times New Roman"/>
+          <w:b/>
+          <w:color w:val="FF0000"/>
+        </w:rPr>
         <w:t xml:space="preserve"> gameplay</w:t>
       </w:r>
       <w:r>
@@ -298,47 +310,636 @@
       <w:r>
         <w:rPr>
           <w:rFonts w:ascii="Times New Roman" w:hAnsi="Times New Roman" w:cs="Times New Roman"/>
+          <w:color w:val="BFBFBF" w:themeColor="background1" w:themeShade="BF"/>
         </w:rPr>
         <w:t xml:space="preserve">HUD/UI elements: </w:t>
       </w:r>
       <w:r>
+        <w:rPr>
+          <w:rFonts w:ascii="Times New Roman" w:hAnsi="Times New Roman" w:cs="Times New Roman"/>
+          <w:color w:val="BFBFBF" w:themeColor="background1" w:themeShade="BF"/>
+        </w:rPr>
+        <w:t>current ability set,</w:t>
+      </w:r>
+      <w:r>
+        <w:rPr>
+          <w:rFonts w:ascii="Times New Roman" w:hAnsi="Times New Roman" w:cs="Times New Roman"/>
+          <w:b/>
+          <w:color w:val="BFBFBF" w:themeColor="background1" w:themeShade="BF"/>
+        </w:rPr>
+        <w:t xml:space="preserve"> </w:t>
+      </w:r>
+      <w:r>
+        <w:rPr>
+          <w:rFonts w:ascii="Times New Roman" w:hAnsi="Times New Roman" w:cs="Times New Roman"/>
+          <w:color w:val="BFBFBF" w:themeColor="background1" w:themeShade="BF"/>
+        </w:rPr>
+        <w:t>soul collection,</w:t>
+      </w:r>
+      <w:r>
+        <w:rPr>
+          <w:rFonts w:ascii="Times New Roman" w:hAnsi="Times New Roman" w:cs="Times New Roman"/>
+          <w:b/>
+          <w:color w:val="BFBFBF" w:themeColor="background1" w:themeShade="BF"/>
+        </w:rPr>
+        <w:t xml:space="preserve"> </w:t>
+      </w:r>
+      <w:r>
+        <w:rPr>
+          <w:rFonts w:ascii="Times New Roman" w:hAnsi="Times New Roman" w:cs="Times New Roman"/>
+          <w:color w:val="BFBFBF" w:themeColor="background1" w:themeShade="BF"/>
+        </w:rPr>
+        <w:t>souls total</w:t>
+      </w:r>
+    </w:p>
+    <w:p>
+      <w:pPr>
+        <w:spacing w:after="0" w:line="240" w:lineRule="auto"/>
+        <w:rPr>
+          <w:rFonts w:ascii="Times New Roman" w:hAnsi="Times New Roman" w:cs="Times New Roman"/>
+        </w:rPr>
+      </w:pPr>
+    </w:p>
+    <w:p>
+      <w:pPr>
+        <w:pStyle w:val="ListParagraph"/>
+        <w:numPr>
+          <w:ilvl w:val="0"/>
+          <w:numId w:val="1"/>
+        </w:numPr>
+        <w:spacing w:after="0" w:line="240" w:lineRule="auto"/>
+        <w:rPr>
+          <w:rFonts w:ascii="Times New Roman" w:hAnsi="Times New Roman" w:cs="Times New Roman"/>
+        </w:rPr>
+      </w:pPr>
+      <w:r>
+        <w:rPr>
+          <w:rFonts w:ascii="Times New Roman" w:hAnsi="Times New Roman" w:cs="Times New Roman"/>
+        </w:rPr>
+        <w:t>Ghost ability upgrades:</w:t>
+      </w:r>
+    </w:p>
+    <w:p>
+      <w:pPr>
+        <w:pStyle w:val="ListParagraph"/>
+        <w:numPr>
+          <w:ilvl w:val="1"/>
+          <w:numId w:val="3"/>
+        </w:numPr>
+        <w:spacing w:after="0" w:line="240" w:lineRule="auto"/>
+        <w:rPr>
+          <w:rFonts w:ascii="Times New Roman" w:hAnsi="Times New Roman" w:cs="Times New Roman"/>
+        </w:rPr>
+      </w:pPr>
+      <w:r>
+        <w:rPr>
+          <w:rFonts w:ascii="Times New Roman" w:hAnsi="Times New Roman" w:cs="Times New Roman"/>
+        </w:rPr>
+        <w:t>Soul walk duration ( very short at first )</w:t>
+      </w:r>
+    </w:p>
+    <w:p>
+      <w:pPr>
+        <w:pStyle w:val="ListParagraph"/>
+        <w:numPr>
+          <w:ilvl w:val="2"/>
+          <w:numId w:val="3"/>
+        </w:numPr>
+        <w:spacing w:after="0" w:line="240" w:lineRule="auto"/>
+        <w:rPr>
+          <w:rFonts w:ascii="Times New Roman" w:hAnsi="Times New Roman" w:cs="Times New Roman"/>
+        </w:rPr>
+      </w:pPr>
+      <w:r>
+        <w:rPr>
+          <w:rFonts w:ascii="Times New Roman" w:hAnsi="Times New Roman" w:cs="Times New Roman"/>
+        </w:rPr>
+        <w:t>Increases with level ( no cost )</w:t>
+      </w:r>
+    </w:p>
+    <w:p>
+      <w:pPr>
+        <w:pStyle w:val="ListParagraph"/>
+        <w:numPr>
+          <w:ilvl w:val="1"/>
+          <w:numId w:val="3"/>
+        </w:numPr>
+        <w:spacing w:after="0" w:line="240" w:lineRule="auto"/>
+        <w:rPr>
+          <w:rFonts w:ascii="Times New Roman" w:hAnsi="Times New Roman" w:cs="Times New Roman"/>
+          <w:color w:val="BFBFBF" w:themeColor="background1" w:themeShade="BF"/>
+        </w:rPr>
+      </w:pPr>
+      <w:r>
+        <w:rPr>
+          <w:rFonts w:ascii="Times New Roman" w:hAnsi="Times New Roman" w:cs="Times New Roman"/>
+          <w:color w:val="BFBFBF" w:themeColor="background1" w:themeShade="BF"/>
+        </w:rPr>
+        <w:t xml:space="preserve">Base: Touch </w:t>
+      </w:r>
+      <w:r>
+        <w:rPr>
+          <w:rFonts w:ascii="Times New Roman" w:hAnsi="Times New Roman" w:cs="Times New Roman"/>
+          <w:color w:val="BFBFBF" w:themeColor="background1" w:themeShade="BF"/>
+        </w:rPr>
+        <w:t>leeches life</w:t>
+      </w:r>
+      <w:r>
+        <w:rPr>
+          <w:rFonts w:ascii="Times New Roman" w:hAnsi="Times New Roman" w:cs="Times New Roman"/>
+          <w:color w:val="BFBFBF" w:themeColor="background1" w:themeShade="BF"/>
+        </w:rPr>
+        <w:t xml:space="preserve"> ( first rank )</w:t>
+      </w:r>
+    </w:p>
+    <w:p>
+      <w:pPr>
+        <w:pStyle w:val="ListParagraph"/>
+        <w:numPr>
+          <w:ilvl w:val="1"/>
+          <w:numId w:val="3"/>
+        </w:numPr>
+        <w:spacing w:after="0" w:line="240" w:lineRule="auto"/>
+        <w:rPr>
+          <w:rFonts w:ascii="Times New Roman" w:hAnsi="Times New Roman" w:cs="Times New Roman"/>
+          <w:color w:val="BFBFBF" w:themeColor="background1" w:themeShade="BF"/>
+        </w:rPr>
+      </w:pPr>
+      <w:r>
+        <w:rPr>
+          <w:rFonts w:ascii="Times New Roman" w:hAnsi="Times New Roman" w:cs="Times New Roman"/>
+          <w:color w:val="BFBFBF" w:themeColor="background1" w:themeShade="BF"/>
+        </w:rPr>
+        <w:t>Touch possession (second rank )</w:t>
+      </w:r>
+    </w:p>
+    <w:p>
+      <w:pPr>
+        <w:pStyle w:val="ListParagraph"/>
+        <w:numPr>
+          <w:ilvl w:val="1"/>
+          <w:numId w:val="3"/>
+        </w:numPr>
+        <w:spacing w:after="0" w:line="240" w:lineRule="auto"/>
+        <w:rPr>
+          <w:rFonts w:ascii="Times New Roman" w:hAnsi="Times New Roman" w:cs="Times New Roman"/>
+          <w:color w:val="BFBFBF" w:themeColor="background1" w:themeShade="BF"/>
+        </w:rPr>
+      </w:pPr>
+      <w:r>
+        <w:rPr>
+          <w:rFonts w:ascii="Times New Roman" w:hAnsi="Times New Roman" w:cs="Times New Roman"/>
+          <w:color w:val="BFBFBF" w:themeColor="background1" w:themeShade="BF"/>
+        </w:rPr>
+        <w:t>Radial possession of nearest monster</w:t>
+      </w:r>
+      <w:r>
+        <w:rPr>
+          <w:rFonts w:ascii="Times New Roman" w:hAnsi="Times New Roman" w:cs="Times New Roman"/>
+          <w:color w:val="BFBFBF" w:themeColor="background1" w:themeShade="BF"/>
+        </w:rPr>
+        <w:t xml:space="preserve"> ( third rank )</w:t>
+      </w:r>
+    </w:p>
+    <w:p>
+      <w:pPr>
+        <w:pStyle w:val="ListParagraph"/>
+        <w:numPr>
+          <w:ilvl w:val="1"/>
+          <w:numId w:val="3"/>
+        </w:numPr>
+        <w:spacing w:after="0" w:line="240" w:lineRule="auto"/>
+        <w:rPr>
+          <w:rFonts w:ascii="Times New Roman" w:hAnsi="Times New Roman" w:cs="Times New Roman"/>
+          <w:color w:val="BFBFBF" w:themeColor="background1" w:themeShade="BF"/>
+        </w:rPr>
+      </w:pPr>
+      <w:r>
+        <w:rPr>
+          <w:rFonts w:ascii="Times New Roman" w:hAnsi="Times New Roman" w:cs="Times New Roman"/>
+          <w:color w:val="BFBFBF" w:themeColor="background1" w:themeShade="BF"/>
+        </w:rPr>
+        <w:t>Targeted possession ( fourth rank )</w:t>
+      </w:r>
+    </w:p>
+    <w:p>
+      <w:pPr>
+        <w:pStyle w:val="ListParagraph"/>
+        <w:numPr>
+          <w:ilvl w:val="1"/>
+          <w:numId w:val="3"/>
+        </w:numPr>
+        <w:spacing w:after="0" w:line="240" w:lineRule="auto"/>
+        <w:rPr>
+          <w:rFonts w:ascii="Times New Roman" w:hAnsi="Times New Roman" w:cs="Times New Roman"/>
+          <w:color w:val="BFBFBF" w:themeColor="background1" w:themeShade="BF"/>
+        </w:rPr>
+      </w:pPr>
+      <w:r>
+        <w:rPr>
+          <w:rFonts w:ascii="Times New Roman" w:hAnsi="Times New Roman" w:cs="Times New Roman"/>
+          <w:color w:val="BFBFBF" w:themeColor="background1" w:themeShade="BF"/>
+        </w:rPr>
+        <w:t xml:space="preserve">Detect Life ( benign </w:t>
+      </w:r>
+      <w:r>
+        <w:rPr>
+          <w:rFonts w:ascii="Times New Roman" w:hAnsi="Times New Roman" w:cs="Times New Roman"/>
+          <w:color w:val="BFBFBF" w:themeColor="background1" w:themeShade="BF"/>
+        </w:rPr>
+        <w:t>BFG</w:t>
+      </w:r>
+      <w:r>
+        <w:rPr>
+          <w:rFonts w:ascii="Times New Roman" w:hAnsi="Times New Roman" w:cs="Times New Roman"/>
+          <w:color w:val="BFBFBF" w:themeColor="background1" w:themeShade="BF"/>
+        </w:rPr>
+        <w:t xml:space="preserve"> laser points to all monster</w:t>
+      </w:r>
+      <w:r>
+        <w:rPr>
+          <w:rFonts w:ascii="Times New Roman" w:hAnsi="Times New Roman" w:cs="Times New Roman"/>
+          <w:color w:val="BFBFBF" w:themeColor="background1" w:themeShade="BF"/>
+        </w:rPr>
+        <w:t>s</w:t>
+      </w:r>
+      <w:r>
+        <w:rPr>
+          <w:rFonts w:ascii="Times New Roman" w:hAnsi="Times New Roman" w:cs="Times New Roman"/>
+          <w:color w:val="BFBFBF" w:themeColor="background1" w:themeShade="BF"/>
+        </w:rPr>
+        <w:t xml:space="preserve"> in range )</w:t>
+      </w:r>
+    </w:p>
+    <w:p>
+      <w:pPr>
+        <w:pStyle w:val="ListParagraph"/>
+        <w:numPr>
+          <w:ilvl w:val="1"/>
+          <w:numId w:val="3"/>
+        </w:numPr>
+        <w:spacing w:after="0" w:line="240" w:lineRule="auto"/>
+        <w:rPr>
+          <w:rFonts w:ascii="Times New Roman" w:hAnsi="Times New Roman" w:cs="Times New Roman"/>
+        </w:rPr>
+      </w:pPr>
+      <w:r>
+        <w:rPr>
+          <w:rFonts w:ascii="Times New Roman" w:hAnsi="Times New Roman" w:cs="Times New Roman"/>
+        </w:rPr>
+        <w:t>Fly</w:t>
+      </w:r>
+      <w:r>
+        <w:rPr>
+          <w:rFonts w:ascii="Times New Roman" w:hAnsi="Times New Roman" w:cs="Times New Roman"/>
+        </w:rPr>
+        <w:t xml:space="preserve"> ( last to add )</w:t>
+      </w:r>
+    </w:p>
+    <w:p>
+      <w:pPr>
+        <w:pStyle w:val="ListParagraph"/>
+        <w:numPr>
+          <w:ilvl w:val="1"/>
+          <w:numId w:val="3"/>
+        </w:numPr>
+        <w:spacing w:after="0" w:line="240" w:lineRule="auto"/>
+        <w:rPr>
+          <w:rFonts w:ascii="Times New Roman" w:hAnsi="Times New Roman" w:cs="Times New Roman"/>
+          <w:color w:val="BFBFBF" w:themeColor="background1" w:themeShade="BF"/>
+        </w:rPr>
+      </w:pPr>
+      <w:r>
+        <w:rPr>
+          <w:rFonts w:ascii="Times New Roman" w:hAnsi="Times New Roman" w:cs="Times New Roman"/>
+          <w:color w:val="BFBFBF" w:themeColor="background1" w:themeShade="BF"/>
+        </w:rPr>
+        <w:t>Pull freed souls in range</w:t>
+      </w:r>
+    </w:p>
+    <w:p>
+      <w:pPr>
+        <w:pStyle w:val="ListParagraph"/>
+        <w:numPr>
+          <w:ilvl w:val="1"/>
+          <w:numId w:val="3"/>
+        </w:numPr>
+        <w:spacing w:after="0" w:line="240" w:lineRule="auto"/>
+        <w:rPr>
+          <w:rFonts w:ascii="Times New Roman" w:hAnsi="Times New Roman" w:cs="Times New Roman"/>
+          <w:color w:val="BFBFBF" w:themeColor="background1" w:themeShade="BF"/>
+        </w:rPr>
+      </w:pPr>
+      <w:r>
+        <w:rPr>
+          <w:rFonts w:ascii="Times New Roman" w:hAnsi="Times New Roman" w:cs="Times New Roman"/>
+          <w:color w:val="BFBFBF" w:themeColor="background1" w:themeShade="BF"/>
+        </w:rPr>
+        <w:t>Push away all nearby</w:t>
+      </w:r>
+      <w:r>
+        <w:rPr>
+          <w:rFonts w:ascii="Times New Roman" w:hAnsi="Times New Roman" w:cs="Times New Roman"/>
+          <w:color w:val="BFBFBF" w:themeColor="background1" w:themeShade="BF"/>
+        </w:rPr>
+        <w:t xml:space="preserve"> </w:t>
+      </w:r>
+      <w:r>
+        <w:rPr>
+          <w:rFonts w:ascii="Times New Roman" w:hAnsi="Times New Roman" w:cs="Times New Roman"/>
+          <w:color w:val="BFBFBF" w:themeColor="background1" w:themeShade="BF"/>
+        </w:rPr>
+        <w:t>living monsters</w:t>
+      </w:r>
+    </w:p>
+    <w:p>
+      <w:pPr>
+        <w:pStyle w:val="ListParagraph"/>
+        <w:numPr>
+          <w:ilvl w:val="0"/>
+          <w:numId w:val="1"/>
+        </w:numPr>
+        <w:spacing w:after="0" w:line="240" w:lineRule="auto"/>
+        <w:rPr>
+          <w:rFonts w:ascii="Times New Roman" w:hAnsi="Times New Roman" w:cs="Times New Roman"/>
+        </w:rPr>
+      </w:pPr>
+      <w:r>
+        <w:rPr>
+          <w:rFonts w:ascii="Times New Roman" w:hAnsi="Times New Roman" w:cs="Times New Roman"/>
+        </w:rPr>
+        <w:t>Host ability upgrades:</w:t>
+      </w:r>
+    </w:p>
+    <w:p>
+      <w:pPr>
+        <w:pStyle w:val="ListParagraph"/>
+        <w:numPr>
+          <w:ilvl w:val="1"/>
+          <w:numId w:val="4"/>
+        </w:numPr>
+        <w:spacing w:after="0" w:line="240" w:lineRule="auto"/>
+        <w:rPr>
+          <w:rFonts w:ascii="Times New Roman" w:hAnsi="Times New Roman" w:cs="Times New Roman"/>
+        </w:rPr>
+      </w:pPr>
+      <w:r>
+        <w:rPr>
+          <w:rFonts w:ascii="Times New Roman" w:hAnsi="Times New Roman" w:cs="Times New Roman"/>
+        </w:rPr>
+        <w:t>Possession d</w:t>
+      </w:r>
+      <w:r>
+        <w:rPr>
+          <w:rFonts w:ascii="Times New Roman" w:hAnsi="Times New Roman" w:cs="Times New Roman"/>
+        </w:rPr>
+        <w:t>uration ( very short at first )</w:t>
+      </w:r>
+    </w:p>
+    <w:p>
+      <w:pPr>
+        <w:pStyle w:val="ListParagraph"/>
+        <w:numPr>
+          <w:ilvl w:val="2"/>
+          <w:numId w:val="4"/>
+        </w:numPr>
+        <w:spacing w:after="0" w:line="240" w:lineRule="auto"/>
+        <w:rPr>
+          <w:rFonts w:ascii="Times New Roman" w:hAnsi="Times New Roman" w:cs="Times New Roman"/>
+        </w:rPr>
+      </w:pPr>
+      <w:r>
+        <w:rPr>
+          <w:rFonts w:ascii="Times New Roman" w:hAnsi="Times New Roman" w:cs="Times New Roman"/>
+        </w:rPr>
+        <w:t>Proportional to level/monster-health ( tougher are harder to sustain )</w:t>
+      </w:r>
+    </w:p>
+    <w:p>
+      <w:pPr>
+        <w:pStyle w:val="ListParagraph"/>
+        <w:numPr>
+          <w:ilvl w:val="2"/>
+          <w:numId w:val="4"/>
+        </w:numPr>
+        <w:spacing w:after="0" w:line="240" w:lineRule="auto"/>
+        <w:rPr>
+          <w:rFonts w:ascii="Times New Roman" w:hAnsi="Times New Roman" w:cs="Times New Roman"/>
+        </w:rPr>
+      </w:pPr>
+      <w:r>
+        <w:rPr>
+          <w:rFonts w:ascii="Times New Roman" w:hAnsi="Times New Roman" w:cs="Times New Roman"/>
+        </w:rPr>
+        <w:t xml:space="preserve">Drains </w:t>
+      </w:r>
+      <w:proofErr w:type="spellStart"/>
+      <w:r>
+        <w:rPr>
+          <w:rFonts w:ascii="Times New Roman" w:hAnsi="Times New Roman" w:cs="Times New Roman"/>
+          <w:i/>
+        </w:rPr>
+        <w:t>pool_of_souls</w:t>
+      </w:r>
+      <w:proofErr w:type="spellEnd"/>
+      <w:r>
+        <w:rPr>
+          <w:rFonts w:ascii="Times New Roman" w:hAnsi="Times New Roman" w:cs="Times New Roman"/>
+        </w:rPr>
+        <w:t xml:space="preserve"> quicker</w:t>
+      </w:r>
+    </w:p>
+    <w:p>
+      <w:pPr>
+        <w:pStyle w:val="ListParagraph"/>
+        <w:numPr>
+          <w:ilvl w:val="1"/>
+          <w:numId w:val="4"/>
+        </w:numPr>
+        <w:spacing w:after="0" w:line="240" w:lineRule="auto"/>
+        <w:rPr>
+          <w:rFonts w:ascii="Times New Roman" w:hAnsi="Times New Roman" w:cs="Times New Roman"/>
+          <w:color w:val="BFBFBF" w:themeColor="background1" w:themeShade="BF"/>
+        </w:rPr>
+      </w:pPr>
+      <w:r>
+        <w:rPr>
+          <w:rFonts w:ascii="Times New Roman" w:hAnsi="Times New Roman" w:cs="Times New Roman"/>
+          <w:color w:val="BFBFBF" w:themeColor="background1" w:themeShade="BF"/>
+        </w:rPr>
+        <w:t xml:space="preserve">Base: </w:t>
+      </w:r>
+      <w:r>
+        <w:rPr>
+          <w:rFonts w:ascii="Times New Roman" w:hAnsi="Times New Roman" w:cs="Times New Roman"/>
+          <w:color w:val="BFBFBF" w:themeColor="background1" w:themeShade="BF"/>
+        </w:rPr>
+        <w:t xml:space="preserve">Host control </w:t>
+      </w:r>
+      <w:r>
+        <w:rPr>
+          <w:rFonts w:ascii="Times New Roman" w:hAnsi="Times New Roman" w:cs="Times New Roman"/>
+          <w:color w:val="BFBFBF" w:themeColor="background1" w:themeShade="BF"/>
+        </w:rPr>
+        <w:t xml:space="preserve">( </w:t>
+      </w:r>
+      <w:r>
+        <w:rPr>
+          <w:rFonts w:ascii="Times New Roman" w:hAnsi="Times New Roman" w:cs="Times New Roman"/>
+          <w:color w:val="BFBFBF" w:themeColor="background1" w:themeShade="BF"/>
+        </w:rPr>
+        <w:t>rodeo-</w:t>
+      </w:r>
+      <w:r>
+        <w:rPr>
+          <w:rFonts w:ascii="Times New Roman" w:hAnsi="Times New Roman" w:cs="Times New Roman"/>
+          <w:color w:val="BFBFBF" w:themeColor="background1" w:themeShade="BF"/>
+        </w:rPr>
+        <w:t>s</w:t>
+      </w:r>
+      <w:r>
+        <w:rPr>
+          <w:rFonts w:ascii="Times New Roman" w:hAnsi="Times New Roman" w:cs="Times New Roman"/>
+          <w:color w:val="BFBFBF" w:themeColor="background1" w:themeShade="BF"/>
+        </w:rPr>
+        <w:t xml:space="preserve">tyle </w:t>
+      </w:r>
+      <w:r>
+        <w:rPr>
+          <w:rFonts w:ascii="Times New Roman" w:hAnsi="Times New Roman" w:cs="Times New Roman"/>
+          <w:color w:val="BFBFBF" w:themeColor="background1" w:themeShade="BF"/>
+        </w:rPr>
+        <w:t>)</w:t>
+      </w:r>
+    </w:p>
+    <w:p>
+      <w:pPr>
+        <w:pStyle w:val="ListParagraph"/>
+        <w:numPr>
+          <w:ilvl w:val="1"/>
+          <w:numId w:val="4"/>
+        </w:numPr>
+        <w:spacing w:after="0" w:line="240" w:lineRule="auto"/>
+        <w:rPr>
+          <w:rFonts w:ascii="Times New Roman" w:hAnsi="Times New Roman" w:cs="Times New Roman"/>
+          <w:color w:val="BFBFBF" w:themeColor="background1" w:themeShade="BF"/>
+        </w:rPr>
+      </w:pPr>
+      <w:r>
+        <w:rPr>
+          <w:rFonts w:ascii="Times New Roman" w:hAnsi="Times New Roman" w:cs="Times New Roman"/>
+          <w:color w:val="BFBFBF" w:themeColor="background1" w:themeShade="BF"/>
+        </w:rPr>
+        <w:t>Host control ( precision )</w:t>
+      </w:r>
+    </w:p>
+    <w:p>
+      <w:pPr>
+        <w:pStyle w:val="ListParagraph"/>
+        <w:numPr>
+          <w:ilvl w:val="1"/>
+          <w:numId w:val="4"/>
+        </w:numPr>
+        <w:spacing w:after="0" w:line="240" w:lineRule="auto"/>
+        <w:rPr>
+          <w:rFonts w:ascii="Times New Roman" w:hAnsi="Times New Roman" w:cs="Times New Roman"/>
+        </w:rPr>
+      </w:pPr>
+      <w:r>
+        <w:rPr>
+          <w:rFonts w:ascii="Times New Roman" w:hAnsi="Times New Roman" w:cs="Times New Roman"/>
+          <w:color w:val="BFBFBF" w:themeColor="background1" w:themeShade="BF"/>
+        </w:rPr>
+        <w:t>Obliterate host</w:t>
+      </w:r>
+    </w:p>
+    <w:p>
+      <w:pPr>
+        <w:pStyle w:val="ListParagraph"/>
+        <w:numPr>
+          <w:ilvl w:val="1"/>
+          <w:numId w:val="4"/>
+        </w:numPr>
+        <w:spacing w:after="0" w:line="240" w:lineRule="auto"/>
         <w:rPr>
           <w:rFonts w:ascii="Times New Roman" w:hAnsi="Times New Roman" w:cs="Times New Roman"/>
           <w:b/>
           <w:color w:val="E36C0A" w:themeColor="accent6" w:themeShade="BF"/>
         </w:rPr>
-        <w:t xml:space="preserve">current ability set, </w:t>
-      </w:r>
-      <w:r>
-        <w:rPr>
-          <w:rFonts w:ascii="Times New Roman" w:hAnsi="Times New Roman" w:cs="Times New Roman"/>
-          <w:color w:val="BFBFBF" w:themeColor="background1" w:themeShade="BF"/>
-        </w:rPr>
-        <w:t>soul collection,</w:t>
-      </w:r>
+      </w:pPr>
       <w:r>
         <w:rPr>
           <w:rFonts w:ascii="Times New Roman" w:hAnsi="Times New Roman" w:cs="Times New Roman"/>
           <w:b/>
-          <w:color w:val="BFBFBF" w:themeColor="background1" w:themeShade="BF"/>
-        </w:rPr>
-        <w:t xml:space="preserve"> </w:t>
-      </w:r>
-      <w:r>
-        <w:rPr>
-          <w:rFonts w:ascii="Times New Roman" w:hAnsi="Times New Roman" w:cs="Times New Roman"/>
-          <w:color w:val="BFBFBF" w:themeColor="background1" w:themeShade="BF"/>
-        </w:rPr>
-        <w:t>souls total</w:t>
-      </w:r>
-    </w:p>
-    <w:p>
-      <w:pPr>
-        <w:spacing w:after="0" w:line="240" w:lineRule="auto"/>
-        <w:rPr>
-          <w:rFonts w:ascii="Times New Roman" w:hAnsi="Times New Roman" w:cs="Times New Roman"/>
-        </w:rPr>
-      </w:pPr>
+          <w:color w:val="E36C0A" w:themeColor="accent6" w:themeShade="BF"/>
+        </w:rPr>
+        <w:t xml:space="preserve">Recruit monster followers that </w:t>
+      </w:r>
+      <w:r>
+        <w:rPr>
+          <w:rFonts w:ascii="Times New Roman" w:hAnsi="Times New Roman" w:cs="Times New Roman"/>
+          <w:b/>
+          <w:color w:val="E36C0A" w:themeColor="accent6" w:themeShade="BF"/>
+        </w:rPr>
+        <w:t>attack</w:t>
+      </w:r>
+      <w:r>
+        <w:rPr>
+          <w:rFonts w:ascii="Times New Roman" w:hAnsi="Times New Roman" w:cs="Times New Roman"/>
+          <w:b/>
+          <w:color w:val="E36C0A" w:themeColor="accent6" w:themeShade="BF"/>
+        </w:rPr>
+        <w:t xml:space="preserve"> other monsters.</w:t>
+      </w:r>
+    </w:p>
+    <w:p>
+      <w:pPr>
+        <w:pStyle w:val="ListParagraph"/>
+        <w:numPr>
+          <w:ilvl w:val="1"/>
+          <w:numId w:val="4"/>
+        </w:numPr>
+        <w:spacing w:after="0" w:line="240" w:lineRule="auto"/>
+        <w:rPr>
+          <w:rFonts w:ascii="Times New Roman" w:hAnsi="Times New Roman" w:cs="Times New Roman"/>
+        </w:rPr>
+      </w:pPr>
+      <w:r>
+        <w:rPr>
+          <w:rFonts w:ascii="Times New Roman" w:hAnsi="Times New Roman" w:cs="Times New Roman"/>
+        </w:rPr>
+        <w:t>Transform the ho</w:t>
+      </w:r>
+      <w:r>
+        <w:rPr>
+          <w:rFonts w:ascii="Times New Roman" w:hAnsi="Times New Roman" w:cs="Times New Roman"/>
+        </w:rPr>
+        <w:t>st into a more powerful monster ( one higher</w:t>
+      </w:r>
+      <w:r>
+        <w:rPr>
+          <w:rFonts w:ascii="Times New Roman" w:hAnsi="Times New Roman" w:cs="Times New Roman"/>
+        </w:rPr>
+        <w:t>,</w:t>
+      </w:r>
+      <w:r>
+        <w:rPr>
+          <w:rFonts w:ascii="Times New Roman" w:hAnsi="Times New Roman" w:cs="Times New Roman"/>
+        </w:rPr>
+        <w:t xml:space="preserve"> up to </w:t>
+      </w:r>
+      <w:r>
+        <w:rPr>
+          <w:rFonts w:ascii="Times New Roman" w:hAnsi="Times New Roman" w:cs="Times New Roman"/>
+        </w:rPr>
+        <w:t xml:space="preserve">current </w:t>
+      </w:r>
+      <w:r>
+        <w:rPr>
+          <w:rFonts w:ascii="Times New Roman" w:hAnsi="Times New Roman" w:cs="Times New Roman"/>
+        </w:rPr>
+        <w:t>level )</w:t>
+      </w:r>
     </w:p>
     <w:p>
       <w:pPr>
@@ -356,604 +957,6 @@
         <w:rPr>
           <w:rFonts w:ascii="Times New Roman" w:hAnsi="Times New Roman" w:cs="Times New Roman"/>
         </w:rPr>
-        <w:t>Ghost ability upgrades:</w:t>
-      </w:r>
-    </w:p>
-    <w:p>
-      <w:pPr>
-        <w:pStyle w:val="ListParagraph"/>
-        <w:numPr>
-          <w:ilvl w:val="1"/>
-          <w:numId w:val="3"/>
-        </w:numPr>
-        <w:spacing w:after="0" w:line="240" w:lineRule="auto"/>
-        <w:rPr>
-          <w:rFonts w:ascii="Times New Roman" w:hAnsi="Times New Roman" w:cs="Times New Roman"/>
-        </w:rPr>
-      </w:pPr>
-      <w:r>
-        <w:rPr>
-          <w:rFonts w:ascii="Times New Roman" w:hAnsi="Times New Roman" w:cs="Times New Roman"/>
-        </w:rPr>
-        <w:t>Soul walk duration ( very short at first )</w:t>
-      </w:r>
-    </w:p>
-    <w:p>
-      <w:pPr>
-        <w:pStyle w:val="ListParagraph"/>
-        <w:numPr>
-          <w:ilvl w:val="2"/>
-          <w:numId w:val="3"/>
-        </w:numPr>
-        <w:spacing w:after="0" w:line="240" w:lineRule="auto"/>
-        <w:rPr>
-          <w:rFonts w:ascii="Times New Roman" w:hAnsi="Times New Roman" w:cs="Times New Roman"/>
-        </w:rPr>
-      </w:pPr>
-      <w:r>
-        <w:rPr>
-          <w:rFonts w:ascii="Times New Roman" w:hAnsi="Times New Roman" w:cs="Times New Roman"/>
-        </w:rPr>
-        <w:t>Increases with level ( no cost )</w:t>
-      </w:r>
-    </w:p>
-    <w:p>
-      <w:pPr>
-        <w:pStyle w:val="ListParagraph"/>
-        <w:numPr>
-          <w:ilvl w:val="1"/>
-          <w:numId w:val="3"/>
-        </w:numPr>
-        <w:spacing w:after="0" w:line="240" w:lineRule="auto"/>
-        <w:rPr>
-          <w:rFonts w:ascii="Times New Roman" w:hAnsi="Times New Roman" w:cs="Times New Roman"/>
-          <w:color w:val="BFBFBF" w:themeColor="background1" w:themeShade="BF"/>
-        </w:rPr>
-      </w:pPr>
-      <w:r>
-        <w:rPr>
-          <w:rFonts w:ascii="Times New Roman" w:hAnsi="Times New Roman" w:cs="Times New Roman"/>
-          <w:color w:val="BFBFBF" w:themeColor="background1" w:themeShade="BF"/>
-        </w:rPr>
-        <w:t xml:space="preserve">Base: Touch </w:t>
-      </w:r>
-      <w:r>
-        <w:rPr>
-          <w:rFonts w:ascii="Times New Roman" w:hAnsi="Times New Roman" w:cs="Times New Roman"/>
-          <w:color w:val="BFBFBF" w:themeColor="background1" w:themeShade="BF"/>
-        </w:rPr>
-        <w:t>leeches life</w:t>
-      </w:r>
-      <w:r>
-        <w:rPr>
-          <w:rFonts w:ascii="Times New Roman" w:hAnsi="Times New Roman" w:cs="Times New Roman"/>
-          <w:color w:val="BFBFBF" w:themeColor="background1" w:themeShade="BF"/>
-        </w:rPr>
-        <w:t xml:space="preserve"> ( first rank )</w:t>
-      </w:r>
-    </w:p>
-    <w:p>
-      <w:pPr>
-        <w:pStyle w:val="ListParagraph"/>
-        <w:numPr>
-          <w:ilvl w:val="1"/>
-          <w:numId w:val="3"/>
-        </w:numPr>
-        <w:spacing w:after="0" w:line="240" w:lineRule="auto"/>
-        <w:rPr>
-          <w:rFonts w:ascii="Times New Roman" w:hAnsi="Times New Roman" w:cs="Times New Roman"/>
-          <w:color w:val="BFBFBF" w:themeColor="background1" w:themeShade="BF"/>
-        </w:rPr>
-      </w:pPr>
-      <w:r>
-        <w:rPr>
-          <w:rFonts w:ascii="Times New Roman" w:hAnsi="Times New Roman" w:cs="Times New Roman"/>
-          <w:color w:val="BFBFBF" w:themeColor="background1" w:themeShade="BF"/>
-        </w:rPr>
-        <w:t>Touch possession (second rank )</w:t>
-      </w:r>
-    </w:p>
-    <w:p>
-      <w:pPr>
-        <w:pStyle w:val="ListParagraph"/>
-        <w:numPr>
-          <w:ilvl w:val="1"/>
-          <w:numId w:val="3"/>
-        </w:numPr>
-        <w:spacing w:after="0" w:line="240" w:lineRule="auto"/>
-        <w:rPr>
-          <w:rFonts w:ascii="Times New Roman" w:hAnsi="Times New Roman" w:cs="Times New Roman"/>
-          <w:color w:val="BFBFBF" w:themeColor="background1" w:themeShade="BF"/>
-        </w:rPr>
-      </w:pPr>
-      <w:r>
-        <w:rPr>
-          <w:rFonts w:ascii="Times New Roman" w:hAnsi="Times New Roman" w:cs="Times New Roman"/>
-          <w:color w:val="BFBFBF" w:themeColor="background1" w:themeShade="BF"/>
-        </w:rPr>
-        <w:t>Radial possession of nearest monster</w:t>
-      </w:r>
-      <w:r>
-        <w:rPr>
-          <w:rFonts w:ascii="Times New Roman" w:hAnsi="Times New Roman" w:cs="Times New Roman"/>
-          <w:color w:val="BFBFBF" w:themeColor="background1" w:themeShade="BF"/>
-        </w:rPr>
-        <w:t xml:space="preserve"> ( third rank )</w:t>
-      </w:r>
-    </w:p>
-    <w:p>
-      <w:pPr>
-        <w:pStyle w:val="ListParagraph"/>
-        <w:numPr>
-          <w:ilvl w:val="1"/>
-          <w:numId w:val="3"/>
-        </w:numPr>
-        <w:spacing w:after="0" w:line="240" w:lineRule="auto"/>
-        <w:rPr>
-          <w:rFonts w:ascii="Times New Roman" w:hAnsi="Times New Roman" w:cs="Times New Roman"/>
-          <w:color w:val="BFBFBF" w:themeColor="background1" w:themeShade="BF"/>
-        </w:rPr>
-      </w:pPr>
-      <w:r>
-        <w:rPr>
-          <w:rFonts w:ascii="Times New Roman" w:hAnsi="Times New Roman" w:cs="Times New Roman"/>
-          <w:color w:val="BFBFBF" w:themeColor="background1" w:themeShade="BF"/>
-        </w:rPr>
-        <w:t>Targeted possession ( fourth rank )</w:t>
-      </w:r>
-    </w:p>
-    <w:p>
-      <w:pPr>
-        <w:pStyle w:val="ListParagraph"/>
-        <w:numPr>
-          <w:ilvl w:val="1"/>
-          <w:numId w:val="3"/>
-        </w:numPr>
-        <w:spacing w:after="0" w:line="240" w:lineRule="auto"/>
-        <w:rPr>
-          <w:rFonts w:ascii="Times New Roman" w:hAnsi="Times New Roman" w:cs="Times New Roman"/>
-          <w:color w:val="BFBFBF" w:themeColor="background1" w:themeShade="BF"/>
-        </w:rPr>
-      </w:pPr>
-      <w:r>
-        <w:rPr>
-          <w:rFonts w:ascii="Times New Roman" w:hAnsi="Times New Roman" w:cs="Times New Roman"/>
-          <w:color w:val="BFBFBF" w:themeColor="background1" w:themeShade="BF"/>
-        </w:rPr>
-        <w:t xml:space="preserve">Detect Life ( benign </w:t>
-      </w:r>
-      <w:r>
-        <w:rPr>
-          <w:rFonts w:ascii="Times New Roman" w:hAnsi="Times New Roman" w:cs="Times New Roman"/>
-          <w:color w:val="BFBFBF" w:themeColor="background1" w:themeShade="BF"/>
-        </w:rPr>
-        <w:t>BFG</w:t>
-      </w:r>
-      <w:r>
-        <w:rPr>
-          <w:rFonts w:ascii="Times New Roman" w:hAnsi="Times New Roman" w:cs="Times New Roman"/>
-          <w:color w:val="BFBFBF" w:themeColor="background1" w:themeShade="BF"/>
-        </w:rPr>
-        <w:t xml:space="preserve"> laser points to all monster</w:t>
-      </w:r>
-      <w:r>
-        <w:rPr>
-          <w:rFonts w:ascii="Times New Roman" w:hAnsi="Times New Roman" w:cs="Times New Roman"/>
-          <w:color w:val="BFBFBF" w:themeColor="background1" w:themeShade="BF"/>
-        </w:rPr>
-        <w:t>s</w:t>
-      </w:r>
-      <w:r>
-        <w:rPr>
-          <w:rFonts w:ascii="Times New Roman" w:hAnsi="Times New Roman" w:cs="Times New Roman"/>
-          <w:color w:val="BFBFBF" w:themeColor="background1" w:themeShade="BF"/>
-        </w:rPr>
-        <w:t xml:space="preserve"> in range )</w:t>
-      </w:r>
-    </w:p>
-    <w:p>
-      <w:pPr>
-        <w:pStyle w:val="ListParagraph"/>
-        <w:numPr>
-          <w:ilvl w:val="1"/>
-          <w:numId w:val="3"/>
-        </w:numPr>
-        <w:spacing w:after="0" w:line="240" w:lineRule="auto"/>
-        <w:rPr>
-          <w:rFonts w:ascii="Times New Roman" w:hAnsi="Times New Roman" w:cs="Times New Roman"/>
-        </w:rPr>
-      </w:pPr>
-      <w:r>
-        <w:rPr>
-          <w:rFonts w:ascii="Times New Roman" w:hAnsi="Times New Roman" w:cs="Times New Roman"/>
-        </w:rPr>
-        <w:t>Fly</w:t>
-      </w:r>
-      <w:r>
-        <w:rPr>
-          <w:rFonts w:ascii="Times New Roman" w:hAnsi="Times New Roman" w:cs="Times New Roman"/>
-        </w:rPr>
-        <w:t xml:space="preserve"> ( last to add )</w:t>
-      </w:r>
-    </w:p>
-    <w:p>
-      <w:pPr>
-        <w:pStyle w:val="ListParagraph"/>
-        <w:numPr>
-          <w:ilvl w:val="1"/>
-          <w:numId w:val="3"/>
-        </w:numPr>
-        <w:spacing w:after="0" w:line="240" w:lineRule="auto"/>
-        <w:rPr>
-          <w:rFonts w:ascii="Times New Roman" w:hAnsi="Times New Roman" w:cs="Times New Roman"/>
-          <w:color w:val="BFBFBF" w:themeColor="background1" w:themeShade="BF"/>
-        </w:rPr>
-      </w:pPr>
-      <w:r>
-        <w:rPr>
-          <w:rFonts w:ascii="Times New Roman" w:hAnsi="Times New Roman" w:cs="Times New Roman"/>
-          <w:color w:val="BFBFBF" w:themeColor="background1" w:themeShade="BF"/>
-        </w:rPr>
-        <w:t>Pull freed souls in range</w:t>
-      </w:r>
-    </w:p>
-    <w:p>
-      <w:pPr>
-        <w:pStyle w:val="ListParagraph"/>
-        <w:numPr>
-          <w:ilvl w:val="1"/>
-          <w:numId w:val="3"/>
-        </w:numPr>
-        <w:spacing w:after="0" w:line="240" w:lineRule="auto"/>
-        <w:rPr>
-          <w:rFonts w:ascii="Times New Roman" w:hAnsi="Times New Roman" w:cs="Times New Roman"/>
-          <w:color w:val="FF0000"/>
-        </w:rPr>
-      </w:pPr>
-      <w:r>
-        <w:rPr>
-          <w:rFonts w:ascii="Times New Roman" w:hAnsi="Times New Roman" w:cs="Times New Roman"/>
-          <w:color w:val="FF0000"/>
-        </w:rPr>
-        <w:t>Push away all nearby</w:t>
-      </w:r>
-      <w:r>
-        <w:rPr>
-          <w:rFonts w:ascii="Times New Roman" w:hAnsi="Times New Roman" w:cs="Times New Roman"/>
-          <w:color w:val="FF0000"/>
-        </w:rPr>
-        <w:t xml:space="preserve"> </w:t>
-      </w:r>
-      <w:r>
-        <w:rPr>
-          <w:rFonts w:ascii="Times New Roman" w:hAnsi="Times New Roman" w:cs="Times New Roman"/>
-          <w:color w:val="FF0000"/>
-        </w:rPr>
-        <w:t>living monsters</w:t>
-      </w:r>
-      <w:r>
-        <w:rPr>
-          <w:rFonts w:ascii="Times New Roman" w:hAnsi="Times New Roman" w:cs="Times New Roman"/>
-          <w:color w:val="FF0000"/>
-        </w:rPr>
-        <w:t xml:space="preserve"> (test this)</w:t>
-      </w:r>
-    </w:p>
-    <w:p>
-      <w:pPr>
-        <w:pStyle w:val="ListParagraph"/>
-        <w:numPr>
-          <w:ilvl w:val="0"/>
-          <w:numId w:val="1"/>
-        </w:numPr>
-        <w:spacing w:after="0" w:line="240" w:lineRule="auto"/>
-        <w:rPr>
-          <w:rFonts w:ascii="Times New Roman" w:hAnsi="Times New Roman" w:cs="Times New Roman"/>
-        </w:rPr>
-      </w:pPr>
-      <w:r>
-        <w:rPr>
-          <w:rFonts w:ascii="Times New Roman" w:hAnsi="Times New Roman" w:cs="Times New Roman"/>
-        </w:rPr>
-        <w:t>Host ability upgrades:</w:t>
-      </w:r>
-    </w:p>
-    <w:p>
-      <w:pPr>
-        <w:pStyle w:val="ListParagraph"/>
-        <w:numPr>
-          <w:ilvl w:val="1"/>
-          <w:numId w:val="4"/>
-        </w:numPr>
-        <w:spacing w:after="0" w:line="240" w:lineRule="auto"/>
-        <w:rPr>
-          <w:rFonts w:ascii="Times New Roman" w:hAnsi="Times New Roman" w:cs="Times New Roman"/>
-        </w:rPr>
-      </w:pPr>
-      <w:r>
-        <w:rPr>
-          <w:rFonts w:ascii="Times New Roman" w:hAnsi="Times New Roman" w:cs="Times New Roman"/>
-        </w:rPr>
-        <w:t>Possession d</w:t>
-      </w:r>
-      <w:r>
-        <w:rPr>
-          <w:rFonts w:ascii="Times New Roman" w:hAnsi="Times New Roman" w:cs="Times New Roman"/>
-        </w:rPr>
-        <w:t>uration ( very short at first )</w:t>
-      </w:r>
-    </w:p>
-    <w:p>
-      <w:pPr>
-        <w:pStyle w:val="ListParagraph"/>
-        <w:numPr>
-          <w:ilvl w:val="2"/>
-          <w:numId w:val="4"/>
-        </w:numPr>
-        <w:spacing w:after="0" w:line="240" w:lineRule="auto"/>
-        <w:rPr>
-          <w:rFonts w:ascii="Times New Roman" w:hAnsi="Times New Roman" w:cs="Times New Roman"/>
-        </w:rPr>
-      </w:pPr>
-      <w:r>
-        <w:rPr>
-          <w:rFonts w:ascii="Times New Roman" w:hAnsi="Times New Roman" w:cs="Times New Roman"/>
-        </w:rPr>
-        <w:t>Proportional to level/monster-health ( tougher are harder to sustain )</w:t>
-      </w:r>
-    </w:p>
-    <w:p>
-      <w:pPr>
-        <w:pStyle w:val="ListParagraph"/>
-        <w:numPr>
-          <w:ilvl w:val="2"/>
-          <w:numId w:val="4"/>
-        </w:numPr>
-        <w:spacing w:after="0" w:line="240" w:lineRule="auto"/>
-        <w:rPr>
-          <w:rFonts w:ascii="Times New Roman" w:hAnsi="Times New Roman" w:cs="Times New Roman"/>
-        </w:rPr>
-      </w:pPr>
-      <w:r>
-        <w:rPr>
-          <w:rFonts w:ascii="Times New Roman" w:hAnsi="Times New Roman" w:cs="Times New Roman"/>
-        </w:rPr>
-        <w:t xml:space="preserve">Drains </w:t>
-      </w:r>
-      <w:proofErr w:type="spellStart"/>
-      <w:r>
-        <w:rPr>
-          <w:rFonts w:ascii="Times New Roman" w:hAnsi="Times New Roman" w:cs="Times New Roman"/>
-          <w:i/>
-        </w:rPr>
-        <w:t>pool_of_souls</w:t>
-      </w:r>
-      <w:proofErr w:type="spellEnd"/>
-      <w:r>
-        <w:rPr>
-          <w:rFonts w:ascii="Times New Roman" w:hAnsi="Times New Roman" w:cs="Times New Roman"/>
-        </w:rPr>
-        <w:t xml:space="preserve"> quicker</w:t>
-      </w:r>
-    </w:p>
-    <w:p>
-      <w:pPr>
-        <w:pStyle w:val="ListParagraph"/>
-        <w:numPr>
-          <w:ilvl w:val="1"/>
-          <w:numId w:val="4"/>
-        </w:numPr>
-        <w:spacing w:after="0" w:line="240" w:lineRule="auto"/>
-        <w:rPr>
-          <w:rFonts w:ascii="Times New Roman" w:hAnsi="Times New Roman" w:cs="Times New Roman"/>
-          <w:color w:val="BFBFBF" w:themeColor="background1" w:themeShade="BF"/>
-        </w:rPr>
-      </w:pPr>
-      <w:r>
-        <w:rPr>
-          <w:rFonts w:ascii="Times New Roman" w:hAnsi="Times New Roman" w:cs="Times New Roman"/>
-          <w:color w:val="BFBFBF" w:themeColor="background1" w:themeShade="BF"/>
-        </w:rPr>
-        <w:t xml:space="preserve">Base: </w:t>
-      </w:r>
-      <w:r>
-        <w:rPr>
-          <w:rFonts w:ascii="Times New Roman" w:hAnsi="Times New Roman" w:cs="Times New Roman"/>
-          <w:color w:val="BFBFBF" w:themeColor="background1" w:themeShade="BF"/>
-        </w:rPr>
-        <w:t xml:space="preserve">Host control </w:t>
-      </w:r>
-      <w:r>
-        <w:rPr>
-          <w:rFonts w:ascii="Times New Roman" w:hAnsi="Times New Roman" w:cs="Times New Roman"/>
-          <w:color w:val="BFBFBF" w:themeColor="background1" w:themeShade="BF"/>
-        </w:rPr>
-        <w:t xml:space="preserve">( </w:t>
-      </w:r>
-      <w:r>
-        <w:rPr>
-          <w:rFonts w:ascii="Times New Roman" w:hAnsi="Times New Roman" w:cs="Times New Roman"/>
-          <w:color w:val="BFBFBF" w:themeColor="background1" w:themeShade="BF"/>
-        </w:rPr>
-        <w:t>rodeo-</w:t>
-      </w:r>
-      <w:r>
-        <w:rPr>
-          <w:rFonts w:ascii="Times New Roman" w:hAnsi="Times New Roman" w:cs="Times New Roman"/>
-          <w:color w:val="BFBFBF" w:themeColor="background1" w:themeShade="BF"/>
-        </w:rPr>
-        <w:t>s</w:t>
-      </w:r>
-      <w:r>
-        <w:rPr>
-          <w:rFonts w:ascii="Times New Roman" w:hAnsi="Times New Roman" w:cs="Times New Roman"/>
-          <w:color w:val="BFBFBF" w:themeColor="background1" w:themeShade="BF"/>
-        </w:rPr>
-        <w:t xml:space="preserve">tyle </w:t>
-      </w:r>
-      <w:r>
-        <w:rPr>
-          <w:rFonts w:ascii="Times New Roman" w:hAnsi="Times New Roman" w:cs="Times New Roman"/>
-          <w:color w:val="BFBFBF" w:themeColor="background1" w:themeShade="BF"/>
-        </w:rPr>
-        <w:t>)</w:t>
-      </w:r>
-    </w:p>
-    <w:p>
-      <w:pPr>
-        <w:pStyle w:val="ListParagraph"/>
-        <w:numPr>
-          <w:ilvl w:val="1"/>
-          <w:numId w:val="4"/>
-        </w:numPr>
-        <w:spacing w:after="0" w:line="240" w:lineRule="auto"/>
-        <w:rPr>
-          <w:rFonts w:ascii="Times New Roman" w:hAnsi="Times New Roman" w:cs="Times New Roman"/>
-          <w:color w:val="BFBFBF" w:themeColor="background1" w:themeShade="BF"/>
-        </w:rPr>
-      </w:pPr>
-      <w:r>
-        <w:rPr>
-          <w:rFonts w:ascii="Times New Roman" w:hAnsi="Times New Roman" w:cs="Times New Roman"/>
-          <w:color w:val="BFBFBF" w:themeColor="background1" w:themeShade="BF"/>
-        </w:rPr>
-        <w:t>Host control ( precision )</w:t>
-      </w:r>
-    </w:p>
-    <w:p>
-      <w:pPr>
-        <w:pStyle w:val="ListParagraph"/>
-        <w:numPr>
-          <w:ilvl w:val="1"/>
-          <w:numId w:val="4"/>
-        </w:numPr>
-        <w:spacing w:after="0" w:line="240" w:lineRule="auto"/>
-        <w:rPr>
-          <w:rFonts w:ascii="Times New Roman" w:hAnsi="Times New Roman" w:cs="Times New Roman"/>
-        </w:rPr>
-      </w:pPr>
-      <w:r>
-        <w:rPr>
-          <w:rFonts w:ascii="Times New Roman" w:hAnsi="Times New Roman" w:cs="Times New Roman"/>
-          <w:color w:val="BFBFBF" w:themeColor="background1" w:themeShade="BF"/>
-        </w:rPr>
-        <w:t xml:space="preserve">Obliterate host </w:t>
-      </w:r>
-      <w:r>
-        <w:rPr>
-          <w:rFonts w:ascii="Times New Roman" w:hAnsi="Times New Roman" w:cs="Times New Roman"/>
-        </w:rPr>
-        <w:t xml:space="preserve">( and scare nearby </w:t>
-      </w:r>
-      <w:r>
-        <w:rPr>
-          <w:rFonts w:ascii="Times New Roman" w:hAnsi="Times New Roman" w:cs="Times New Roman"/>
-        </w:rPr>
-        <w:t xml:space="preserve">monsters [set move to run] </w:t>
-      </w:r>
-      <w:r>
-        <w:rPr>
-          <w:rFonts w:ascii="Times New Roman" w:hAnsi="Times New Roman" w:cs="Times New Roman"/>
-        </w:rPr>
-        <w:t>)</w:t>
-      </w:r>
-    </w:p>
-    <w:p>
-      <w:pPr>
-        <w:pStyle w:val="ListParagraph"/>
-        <w:numPr>
-          <w:ilvl w:val="1"/>
-          <w:numId w:val="4"/>
-        </w:numPr>
-        <w:spacing w:after="0" w:line="240" w:lineRule="auto"/>
-        <w:rPr>
-          <w:rFonts w:ascii="Times New Roman" w:hAnsi="Times New Roman" w:cs="Times New Roman"/>
-        </w:rPr>
-      </w:pPr>
-      <w:r>
-        <w:rPr>
-          <w:rFonts w:ascii="Times New Roman" w:hAnsi="Times New Roman" w:cs="Times New Roman"/>
-        </w:rPr>
-        <w:t xml:space="preserve">Recruit monster followers that </w:t>
-      </w:r>
-      <w:r>
-        <w:rPr>
-          <w:rFonts w:ascii="Times New Roman" w:hAnsi="Times New Roman" w:cs="Times New Roman"/>
-        </w:rPr>
-        <w:t>attack</w:t>
-      </w:r>
-      <w:r>
-        <w:rPr>
-          <w:rFonts w:ascii="Times New Roman" w:hAnsi="Times New Roman" w:cs="Times New Roman"/>
-        </w:rPr>
-        <w:t xml:space="preserve"> other monsters.</w:t>
-      </w:r>
-    </w:p>
-    <w:p>
-      <w:pPr>
-        <w:pStyle w:val="ListParagraph"/>
-        <w:numPr>
-          <w:ilvl w:val="1"/>
-          <w:numId w:val="4"/>
-        </w:numPr>
-        <w:spacing w:after="0" w:line="240" w:lineRule="auto"/>
-        <w:rPr>
-          <w:rFonts w:ascii="Times New Roman" w:hAnsi="Times New Roman" w:cs="Times New Roman"/>
-        </w:rPr>
-      </w:pPr>
-      <w:r>
-        <w:rPr>
-          <w:rFonts w:ascii="Times New Roman" w:hAnsi="Times New Roman" w:cs="Times New Roman"/>
-        </w:rPr>
-        <w:t>Transform the ho</w:t>
-      </w:r>
-      <w:r>
-        <w:rPr>
-          <w:rFonts w:ascii="Times New Roman" w:hAnsi="Times New Roman" w:cs="Times New Roman"/>
-        </w:rPr>
-        <w:t>st into a more powerful monster ( one higher</w:t>
-      </w:r>
-      <w:r>
-        <w:rPr>
-          <w:rFonts w:ascii="Times New Roman" w:hAnsi="Times New Roman" w:cs="Times New Roman"/>
-        </w:rPr>
-        <w:t>,</w:t>
-      </w:r>
-      <w:r>
-        <w:rPr>
-          <w:rFonts w:ascii="Times New Roman" w:hAnsi="Times New Roman" w:cs="Times New Roman"/>
-        </w:rPr>
-        <w:t xml:space="preserve"> up to </w:t>
-      </w:r>
-      <w:r>
-        <w:rPr>
-          <w:rFonts w:ascii="Times New Roman" w:hAnsi="Times New Roman" w:cs="Times New Roman"/>
-        </w:rPr>
-        <w:t xml:space="preserve">current </w:t>
-      </w:r>
-      <w:r>
-        <w:rPr>
-          <w:rFonts w:ascii="Times New Roman" w:hAnsi="Times New Roman" w:cs="Times New Roman"/>
-        </w:rPr>
-        <w:t>level )</w:t>
-      </w:r>
-    </w:p>
-    <w:p>
-      <w:pPr>
-        <w:pStyle w:val="ListParagraph"/>
-        <w:numPr>
-          <w:ilvl w:val="0"/>
-          <w:numId w:val="1"/>
-        </w:numPr>
-        <w:spacing w:after="0" w:line="240" w:lineRule="auto"/>
-        <w:rPr>
-          <w:rFonts w:ascii="Times New Roman" w:hAnsi="Times New Roman" w:cs="Times New Roman"/>
-        </w:rPr>
-      </w:pPr>
-      <w:r>
-        <w:rPr>
-          <w:rFonts w:ascii="Times New Roman" w:hAnsi="Times New Roman" w:cs="Times New Roman"/>
-        </w:rPr>
         <w:t>Player body ( husk ) upgrades:</w:t>
       </w:r>
     </w:p>
@@ -1023,41 +1026,73 @@
         <w:spacing w:after="0" w:line="240" w:lineRule="auto"/>
         <w:rPr>
           <w:rFonts w:ascii="Times New Roman" w:hAnsi="Times New Roman" w:cs="Times New Roman"/>
-        </w:rPr>
-      </w:pPr>
-      <w:r>
-        <w:rPr>
-          <w:rFonts w:ascii="Times New Roman" w:hAnsi="Times New Roman" w:cs="Times New Roman"/>
+          <w:b/>
+          <w:color w:val="E36C0A" w:themeColor="accent6" w:themeShade="BF"/>
+        </w:rPr>
+      </w:pPr>
+      <w:r>
+        <w:rPr>
+          <w:rFonts w:ascii="Times New Roman" w:hAnsi="Times New Roman" w:cs="Times New Roman"/>
+          <w:b/>
+          <w:color w:val="E36C0A" w:themeColor="accent6" w:themeShade="BF"/>
         </w:rPr>
         <w:t xml:space="preserve">Regenerating </w:t>
       </w:r>
       <w:r>
         <w:rPr>
           <w:rFonts w:ascii="Times New Roman" w:hAnsi="Times New Roman" w:cs="Times New Roman"/>
-        </w:rPr>
-        <w:t>Soul shield ( zero d</w:t>
-      </w:r>
-      <w:r>
-        <w:rPr>
-          <w:rFonts w:ascii="Times New Roman" w:hAnsi="Times New Roman" w:cs="Times New Roman"/>
+          <w:b/>
+          <w:color w:val="E36C0A" w:themeColor="accent6" w:themeShade="BF"/>
+        </w:rPr>
+        <w:t xml:space="preserve">Soul shield ( </w:t>
+      </w:r>
+      <w:r>
+        <w:rPr>
+          <w:rFonts w:ascii="Times New Roman" w:hAnsi="Times New Roman" w:cs="Times New Roman"/>
+          <w:b/>
+          <w:color w:val="E36C0A" w:themeColor="accent6" w:themeShade="BF"/>
+        </w:rPr>
+        <w:t>0</w:t>
+      </w:r>
+      <w:bookmarkStart w:id="0" w:name="_GoBack"/>
+      <w:bookmarkEnd w:id="0"/>
+      <w:r>
+        <w:rPr>
+          <w:rFonts w:ascii="Times New Roman" w:hAnsi="Times New Roman" w:cs="Times New Roman"/>
+          <w:b/>
+          <w:color w:val="E36C0A" w:themeColor="accent6" w:themeShade="BF"/>
+        </w:rPr>
+        <w:t xml:space="preserve"> d</w:t>
+      </w:r>
+      <w:r>
+        <w:rPr>
+          <w:rFonts w:ascii="Times New Roman" w:hAnsi="Times New Roman" w:cs="Times New Roman"/>
+          <w:b/>
+          <w:color w:val="E36C0A" w:themeColor="accent6" w:themeShade="BF"/>
         </w:rPr>
         <w:t>amage transfer for given amount; item</w:t>
       </w:r>
       <w:r>
         <w:rPr>
           <w:rFonts w:ascii="Times New Roman" w:hAnsi="Times New Roman" w:cs="Times New Roman"/>
+          <w:b/>
+          <w:color w:val="E36C0A" w:themeColor="accent6" w:themeShade="BF"/>
         </w:rPr>
         <w:t>s orbit</w:t>
       </w:r>
       <w:r>
         <w:rPr>
           <w:rFonts w:ascii="Times New Roman" w:hAnsi="Times New Roman" w:cs="Times New Roman"/>
+          <w:b/>
+          <w:color w:val="E36C0A" w:themeColor="accent6" w:themeShade="BF"/>
         </w:rPr>
         <w:t xml:space="preserve"> husk </w:t>
       </w:r>
       <w:r>
         <w:rPr>
           <w:rFonts w:ascii="Times New Roman" w:hAnsi="Times New Roman" w:cs="Times New Roman"/>
+          <w:b/>
+          <w:color w:val="E36C0A" w:themeColor="accent6" w:themeShade="BF"/>
         </w:rPr>
         <w:t>)</w:t>
       </w:r>
@@ -1089,8 +1124,6 @@
         </w:rPr>
         <w:t>Husk to Soul Location</w:t>
       </w:r>
-      <w:bookmarkStart w:id="0" w:name="_GoBack"/>
-      <w:bookmarkEnd w:id="0"/>
     </w:p>
     <w:sectPr>
       <w:pgSz w:w="12240" w:h="15840"/>

</xml_diff>

<commit_message>
transform host code complete and tested
</commit_message>
<xml_diff>
--- a/documents/Freehill Q2 Mod Abstract.docx
+++ b/documents/Freehill Q2 Mod Abstract.docx
@@ -832,6 +832,8 @@
         </w:rPr>
         <w:t>Host control ( precision )</w:t>
       </w:r>
+      <w:bookmarkStart w:id="0" w:name="_GoBack"/>
+      <w:bookmarkEnd w:id="0"/>
     </w:p>
     <w:p>
       <w:pPr>
@@ -863,6 +865,154 @@
         <w:spacing w:after="0" w:line="240" w:lineRule="auto"/>
         <w:rPr>
           <w:rFonts w:ascii="Times New Roman" w:hAnsi="Times New Roman" w:cs="Times New Roman"/>
+        </w:rPr>
+      </w:pPr>
+      <w:r>
+        <w:rPr>
+          <w:rFonts w:ascii="Times New Roman" w:hAnsi="Times New Roman" w:cs="Times New Roman"/>
+        </w:rPr>
+        <w:t xml:space="preserve">Recruit monster followers that </w:t>
+      </w:r>
+      <w:r>
+        <w:rPr>
+          <w:rFonts w:ascii="Times New Roman" w:hAnsi="Times New Roman" w:cs="Times New Roman"/>
+        </w:rPr>
+        <w:t>attack</w:t>
+      </w:r>
+      <w:r>
+        <w:rPr>
+          <w:rFonts w:ascii="Times New Roman" w:hAnsi="Times New Roman" w:cs="Times New Roman"/>
+        </w:rPr>
+        <w:t xml:space="preserve"> other monsters.</w:t>
+      </w:r>
+    </w:p>
+    <w:p>
+      <w:pPr>
+        <w:pStyle w:val="ListParagraph"/>
+        <w:numPr>
+          <w:ilvl w:val="1"/>
+          <w:numId w:val="4"/>
+        </w:numPr>
+        <w:spacing w:after="0" w:line="240" w:lineRule="auto"/>
+        <w:rPr>
+          <w:rFonts w:ascii="Times New Roman" w:hAnsi="Times New Roman" w:cs="Times New Roman"/>
+          <w:color w:val="BFBFBF" w:themeColor="background1" w:themeShade="BF"/>
+        </w:rPr>
+      </w:pPr>
+      <w:r>
+        <w:rPr>
+          <w:rFonts w:ascii="Times New Roman" w:hAnsi="Times New Roman" w:cs="Times New Roman"/>
+          <w:color w:val="BFBFBF" w:themeColor="background1" w:themeShade="BF"/>
+        </w:rPr>
+        <w:t>Transform the ho</w:t>
+      </w:r>
+      <w:r>
+        <w:rPr>
+          <w:rFonts w:ascii="Times New Roman" w:hAnsi="Times New Roman" w:cs="Times New Roman"/>
+          <w:color w:val="BFBFBF" w:themeColor="background1" w:themeShade="BF"/>
+        </w:rPr>
+        <w:t>st into a more powerful monster ( one higher</w:t>
+      </w:r>
+      <w:r>
+        <w:rPr>
+          <w:rFonts w:ascii="Times New Roman" w:hAnsi="Times New Roman" w:cs="Times New Roman"/>
+          <w:color w:val="BFBFBF" w:themeColor="background1" w:themeShade="BF"/>
+        </w:rPr>
+        <w:t xml:space="preserve"> </w:t>
+      </w:r>
+      <w:r>
+        <w:rPr>
+          <w:rFonts w:ascii="Times New Roman" w:hAnsi="Times New Roman" w:cs="Times New Roman"/>
+          <w:color w:val="BFBFBF" w:themeColor="background1" w:themeShade="BF"/>
+        </w:rPr>
+        <w:t>)</w:t>
+      </w:r>
+    </w:p>
+    <w:p>
+      <w:pPr>
+        <w:pStyle w:val="ListParagraph"/>
+        <w:numPr>
+          <w:ilvl w:val="0"/>
+          <w:numId w:val="1"/>
+        </w:numPr>
+        <w:spacing w:after="0" w:line="240" w:lineRule="auto"/>
+        <w:rPr>
+          <w:rFonts w:ascii="Times New Roman" w:hAnsi="Times New Roman" w:cs="Times New Roman"/>
+        </w:rPr>
+      </w:pPr>
+      <w:r>
+        <w:rPr>
+          <w:rFonts w:ascii="Times New Roman" w:hAnsi="Times New Roman" w:cs="Times New Roman"/>
+        </w:rPr>
+        <w:t>Player body ( husk ) upgrades:</w:t>
+      </w:r>
+    </w:p>
+    <w:p>
+      <w:pPr>
+        <w:pStyle w:val="ListParagraph"/>
+        <w:numPr>
+          <w:ilvl w:val="1"/>
+          <w:numId w:val="5"/>
+        </w:numPr>
+        <w:spacing w:after="0" w:line="240" w:lineRule="auto"/>
+        <w:rPr>
+          <w:rFonts w:ascii="Times New Roman" w:hAnsi="Times New Roman" w:cs="Times New Roman"/>
+          <w:color w:val="BFBFBF" w:themeColor="background1" w:themeShade="BF"/>
+        </w:rPr>
+      </w:pPr>
+      <w:r>
+        <w:rPr>
+          <w:rFonts w:ascii="Times New Roman" w:hAnsi="Times New Roman" w:cs="Times New Roman"/>
+          <w:color w:val="BFBFBF" w:themeColor="background1" w:themeShade="BF"/>
+        </w:rPr>
+        <w:t xml:space="preserve">Base: </w:t>
+      </w:r>
+      <w:r>
+        <w:rPr>
+          <w:rFonts w:ascii="Times New Roman" w:hAnsi="Times New Roman" w:cs="Times New Roman"/>
+          <w:color w:val="BFBFBF" w:themeColor="background1" w:themeShade="BF"/>
+        </w:rPr>
+        <w:t>Husk transfers all damage to player directly</w:t>
+      </w:r>
+    </w:p>
+    <w:p>
+      <w:pPr>
+        <w:pStyle w:val="ListParagraph"/>
+        <w:numPr>
+          <w:ilvl w:val="1"/>
+          <w:numId w:val="5"/>
+        </w:numPr>
+        <w:spacing w:after="0" w:line="240" w:lineRule="auto"/>
+        <w:rPr>
+          <w:rFonts w:ascii="Times New Roman" w:hAnsi="Times New Roman" w:cs="Times New Roman"/>
+          <w:color w:val="BFBFBF" w:themeColor="background1" w:themeShade="BF"/>
+        </w:rPr>
+      </w:pPr>
+      <w:r>
+        <w:rPr>
+          <w:rFonts w:ascii="Times New Roman" w:hAnsi="Times New Roman" w:cs="Times New Roman"/>
+          <w:color w:val="BFBFBF" w:themeColor="background1" w:themeShade="BF"/>
+        </w:rPr>
+        <w:t>Transfer damage to host instead</w:t>
+      </w:r>
+      <w:r>
+        <w:rPr>
+          <w:rFonts w:ascii="Times New Roman" w:hAnsi="Times New Roman" w:cs="Times New Roman"/>
+          <w:color w:val="BFBFBF" w:themeColor="background1" w:themeShade="BF"/>
+        </w:rPr>
+        <w:t xml:space="preserve"> of player</w:t>
+      </w:r>
+    </w:p>
+    <w:p>
+      <w:pPr>
+        <w:pStyle w:val="ListParagraph"/>
+        <w:numPr>
+          <w:ilvl w:val="1"/>
+          <w:numId w:val="5"/>
+        </w:numPr>
+        <w:spacing w:after="0" w:line="240" w:lineRule="auto"/>
+        <w:rPr>
+          <w:rFonts w:ascii="Times New Roman" w:hAnsi="Times New Roman" w:cs="Times New Roman"/>
           <w:b/>
           <w:color w:val="E36C0A" w:themeColor="accent6" w:themeShade="BF"/>
         </w:rPr>
@@ -873,7 +1023,7 @@
           <w:b/>
           <w:color w:val="E36C0A" w:themeColor="accent6" w:themeShade="BF"/>
         </w:rPr>
-        <w:t xml:space="preserve">Recruit monster followers that </w:t>
+        <w:t xml:space="preserve">Regenerating </w:t>
       </w:r>
       <w:r>
         <w:rPr>
@@ -881,7 +1031,7 @@
           <w:b/>
           <w:color w:val="E36C0A" w:themeColor="accent6" w:themeShade="BF"/>
         </w:rPr>
-        <w:t>attack</w:t>
+        <w:t xml:space="preserve">Soul shield ( </w:t>
       </w:r>
       <w:r>
         <w:rPr>
@@ -889,173 +1039,8 @@
           <w:b/>
           <w:color w:val="E36C0A" w:themeColor="accent6" w:themeShade="BF"/>
         </w:rPr>
-        <w:t xml:space="preserve"> other monsters.</w:t>
-      </w:r>
-    </w:p>
-    <w:p>
-      <w:pPr>
-        <w:pStyle w:val="ListParagraph"/>
-        <w:numPr>
-          <w:ilvl w:val="1"/>
-          <w:numId w:val="4"/>
-        </w:numPr>
-        <w:spacing w:after="0" w:line="240" w:lineRule="auto"/>
-        <w:rPr>
-          <w:rFonts w:ascii="Times New Roman" w:hAnsi="Times New Roman" w:cs="Times New Roman"/>
-        </w:rPr>
-      </w:pPr>
-      <w:r>
-        <w:rPr>
-          <w:rFonts w:ascii="Times New Roman" w:hAnsi="Times New Roman" w:cs="Times New Roman"/>
-        </w:rPr>
-        <w:t>Transform the ho</w:t>
-      </w:r>
-      <w:r>
-        <w:rPr>
-          <w:rFonts w:ascii="Times New Roman" w:hAnsi="Times New Roman" w:cs="Times New Roman"/>
-        </w:rPr>
-        <w:t>st into a more powerful monster ( one higher</w:t>
-      </w:r>
-      <w:r>
-        <w:rPr>
-          <w:rFonts w:ascii="Times New Roman" w:hAnsi="Times New Roman" w:cs="Times New Roman"/>
-        </w:rPr>
-        <w:t>,</w:t>
-      </w:r>
-      <w:r>
-        <w:rPr>
-          <w:rFonts w:ascii="Times New Roman" w:hAnsi="Times New Roman" w:cs="Times New Roman"/>
-        </w:rPr>
-        <w:t xml:space="preserve"> up to </w:t>
-      </w:r>
-      <w:r>
-        <w:rPr>
-          <w:rFonts w:ascii="Times New Roman" w:hAnsi="Times New Roman" w:cs="Times New Roman"/>
-        </w:rPr>
-        <w:t xml:space="preserve">current </w:t>
-      </w:r>
-      <w:r>
-        <w:rPr>
-          <w:rFonts w:ascii="Times New Roman" w:hAnsi="Times New Roman" w:cs="Times New Roman"/>
-        </w:rPr>
-        <w:t>level )</w:t>
-      </w:r>
-    </w:p>
-    <w:p>
-      <w:pPr>
-        <w:pStyle w:val="ListParagraph"/>
-        <w:numPr>
-          <w:ilvl w:val="0"/>
-          <w:numId w:val="1"/>
-        </w:numPr>
-        <w:spacing w:after="0" w:line="240" w:lineRule="auto"/>
-        <w:rPr>
-          <w:rFonts w:ascii="Times New Roman" w:hAnsi="Times New Roman" w:cs="Times New Roman"/>
-        </w:rPr>
-      </w:pPr>
-      <w:r>
-        <w:rPr>
-          <w:rFonts w:ascii="Times New Roman" w:hAnsi="Times New Roman" w:cs="Times New Roman"/>
-        </w:rPr>
-        <w:t>Player body ( husk ) upgrades:</w:t>
-      </w:r>
-    </w:p>
-    <w:p>
-      <w:pPr>
-        <w:pStyle w:val="ListParagraph"/>
-        <w:numPr>
-          <w:ilvl w:val="1"/>
-          <w:numId w:val="5"/>
-        </w:numPr>
-        <w:spacing w:after="0" w:line="240" w:lineRule="auto"/>
-        <w:rPr>
-          <w:rFonts w:ascii="Times New Roman" w:hAnsi="Times New Roman" w:cs="Times New Roman"/>
-          <w:color w:val="BFBFBF" w:themeColor="background1" w:themeShade="BF"/>
-        </w:rPr>
-      </w:pPr>
-      <w:r>
-        <w:rPr>
-          <w:rFonts w:ascii="Times New Roman" w:hAnsi="Times New Roman" w:cs="Times New Roman"/>
-          <w:color w:val="BFBFBF" w:themeColor="background1" w:themeShade="BF"/>
-        </w:rPr>
-        <w:t xml:space="preserve">Base: </w:t>
-      </w:r>
-      <w:r>
-        <w:rPr>
-          <w:rFonts w:ascii="Times New Roman" w:hAnsi="Times New Roman" w:cs="Times New Roman"/>
-          <w:color w:val="BFBFBF" w:themeColor="background1" w:themeShade="BF"/>
-        </w:rPr>
-        <w:t>Husk transfers all damage to player directly</w:t>
-      </w:r>
-    </w:p>
-    <w:p>
-      <w:pPr>
-        <w:pStyle w:val="ListParagraph"/>
-        <w:numPr>
-          <w:ilvl w:val="1"/>
-          <w:numId w:val="5"/>
-        </w:numPr>
-        <w:spacing w:after="0" w:line="240" w:lineRule="auto"/>
-        <w:rPr>
-          <w:rFonts w:ascii="Times New Roman" w:hAnsi="Times New Roman" w:cs="Times New Roman"/>
-          <w:color w:val="BFBFBF" w:themeColor="background1" w:themeShade="BF"/>
-        </w:rPr>
-      </w:pPr>
-      <w:r>
-        <w:rPr>
-          <w:rFonts w:ascii="Times New Roman" w:hAnsi="Times New Roman" w:cs="Times New Roman"/>
-          <w:color w:val="BFBFBF" w:themeColor="background1" w:themeShade="BF"/>
-        </w:rPr>
-        <w:t>Transfer damage to host instead</w:t>
-      </w:r>
-      <w:r>
-        <w:rPr>
-          <w:rFonts w:ascii="Times New Roman" w:hAnsi="Times New Roman" w:cs="Times New Roman"/>
-          <w:color w:val="BFBFBF" w:themeColor="background1" w:themeShade="BF"/>
-        </w:rPr>
-        <w:t xml:space="preserve"> of player</w:t>
-      </w:r>
-    </w:p>
-    <w:p>
-      <w:pPr>
-        <w:pStyle w:val="ListParagraph"/>
-        <w:numPr>
-          <w:ilvl w:val="1"/>
-          <w:numId w:val="5"/>
-        </w:numPr>
-        <w:spacing w:after="0" w:line="240" w:lineRule="auto"/>
-        <w:rPr>
-          <w:rFonts w:ascii="Times New Roman" w:hAnsi="Times New Roman" w:cs="Times New Roman"/>
-          <w:b/>
-          <w:color w:val="E36C0A" w:themeColor="accent6" w:themeShade="BF"/>
-        </w:rPr>
-      </w:pPr>
-      <w:r>
-        <w:rPr>
-          <w:rFonts w:ascii="Times New Roman" w:hAnsi="Times New Roman" w:cs="Times New Roman"/>
-          <w:b/>
-          <w:color w:val="E36C0A" w:themeColor="accent6" w:themeShade="BF"/>
-        </w:rPr>
-        <w:t xml:space="preserve">Regenerating </w:t>
-      </w:r>
-      <w:r>
-        <w:rPr>
-          <w:rFonts w:ascii="Times New Roman" w:hAnsi="Times New Roman" w:cs="Times New Roman"/>
-          <w:b/>
-          <w:color w:val="E36C0A" w:themeColor="accent6" w:themeShade="BF"/>
-        </w:rPr>
-        <w:t xml:space="preserve">Soul shield ( </w:t>
-      </w:r>
-      <w:r>
-        <w:rPr>
-          <w:rFonts w:ascii="Times New Roman" w:hAnsi="Times New Roman" w:cs="Times New Roman"/>
-          <w:b/>
-          <w:color w:val="E36C0A" w:themeColor="accent6" w:themeShade="BF"/>
-        </w:rPr>
         <w:t>0</w:t>
       </w:r>
-      <w:bookmarkStart w:id="0" w:name="_GoBack"/>
-      <w:bookmarkEnd w:id="0"/>
       <w:r>
         <w:rPr>
           <w:rFonts w:ascii="Times New Roman" w:hAnsi="Times New Roman" w:cs="Times New Roman"/>

</xml_diff>

<commit_message>
orbiting soul shield complete, play tested
</commit_message>
<xml_diff>
--- a/documents/Freehill Q2 Mod Abstract.docx
+++ b/documents/Freehill Q2 Mod Abstract.docx
@@ -687,66 +687,19 @@
         <w:rPr>
           <w:rFonts w:ascii="Times New Roman" w:hAnsi="Times New Roman" w:cs="Times New Roman"/>
         </w:rPr>
-        <w:t>Possession d</w:t>
-      </w:r>
-      <w:r>
-        <w:rPr>
-          <w:rFonts w:ascii="Times New Roman" w:hAnsi="Times New Roman" w:cs="Times New Roman"/>
-        </w:rPr>
-        <w:t>uration ( very short at first )</w:t>
-      </w:r>
-    </w:p>
-    <w:p>
-      <w:pPr>
-        <w:pStyle w:val="ListParagraph"/>
-        <w:numPr>
-          <w:ilvl w:val="2"/>
-          <w:numId w:val="4"/>
-        </w:numPr>
-        <w:spacing w:after="0" w:line="240" w:lineRule="auto"/>
-        <w:rPr>
-          <w:rFonts w:ascii="Times New Roman" w:hAnsi="Times New Roman" w:cs="Times New Roman"/>
-        </w:rPr>
-      </w:pPr>
-      <w:r>
-        <w:rPr>
-          <w:rFonts w:ascii="Times New Roman" w:hAnsi="Times New Roman" w:cs="Times New Roman"/>
-        </w:rPr>
-        <w:t>Proportional to level/monster-health ( tougher are harder to sustain )</w:t>
-      </w:r>
-    </w:p>
-    <w:p>
-      <w:pPr>
-        <w:pStyle w:val="ListParagraph"/>
-        <w:numPr>
-          <w:ilvl w:val="2"/>
-          <w:numId w:val="4"/>
-        </w:numPr>
-        <w:spacing w:after="0" w:line="240" w:lineRule="auto"/>
-        <w:rPr>
-          <w:rFonts w:ascii="Times New Roman" w:hAnsi="Times New Roman" w:cs="Times New Roman"/>
-        </w:rPr>
-      </w:pPr>
-      <w:r>
-        <w:rPr>
-          <w:rFonts w:ascii="Times New Roman" w:hAnsi="Times New Roman" w:cs="Times New Roman"/>
-        </w:rPr>
-        <w:t xml:space="preserve">Drains </w:t>
-      </w:r>
-      <w:proofErr w:type="spellStart"/>
-      <w:r>
-        <w:rPr>
-          <w:rFonts w:ascii="Times New Roman" w:hAnsi="Times New Roman" w:cs="Times New Roman"/>
-          <w:i/>
-        </w:rPr>
-        <w:t>pool_of_souls</w:t>
-      </w:r>
-      <w:proofErr w:type="spellEnd"/>
-      <w:r>
-        <w:rPr>
-          <w:rFonts w:ascii="Times New Roman" w:hAnsi="Times New Roman" w:cs="Times New Roman"/>
-        </w:rPr>
-        <w:t xml:space="preserve"> quicker</w:t>
+        <w:t xml:space="preserve">Possession </w:t>
+      </w:r>
+      <w:r>
+        <w:rPr>
+          <w:rFonts w:ascii="Times New Roman" w:hAnsi="Times New Roman" w:cs="Times New Roman"/>
+        </w:rPr>
+        <w:t>cost</w:t>
+      </w:r>
+      <w:r>
+        <w:rPr>
+          <w:rFonts w:ascii="Times New Roman" w:hAnsi="Times New Roman" w:cs="Times New Roman"/>
+        </w:rPr>
+        <w:t xml:space="preserve"> ( based on monster rank )</w:t>
       </w:r>
     </w:p>
     <w:p>
@@ -832,8 +785,66 @@
         </w:rPr>
         <w:t>Host control ( precision )</w:t>
       </w:r>
+    </w:p>
+    <w:p>
+      <w:pPr>
+        <w:pStyle w:val="ListParagraph"/>
+        <w:numPr>
+          <w:ilvl w:val="1"/>
+          <w:numId w:val="4"/>
+        </w:numPr>
+        <w:spacing w:after="0" w:line="240" w:lineRule="auto"/>
+        <w:rPr>
+          <w:rFonts w:ascii="Times New Roman" w:hAnsi="Times New Roman" w:cs="Times New Roman"/>
+          <w:color w:val="BFBFBF" w:themeColor="background1" w:themeShade="BF"/>
+        </w:rPr>
+      </w:pPr>
+      <w:r>
+        <w:rPr>
+          <w:rFonts w:ascii="Times New Roman" w:hAnsi="Times New Roman" w:cs="Times New Roman"/>
+          <w:color w:val="BFBFBF" w:themeColor="background1" w:themeShade="BF"/>
+        </w:rPr>
+        <w:t>Obliterate host</w:t>
+      </w:r>
+    </w:p>
+    <w:p>
+      <w:pPr>
+        <w:pStyle w:val="ListParagraph"/>
+        <w:numPr>
+          <w:ilvl w:val="1"/>
+          <w:numId w:val="4"/>
+        </w:numPr>
+        <w:spacing w:after="0" w:line="240" w:lineRule="auto"/>
+        <w:rPr>
+          <w:rFonts w:ascii="Times New Roman" w:hAnsi="Times New Roman" w:cs="Times New Roman"/>
+        </w:rPr>
+      </w:pPr>
+      <w:r>
+        <w:rPr>
+          <w:rFonts w:ascii="Times New Roman" w:hAnsi="Times New Roman" w:cs="Times New Roman"/>
+        </w:rPr>
+        <w:t>Recruit monster follower</w:t>
+      </w:r>
       <w:bookmarkStart w:id="0" w:name="_GoBack"/>
       <w:bookmarkEnd w:id="0"/>
+      <w:r>
+        <w:rPr>
+          <w:rFonts w:ascii="Times New Roman" w:hAnsi="Times New Roman" w:cs="Times New Roman"/>
+        </w:rPr>
+        <w:t xml:space="preserve">s that </w:t>
+      </w:r>
+      <w:r>
+        <w:rPr>
+          <w:rFonts w:ascii="Times New Roman" w:hAnsi="Times New Roman" w:cs="Times New Roman"/>
+        </w:rPr>
+        <w:t>attack</w:t>
+      </w:r>
+      <w:r>
+        <w:rPr>
+          <w:rFonts w:ascii="Times New Roman" w:hAnsi="Times New Roman" w:cs="Times New Roman"/>
+        </w:rPr>
+        <w:t xml:space="preserve"> other monsters.</w:t>
+      </w:r>
     </w:p>
     <w:p>
       <w:pPr>
@@ -845,57 +856,6 @@
         <w:spacing w:after="0" w:line="240" w:lineRule="auto"/>
         <w:rPr>
           <w:rFonts w:ascii="Times New Roman" w:hAnsi="Times New Roman" w:cs="Times New Roman"/>
-        </w:rPr>
-      </w:pPr>
-      <w:r>
-        <w:rPr>
-          <w:rFonts w:ascii="Times New Roman" w:hAnsi="Times New Roman" w:cs="Times New Roman"/>
-          <w:color w:val="BFBFBF" w:themeColor="background1" w:themeShade="BF"/>
-        </w:rPr>
-        <w:t>Obliterate host</w:t>
-      </w:r>
-    </w:p>
-    <w:p>
-      <w:pPr>
-        <w:pStyle w:val="ListParagraph"/>
-        <w:numPr>
-          <w:ilvl w:val="1"/>
-          <w:numId w:val="4"/>
-        </w:numPr>
-        <w:spacing w:after="0" w:line="240" w:lineRule="auto"/>
-        <w:rPr>
-          <w:rFonts w:ascii="Times New Roman" w:hAnsi="Times New Roman" w:cs="Times New Roman"/>
-        </w:rPr>
-      </w:pPr>
-      <w:r>
-        <w:rPr>
-          <w:rFonts w:ascii="Times New Roman" w:hAnsi="Times New Roman" w:cs="Times New Roman"/>
-        </w:rPr>
-        <w:t xml:space="preserve">Recruit monster followers that </w:t>
-      </w:r>
-      <w:r>
-        <w:rPr>
-          <w:rFonts w:ascii="Times New Roman" w:hAnsi="Times New Roman" w:cs="Times New Roman"/>
-        </w:rPr>
-        <w:t>attack</w:t>
-      </w:r>
-      <w:r>
-        <w:rPr>
-          <w:rFonts w:ascii="Times New Roman" w:hAnsi="Times New Roman" w:cs="Times New Roman"/>
-        </w:rPr>
-        <w:t xml:space="preserve"> other monsters.</w:t>
-      </w:r>
-    </w:p>
-    <w:p>
-      <w:pPr>
-        <w:pStyle w:val="ListParagraph"/>
-        <w:numPr>
-          <w:ilvl w:val="1"/>
-          <w:numId w:val="4"/>
-        </w:numPr>
-        <w:spacing w:after="0" w:line="240" w:lineRule="auto"/>
-        <w:rPr>
-          <w:rFonts w:ascii="Times New Roman" w:hAnsi="Times New Roman" w:cs="Times New Roman"/>
           <w:color w:val="BFBFBF" w:themeColor="background1" w:themeShade="BF"/>
         </w:rPr>
       </w:pPr>
@@ -938,11 +898,13 @@
         <w:spacing w:after="0" w:line="240" w:lineRule="auto"/>
         <w:rPr>
           <w:rFonts w:ascii="Times New Roman" w:hAnsi="Times New Roman" w:cs="Times New Roman"/>
-        </w:rPr>
-      </w:pPr>
-      <w:r>
-        <w:rPr>
-          <w:rFonts w:ascii="Times New Roman" w:hAnsi="Times New Roman" w:cs="Times New Roman"/>
+          <w:color w:val="BFBFBF" w:themeColor="background1" w:themeShade="BF"/>
+        </w:rPr>
+      </w:pPr>
+      <w:r>
+        <w:rPr>
+          <w:rFonts w:ascii="Times New Roman" w:hAnsi="Times New Roman" w:cs="Times New Roman"/>
+          <w:color w:val="BFBFBF" w:themeColor="background1" w:themeShade="BF"/>
         </w:rPr>
         <w:t>Player body ( husk ) upgrades:</w:t>
       </w:r>
@@ -1013,71 +975,62 @@
         <w:spacing w:after="0" w:line="240" w:lineRule="auto"/>
         <w:rPr>
           <w:rFonts w:ascii="Times New Roman" w:hAnsi="Times New Roman" w:cs="Times New Roman"/>
-          <w:b/>
-          <w:color w:val="E36C0A" w:themeColor="accent6" w:themeShade="BF"/>
-        </w:rPr>
-      </w:pPr>
-      <w:r>
-        <w:rPr>
-          <w:rFonts w:ascii="Times New Roman" w:hAnsi="Times New Roman" w:cs="Times New Roman"/>
-          <w:b/>
-          <w:color w:val="E36C0A" w:themeColor="accent6" w:themeShade="BF"/>
+          <w:color w:val="BFBFBF" w:themeColor="background1" w:themeShade="BF"/>
+        </w:rPr>
+      </w:pPr>
+      <w:r>
+        <w:rPr>
+          <w:rFonts w:ascii="Times New Roman" w:hAnsi="Times New Roman" w:cs="Times New Roman"/>
+          <w:color w:val="BFBFBF" w:themeColor="background1" w:themeShade="BF"/>
         </w:rPr>
         <w:t xml:space="preserve">Regenerating </w:t>
       </w:r>
       <w:r>
         <w:rPr>
           <w:rFonts w:ascii="Times New Roman" w:hAnsi="Times New Roman" w:cs="Times New Roman"/>
-          <w:b/>
-          <w:color w:val="E36C0A" w:themeColor="accent6" w:themeShade="BF"/>
+          <w:color w:val="BFBFBF" w:themeColor="background1" w:themeShade="BF"/>
         </w:rPr>
         <w:t xml:space="preserve">Soul shield ( </w:t>
       </w:r>
       <w:r>
         <w:rPr>
           <w:rFonts w:ascii="Times New Roman" w:hAnsi="Times New Roman" w:cs="Times New Roman"/>
-          <w:b/>
-          <w:color w:val="E36C0A" w:themeColor="accent6" w:themeShade="BF"/>
+          <w:color w:val="BFBFBF" w:themeColor="background1" w:themeShade="BF"/>
         </w:rPr>
         <w:t>0</w:t>
       </w:r>
       <w:r>
         <w:rPr>
           <w:rFonts w:ascii="Times New Roman" w:hAnsi="Times New Roman" w:cs="Times New Roman"/>
-          <w:b/>
-          <w:color w:val="E36C0A" w:themeColor="accent6" w:themeShade="BF"/>
+          <w:color w:val="BFBFBF" w:themeColor="background1" w:themeShade="BF"/>
         </w:rPr>
         <w:t xml:space="preserve"> d</w:t>
       </w:r>
       <w:r>
         <w:rPr>
           <w:rFonts w:ascii="Times New Roman" w:hAnsi="Times New Roman" w:cs="Times New Roman"/>
-          <w:b/>
-          <w:color w:val="E36C0A" w:themeColor="accent6" w:themeShade="BF"/>
+          <w:color w:val="BFBFBF" w:themeColor="background1" w:themeShade="BF"/>
         </w:rPr>
         <w:t>amage transfer for given amount; item</w:t>
       </w:r>
       <w:r>
         <w:rPr>
           <w:rFonts w:ascii="Times New Roman" w:hAnsi="Times New Roman" w:cs="Times New Roman"/>
-          <w:b/>
-          <w:color w:val="E36C0A" w:themeColor="accent6" w:themeShade="BF"/>
+          <w:color w:val="BFBFBF" w:themeColor="background1" w:themeShade="BF"/>
         </w:rPr>
         <w:t>s orbit</w:t>
       </w:r>
       <w:r>
         <w:rPr>
           <w:rFonts w:ascii="Times New Roman" w:hAnsi="Times New Roman" w:cs="Times New Roman"/>
-          <w:b/>
-          <w:color w:val="E36C0A" w:themeColor="accent6" w:themeShade="BF"/>
+          <w:color w:val="BFBFBF" w:themeColor="background1" w:themeShade="BF"/>
         </w:rPr>
         <w:t xml:space="preserve"> husk </w:t>
       </w:r>
       <w:r>
         <w:rPr>
           <w:rFonts w:ascii="Times New Roman" w:hAnsi="Times New Roman" w:cs="Times New Roman"/>
-          <w:b/>
-          <w:color w:val="E36C0A" w:themeColor="accent6" w:themeShade="BF"/>
+          <w:color w:val="BFBFBF" w:themeColor="background1" w:themeShade="BF"/>
         </w:rPr>
         <w:t>)</w:t>
       </w:r>

</xml_diff>

<commit_message>
developed hostspeak further, in testing
</commit_message>
<xml_diff>
--- a/documents/Freehill Q2 Mod Abstract.docx
+++ b/documents/Freehill Q2 Mod Abstract.docx
@@ -581,19 +581,17 @@
         <w:spacing w:after="0" w:line="240" w:lineRule="auto"/>
         <w:rPr>
           <w:rFonts w:ascii="Times New Roman" w:hAnsi="Times New Roman" w:cs="Times New Roman"/>
-        </w:rPr>
-      </w:pPr>
-      <w:r>
-        <w:rPr>
-          <w:rFonts w:ascii="Times New Roman" w:hAnsi="Times New Roman" w:cs="Times New Roman"/>
-        </w:rPr>
-        <w:t>Fly</w:t>
-      </w:r>
-      <w:r>
-        <w:rPr>
-          <w:rFonts w:ascii="Times New Roman" w:hAnsi="Times New Roman" w:cs="Times New Roman"/>
-        </w:rPr>
-        <w:t xml:space="preserve"> ( last to add )</w:t>
+          <w:color w:val="BFBFBF" w:themeColor="background1" w:themeShade="BF"/>
+        </w:rPr>
+      </w:pPr>
+      <w:bookmarkStart w:id="0" w:name="_GoBack"/>
+      <w:bookmarkEnd w:id="0"/>
+      <w:r>
+        <w:rPr>
+          <w:rFonts w:ascii="Times New Roman" w:hAnsi="Times New Roman" w:cs="Times New Roman"/>
+          <w:color w:val="BFBFBF" w:themeColor="background1" w:themeShade="BF"/>
+        </w:rPr>
+        <w:t>Pull freed souls in range</w:t>
       </w:r>
     </w:p>
     <w:p>
@@ -614,27 +612,6 @@
           <w:rFonts w:ascii="Times New Roman" w:hAnsi="Times New Roman" w:cs="Times New Roman"/>
           <w:color w:val="BFBFBF" w:themeColor="background1" w:themeShade="BF"/>
         </w:rPr>
-        <w:t>Pull freed souls in range</w:t>
-      </w:r>
-    </w:p>
-    <w:p>
-      <w:pPr>
-        <w:pStyle w:val="ListParagraph"/>
-        <w:numPr>
-          <w:ilvl w:val="1"/>
-          <w:numId w:val="3"/>
-        </w:numPr>
-        <w:spacing w:after="0" w:line="240" w:lineRule="auto"/>
-        <w:rPr>
-          <w:rFonts w:ascii="Times New Roman" w:hAnsi="Times New Roman" w:cs="Times New Roman"/>
-          <w:color w:val="BFBFBF" w:themeColor="background1" w:themeShade="BF"/>
-        </w:rPr>
-      </w:pPr>
-      <w:r>
-        <w:rPr>
-          <w:rFonts w:ascii="Times New Roman" w:hAnsi="Times New Roman" w:cs="Times New Roman"/>
-          <w:color w:val="BFBFBF" w:themeColor="background1" w:themeShade="BF"/>
-        </w:rPr>
         <w:t>Push away all nearby</w:t>
       </w:r>
       <w:r>
@@ -823,15 +800,7 @@
         <w:rPr>
           <w:rFonts w:ascii="Times New Roman" w:hAnsi="Times New Roman" w:cs="Times New Roman"/>
         </w:rPr>
-        <w:t>Recruit monster follower</w:t>
-      </w:r>
-      <w:bookmarkStart w:id="0" w:name="_GoBack"/>
-      <w:bookmarkEnd w:id="0"/>
-      <w:r>
-        <w:rPr>
-          <w:rFonts w:ascii="Times New Roman" w:hAnsi="Times New Roman" w:cs="Times New Roman"/>
-        </w:rPr>
-        <w:t xml:space="preserve">s that </w:t>
+        <w:t xml:space="preserve">Recruit monster followers that </w:t>
       </w:r>
       <w:r>
         <w:rPr>

</xml_diff>

<commit_message>
hostspeak complete and playtested
</commit_message>
<xml_diff>
--- a/documents/Freehill Q2 Mod Abstract.docx
+++ b/documents/Freehill Q2 Mod Abstract.docx
@@ -519,7 +519,16 @@
           <w:rFonts w:ascii="Times New Roman" w:hAnsi="Times New Roman" w:cs="Times New Roman"/>
           <w:color w:val="BFBFBF" w:themeColor="background1" w:themeShade="BF"/>
         </w:rPr>
-        <w:t>Targeted possession ( fourth rank )</w:t>
+        <w:t xml:space="preserve">Targeted possession ( </w:t>
+      </w:r>
+      <w:bookmarkStart w:id="0" w:name="_GoBack"/>
+      <w:bookmarkEnd w:id="0"/>
+      <w:r>
+        <w:rPr>
+          <w:rFonts w:ascii="Times New Roman" w:hAnsi="Times New Roman" w:cs="Times New Roman"/>
+          <w:color w:val="BFBFBF" w:themeColor="background1" w:themeShade="BF"/>
+        </w:rPr>
+        <w:t>fourth rank )</w:t>
       </w:r>
     </w:p>
     <w:p>
@@ -584,8 +593,6 @@
           <w:color w:val="BFBFBF" w:themeColor="background1" w:themeShade="BF"/>
         </w:rPr>
       </w:pPr>
-      <w:bookmarkStart w:id="0" w:name="_GoBack"/>
-      <w:bookmarkEnd w:id="0"/>
       <w:r>
         <w:rPr>
           <w:rFonts w:ascii="Times New Roman" w:hAnsi="Times New Roman" w:cs="Times New Roman"/>
@@ -794,23 +801,27 @@
         <w:spacing w:after="0" w:line="240" w:lineRule="auto"/>
         <w:rPr>
           <w:rFonts w:ascii="Times New Roman" w:hAnsi="Times New Roman" w:cs="Times New Roman"/>
-        </w:rPr>
-      </w:pPr>
-      <w:r>
-        <w:rPr>
-          <w:rFonts w:ascii="Times New Roman" w:hAnsi="Times New Roman" w:cs="Times New Roman"/>
+          <w:color w:val="BFBFBF" w:themeColor="background1" w:themeShade="BF"/>
+        </w:rPr>
+      </w:pPr>
+      <w:r>
+        <w:rPr>
+          <w:rFonts w:ascii="Times New Roman" w:hAnsi="Times New Roman" w:cs="Times New Roman"/>
+          <w:color w:val="BFBFBF" w:themeColor="background1" w:themeShade="BF"/>
         </w:rPr>
         <w:t xml:space="preserve">Recruit monster followers that </w:t>
       </w:r>
       <w:r>
         <w:rPr>
           <w:rFonts w:ascii="Times New Roman" w:hAnsi="Times New Roman" w:cs="Times New Roman"/>
+          <w:color w:val="BFBFBF" w:themeColor="background1" w:themeShade="BF"/>
         </w:rPr>
         <w:t>attack</w:t>
       </w:r>
       <w:r>
         <w:rPr>
           <w:rFonts w:ascii="Times New Roman" w:hAnsi="Times New Roman" w:cs="Times New Roman"/>
+          <w:color w:val="BFBFBF" w:themeColor="background1" w:themeShade="BF"/>
         </w:rPr>
         <w:t xml:space="preserve"> other monsters.</w:t>
       </w:r>

</xml_diff>

<commit_message>
massive code reorganization, playtested fine, updated host transform, working on soundindex maintenance due to overflow after too many unique transforms
</commit_message>
<xml_diff>
--- a/documents/Freehill Q2 Mod Abstract.docx
+++ b/documents/Freehill Q2 Mod Abstract.docx
@@ -305,21 +305,15 @@
         <w:spacing w:after="0" w:line="240" w:lineRule="auto"/>
         <w:rPr>
           <w:rFonts w:ascii="Times New Roman" w:hAnsi="Times New Roman" w:cs="Times New Roman"/>
-        </w:rPr>
-      </w:pPr>
-      <w:r>
-        <w:rPr>
-          <w:rFonts w:ascii="Times New Roman" w:hAnsi="Times New Roman" w:cs="Times New Roman"/>
-          <w:color w:val="BFBFBF" w:themeColor="background1" w:themeShade="BF"/>
-        </w:rPr>
-        <w:t xml:space="preserve">HUD/UI elements: </w:t>
-      </w:r>
-      <w:r>
-        <w:rPr>
-          <w:rFonts w:ascii="Times New Roman" w:hAnsi="Times New Roman" w:cs="Times New Roman"/>
-          <w:color w:val="BFBFBF" w:themeColor="background1" w:themeShade="BF"/>
-        </w:rPr>
-        <w:t>current ability set,</w:t>
+          <w:color w:val="BFBFBF" w:themeColor="background1" w:themeShade="BF"/>
+        </w:rPr>
+      </w:pPr>
+      <w:r>
+        <w:rPr>
+          <w:rFonts w:ascii="Times New Roman" w:hAnsi="Times New Roman" w:cs="Times New Roman"/>
+          <w:color w:val="BFBFBF" w:themeColor="background1" w:themeShade="BF"/>
+        </w:rPr>
+        <w:t>HUD/UI elements: current ability set,</w:t>
       </w:r>
       <w:r>
         <w:rPr>
@@ -357,8 +351,11 @@
         <w:spacing w:after="0" w:line="240" w:lineRule="auto"/>
         <w:rPr>
           <w:rFonts w:ascii="Times New Roman" w:hAnsi="Times New Roman" w:cs="Times New Roman"/>
-        </w:rPr>
-      </w:pPr>
+          <w:color w:val="BFBFBF" w:themeColor="background1" w:themeShade="BF"/>
+        </w:rPr>
+      </w:pPr>
+      <w:bookmarkStart w:id="0" w:name="_GoBack"/>
+      <w:bookmarkEnd w:id="0"/>
     </w:p>
     <w:p>
       <w:pPr>
@@ -370,11 +367,13 @@
         <w:spacing w:after="0" w:line="240" w:lineRule="auto"/>
         <w:rPr>
           <w:rFonts w:ascii="Times New Roman" w:hAnsi="Times New Roman" w:cs="Times New Roman"/>
-        </w:rPr>
-      </w:pPr>
-      <w:r>
-        <w:rPr>
-          <w:rFonts w:ascii="Times New Roman" w:hAnsi="Times New Roman" w:cs="Times New Roman"/>
+          <w:color w:val="BFBFBF" w:themeColor="background1" w:themeShade="BF"/>
+        </w:rPr>
+      </w:pPr>
+      <w:r>
+        <w:rPr>
+          <w:rFonts w:ascii="Times New Roman" w:hAnsi="Times New Roman" w:cs="Times New Roman"/>
+          <w:color w:val="BFBFBF" w:themeColor="background1" w:themeShade="BF"/>
         </w:rPr>
         <w:t>Ghost ability upgrades:</w:t>
       </w:r>
@@ -389,32 +388,29 @@
         <w:spacing w:after="0" w:line="240" w:lineRule="auto"/>
         <w:rPr>
           <w:rFonts w:ascii="Times New Roman" w:hAnsi="Times New Roman" w:cs="Times New Roman"/>
-        </w:rPr>
-      </w:pPr>
-      <w:r>
-        <w:rPr>
-          <w:rFonts w:ascii="Times New Roman" w:hAnsi="Times New Roman" w:cs="Times New Roman"/>
-        </w:rPr>
-        <w:t>Soul walk duration ( very short at first )</w:t>
-      </w:r>
-    </w:p>
-    <w:p>
-      <w:pPr>
-        <w:pStyle w:val="ListParagraph"/>
-        <w:numPr>
-          <w:ilvl w:val="2"/>
-          <w:numId w:val="3"/>
-        </w:numPr>
-        <w:spacing w:after="0" w:line="240" w:lineRule="auto"/>
-        <w:rPr>
-          <w:rFonts w:ascii="Times New Roman" w:hAnsi="Times New Roman" w:cs="Times New Roman"/>
-        </w:rPr>
-      </w:pPr>
-      <w:r>
-        <w:rPr>
-          <w:rFonts w:ascii="Times New Roman" w:hAnsi="Times New Roman" w:cs="Times New Roman"/>
-        </w:rPr>
-        <w:t>Increases with level ( no cost )</w:t>
+          <w:color w:val="BFBFBF" w:themeColor="background1" w:themeShade="BF"/>
+        </w:rPr>
+      </w:pPr>
+      <w:r>
+        <w:rPr>
+          <w:rFonts w:ascii="Times New Roman" w:hAnsi="Times New Roman" w:cs="Times New Roman"/>
+          <w:color w:val="BFBFBF" w:themeColor="background1" w:themeShade="BF"/>
+        </w:rPr>
+        <w:t xml:space="preserve">Base: Touch </w:t>
+      </w:r>
+      <w:r>
+        <w:rPr>
+          <w:rFonts w:ascii="Times New Roman" w:hAnsi="Times New Roman" w:cs="Times New Roman"/>
+          <w:color w:val="BFBFBF" w:themeColor="background1" w:themeShade="BF"/>
+        </w:rPr>
+        <w:t>leeches life</w:t>
+      </w:r>
+      <w:r>
+        <w:rPr>
+          <w:rFonts w:ascii="Times New Roman" w:hAnsi="Times New Roman" w:cs="Times New Roman"/>
+          <w:color w:val="BFBFBF" w:themeColor="background1" w:themeShade="BF"/>
+        </w:rPr>
+        <w:t xml:space="preserve"> ( first rank )</w:t>
       </w:r>
     </w:p>
     <w:p>
@@ -435,21 +431,7 @@
           <w:rFonts w:ascii="Times New Roman" w:hAnsi="Times New Roman" w:cs="Times New Roman"/>
           <w:color w:val="BFBFBF" w:themeColor="background1" w:themeShade="BF"/>
         </w:rPr>
-        <w:t xml:space="preserve">Base: Touch </w:t>
-      </w:r>
-      <w:r>
-        <w:rPr>
-          <w:rFonts w:ascii="Times New Roman" w:hAnsi="Times New Roman" w:cs="Times New Roman"/>
-          <w:color w:val="BFBFBF" w:themeColor="background1" w:themeShade="BF"/>
-        </w:rPr>
-        <w:t>leeches life</w:t>
-      </w:r>
-      <w:r>
-        <w:rPr>
-          <w:rFonts w:ascii="Times New Roman" w:hAnsi="Times New Roman" w:cs="Times New Roman"/>
-          <w:color w:val="BFBFBF" w:themeColor="background1" w:themeShade="BF"/>
-        </w:rPr>
-        <w:t xml:space="preserve"> ( first rank )</w:t>
+        <w:t>Touch possession (second rank )</w:t>
       </w:r>
     </w:p>
     <w:p>
@@ -470,7 +452,14 @@
           <w:rFonts w:ascii="Times New Roman" w:hAnsi="Times New Roman" w:cs="Times New Roman"/>
           <w:color w:val="BFBFBF" w:themeColor="background1" w:themeShade="BF"/>
         </w:rPr>
-        <w:t>Touch possession (second rank )</w:t>
+        <w:t>Radial possession of nearest monster</w:t>
+      </w:r>
+      <w:r>
+        <w:rPr>
+          <w:rFonts w:ascii="Times New Roman" w:hAnsi="Times New Roman" w:cs="Times New Roman"/>
+          <w:color w:val="BFBFBF" w:themeColor="background1" w:themeShade="BF"/>
+        </w:rPr>
+        <w:t xml:space="preserve"> ( third rank )</w:t>
       </w:r>
     </w:p>
     <w:p>
@@ -491,14 +480,7 @@
           <w:rFonts w:ascii="Times New Roman" w:hAnsi="Times New Roman" w:cs="Times New Roman"/>
           <w:color w:val="BFBFBF" w:themeColor="background1" w:themeShade="BF"/>
         </w:rPr>
-        <w:t>Radial possession of nearest monster</w:t>
-      </w:r>
-      <w:r>
-        <w:rPr>
-          <w:rFonts w:ascii="Times New Roman" w:hAnsi="Times New Roman" w:cs="Times New Roman"/>
-          <w:color w:val="BFBFBF" w:themeColor="background1" w:themeShade="BF"/>
-        </w:rPr>
-        <w:t xml:space="preserve"> ( third rank )</w:t>
+        <w:t>Targeted possession ( fourth rank )</w:t>
       </w:r>
     </w:p>
     <w:p>
@@ -519,16 +501,35 @@
           <w:rFonts w:ascii="Times New Roman" w:hAnsi="Times New Roman" w:cs="Times New Roman"/>
           <w:color w:val="BFBFBF" w:themeColor="background1" w:themeShade="BF"/>
         </w:rPr>
-        <w:t xml:space="preserve">Targeted possession ( </w:t>
-      </w:r>
-      <w:bookmarkStart w:id="0" w:name="_GoBack"/>
-      <w:bookmarkEnd w:id="0"/>
-      <w:r>
-        <w:rPr>
-          <w:rFonts w:ascii="Times New Roman" w:hAnsi="Times New Roman" w:cs="Times New Roman"/>
-          <w:color w:val="BFBFBF" w:themeColor="background1" w:themeShade="BF"/>
-        </w:rPr>
-        <w:t>fourth rank )</w:t>
+        <w:t xml:space="preserve">Detect Life ( benign </w:t>
+      </w:r>
+      <w:r>
+        <w:rPr>
+          <w:rFonts w:ascii="Times New Roman" w:hAnsi="Times New Roman" w:cs="Times New Roman"/>
+          <w:color w:val="BFBFBF" w:themeColor="background1" w:themeShade="BF"/>
+        </w:rPr>
+        <w:t>BFG</w:t>
+      </w:r>
+      <w:r>
+        <w:rPr>
+          <w:rFonts w:ascii="Times New Roman" w:hAnsi="Times New Roman" w:cs="Times New Roman"/>
+          <w:color w:val="BFBFBF" w:themeColor="background1" w:themeShade="BF"/>
+        </w:rPr>
+        <w:t xml:space="preserve"> laser points to all monster</w:t>
+      </w:r>
+      <w:r>
+        <w:rPr>
+          <w:rFonts w:ascii="Times New Roman" w:hAnsi="Times New Roman" w:cs="Times New Roman"/>
+          <w:color w:val="BFBFBF" w:themeColor="background1" w:themeShade="BF"/>
+        </w:rPr>
+        <w:t>s</w:t>
+      </w:r>
+      <w:r>
+        <w:rPr>
+          <w:rFonts w:ascii="Times New Roman" w:hAnsi="Times New Roman" w:cs="Times New Roman"/>
+          <w:color w:val="BFBFBF" w:themeColor="background1" w:themeShade="BF"/>
+        </w:rPr>
+        <w:t xml:space="preserve"> in range )</w:t>
       </w:r>
     </w:p>
     <w:p>
@@ -549,35 +550,7 @@
           <w:rFonts w:ascii="Times New Roman" w:hAnsi="Times New Roman" w:cs="Times New Roman"/>
           <w:color w:val="BFBFBF" w:themeColor="background1" w:themeShade="BF"/>
         </w:rPr>
-        <w:t xml:space="preserve">Detect Life ( benign </w:t>
-      </w:r>
-      <w:r>
-        <w:rPr>
-          <w:rFonts w:ascii="Times New Roman" w:hAnsi="Times New Roman" w:cs="Times New Roman"/>
-          <w:color w:val="BFBFBF" w:themeColor="background1" w:themeShade="BF"/>
-        </w:rPr>
-        <w:t>BFG</w:t>
-      </w:r>
-      <w:r>
-        <w:rPr>
-          <w:rFonts w:ascii="Times New Roman" w:hAnsi="Times New Roman" w:cs="Times New Roman"/>
-          <w:color w:val="BFBFBF" w:themeColor="background1" w:themeShade="BF"/>
-        </w:rPr>
-        <w:t xml:space="preserve"> laser points to all monster</w:t>
-      </w:r>
-      <w:r>
-        <w:rPr>
-          <w:rFonts w:ascii="Times New Roman" w:hAnsi="Times New Roman" w:cs="Times New Roman"/>
-          <w:color w:val="BFBFBF" w:themeColor="background1" w:themeShade="BF"/>
-        </w:rPr>
-        <w:t>s</w:t>
-      </w:r>
-      <w:r>
-        <w:rPr>
-          <w:rFonts w:ascii="Times New Roman" w:hAnsi="Times New Roman" w:cs="Times New Roman"/>
-          <w:color w:val="BFBFBF" w:themeColor="background1" w:themeShade="BF"/>
-        </w:rPr>
-        <w:t xml:space="preserve"> in range )</w:t>
+        <w:t>Pull freed souls in range</w:t>
       </w:r>
     </w:p>
     <w:p>
@@ -598,27 +571,6 @@
           <w:rFonts w:ascii="Times New Roman" w:hAnsi="Times New Roman" w:cs="Times New Roman"/>
           <w:color w:val="BFBFBF" w:themeColor="background1" w:themeShade="BF"/>
         </w:rPr>
-        <w:t>Pull freed souls in range</w:t>
-      </w:r>
-    </w:p>
-    <w:p>
-      <w:pPr>
-        <w:pStyle w:val="ListParagraph"/>
-        <w:numPr>
-          <w:ilvl w:val="1"/>
-          <w:numId w:val="3"/>
-        </w:numPr>
-        <w:spacing w:after="0" w:line="240" w:lineRule="auto"/>
-        <w:rPr>
-          <w:rFonts w:ascii="Times New Roman" w:hAnsi="Times New Roman" w:cs="Times New Roman"/>
-          <w:color w:val="BFBFBF" w:themeColor="background1" w:themeShade="BF"/>
-        </w:rPr>
-      </w:pPr>
-      <w:r>
-        <w:rPr>
-          <w:rFonts w:ascii="Times New Roman" w:hAnsi="Times New Roman" w:cs="Times New Roman"/>
-          <w:color w:val="BFBFBF" w:themeColor="background1" w:themeShade="BF"/>
-        </w:rPr>
         <w:t>Push away all nearby</w:t>
       </w:r>
       <w:r>
@@ -646,44 +598,15 @@
         <w:spacing w:after="0" w:line="240" w:lineRule="auto"/>
         <w:rPr>
           <w:rFonts w:ascii="Times New Roman" w:hAnsi="Times New Roman" w:cs="Times New Roman"/>
-        </w:rPr>
-      </w:pPr>
-      <w:r>
-        <w:rPr>
-          <w:rFonts w:ascii="Times New Roman" w:hAnsi="Times New Roman" w:cs="Times New Roman"/>
+          <w:color w:val="BFBFBF" w:themeColor="background1" w:themeShade="BF"/>
+        </w:rPr>
+      </w:pPr>
+      <w:r>
+        <w:rPr>
+          <w:rFonts w:ascii="Times New Roman" w:hAnsi="Times New Roman" w:cs="Times New Roman"/>
+          <w:color w:val="BFBFBF" w:themeColor="background1" w:themeShade="BF"/>
         </w:rPr>
         <w:t>Host ability upgrades:</w:t>
-      </w:r>
-    </w:p>
-    <w:p>
-      <w:pPr>
-        <w:pStyle w:val="ListParagraph"/>
-        <w:numPr>
-          <w:ilvl w:val="1"/>
-          <w:numId w:val="4"/>
-        </w:numPr>
-        <w:spacing w:after="0" w:line="240" w:lineRule="auto"/>
-        <w:rPr>
-          <w:rFonts w:ascii="Times New Roman" w:hAnsi="Times New Roman" w:cs="Times New Roman"/>
-        </w:rPr>
-      </w:pPr>
-      <w:r>
-        <w:rPr>
-          <w:rFonts w:ascii="Times New Roman" w:hAnsi="Times New Roman" w:cs="Times New Roman"/>
-        </w:rPr>
-        <w:t xml:space="preserve">Possession </w:t>
-      </w:r>
-      <w:r>
-        <w:rPr>
-          <w:rFonts w:ascii="Times New Roman" w:hAnsi="Times New Roman" w:cs="Times New Roman"/>
-        </w:rPr>
-        <w:t>cost</w:t>
-      </w:r>
-      <w:r>
-        <w:rPr>
-          <w:rFonts w:ascii="Times New Roman" w:hAnsi="Times New Roman" w:cs="Times New Roman"/>
-        </w:rPr>
-        <w:t xml:space="preserve"> ( based on monster rank )</w:t>
       </w:r>
     </w:p>
     <w:p>

</xml_diff>